<commit_message>
Add useful links about HTTP in info
</commit_message>
<xml_diff>
--- a/info/Полезные ссылки.docx
+++ b/info/Полезные ссылки.docx
@@ -4991,19 +4991,7 @@
           <w:rPr>
             <w:rStyle w:val="a5"/>
           </w:rPr>
-          <w:t xml:space="preserve"> M</w:t>
-        </w:r>
-        <w:r>
-          <w:rPr>
-            <w:rStyle w:val="a5"/>
-          </w:rPr>
-          <w:t>V</w:t>
-        </w:r>
-        <w:r>
-          <w:rPr>
-            <w:rStyle w:val="a5"/>
-          </w:rPr>
-          <w:t xml:space="preserve">P </w:t>
+          <w:t xml:space="preserve"> MVP </w:t>
         </w:r>
         <w:proofErr w:type="spellStart"/>
         <w:r>
@@ -5423,6 +5411,634 @@
         <w:t>HTTP</w:t>
       </w:r>
     </w:p>
+    <w:p>
+      <w:pPr>
+        <w:shd w:val="clear" w:color="auto" w:fill="FFFFFF"/>
+        <w:spacing w:after="0" w:line="360" w:lineRule="atLeast"/>
+        <w:rPr>
+          <w:rFonts w:ascii="Roboto" w:eastAsia="Times New Roman" w:hAnsi="Roboto" w:cs="Times New Roman"/>
+          <w:color w:val="373737"/>
+          <w:sz w:val="21"/>
+          <w:szCs w:val="21"/>
+          <w:lang w:eastAsia="ru-RU"/>
+        </w:rPr>
+      </w:pPr>
+      <w:r>
+        <w:rPr>
+          <w:rFonts w:ascii="Roboto" w:eastAsia="Times New Roman" w:hAnsi="Roboto" w:cs="Times New Roman"/>
+          <w:b/>
+          <w:bCs/>
+          <w:color w:val="373737"/>
+          <w:sz w:val="21"/>
+          <w:szCs w:val="21"/>
+          <w:lang w:eastAsia="ru-RU"/>
+        </w:rPr>
+        <w:t>Дополнительные материалы:</w:t>
+      </w:r>
+    </w:p>
+    <w:p>
+      <w:pPr>
+        <w:numPr>
+          <w:ilvl w:val="0"/>
+          <w:numId w:val="15"/>
+        </w:numPr>
+        <w:spacing w:before="100" w:beforeAutospacing="1" w:after="100" w:afterAutospacing="1" w:line="240" w:lineRule="auto"/>
+        <w:rPr>
+          <w:rFonts w:ascii="Times New Roman" w:eastAsia="Times New Roman" w:hAnsi="Times New Roman" w:cs="Times New Roman"/>
+          <w:sz w:val="24"/>
+          <w:szCs w:val="24"/>
+          <w:lang w:eastAsia="ru-RU"/>
+        </w:rPr>
+      </w:pPr>
+      <w:hyperlink r:id="rId42" w:tgtFrame="_blank" w:history="1">
+        <w:r>
+          <w:rPr>
+            <w:rFonts w:ascii="Times New Roman" w:eastAsia="Times New Roman" w:hAnsi="Times New Roman" w:cs="Times New Roman"/>
+            <w:color w:val="007BFF"/>
+            <w:sz w:val="24"/>
+            <w:szCs w:val="24"/>
+            <w:u w:val="single"/>
+            <w:lang w:eastAsia="ru-RU"/>
+          </w:rPr>
+          <w:t>HTTP</w:t>
+        </w:r>
+      </w:hyperlink>
+    </w:p>
+    <w:p>
+      <w:pPr>
+        <w:numPr>
+          <w:ilvl w:val="0"/>
+          <w:numId w:val="15"/>
+        </w:numPr>
+        <w:spacing w:before="100" w:beforeAutospacing="1" w:after="100" w:afterAutospacing="1" w:line="240" w:lineRule="auto"/>
+        <w:rPr>
+          <w:rFonts w:ascii="Times New Roman" w:eastAsia="Times New Roman" w:hAnsi="Times New Roman" w:cs="Times New Roman"/>
+          <w:sz w:val="24"/>
+          <w:szCs w:val="24"/>
+          <w:lang w:eastAsia="ru-RU"/>
+        </w:rPr>
+      </w:pPr>
+      <w:hyperlink r:id="rId43" w:tgtFrame="_blank" w:history="1">
+        <w:r>
+          <w:rPr>
+            <w:rFonts w:ascii="Times New Roman" w:eastAsia="Times New Roman" w:hAnsi="Times New Roman" w:cs="Times New Roman"/>
+            <w:color w:val="007BFF"/>
+            <w:sz w:val="24"/>
+            <w:szCs w:val="24"/>
+            <w:u w:val="single"/>
+            <w:lang w:eastAsia="ru-RU"/>
+          </w:rPr>
+          <w:t>HTTP</w:t>
+        </w:r>
+      </w:hyperlink>
+    </w:p>
+    <w:p>
+      <w:pPr>
+        <w:numPr>
+          <w:ilvl w:val="0"/>
+          <w:numId w:val="15"/>
+        </w:numPr>
+        <w:spacing w:before="100" w:beforeAutospacing="1" w:after="100" w:afterAutospacing="1" w:line="240" w:lineRule="auto"/>
+        <w:rPr>
+          <w:rFonts w:ascii="Times New Roman" w:eastAsia="Times New Roman" w:hAnsi="Times New Roman" w:cs="Times New Roman"/>
+          <w:sz w:val="24"/>
+          <w:szCs w:val="24"/>
+          <w:lang w:eastAsia="ru-RU"/>
+        </w:rPr>
+      </w:pPr>
+      <w:hyperlink r:id="rId44" w:tgtFrame="_blank" w:history="1">
+        <w:r>
+          <w:rPr>
+            <w:rFonts w:ascii="Times New Roman" w:eastAsia="Times New Roman" w:hAnsi="Times New Roman" w:cs="Times New Roman"/>
+            <w:color w:val="007BFF"/>
+            <w:sz w:val="24"/>
+            <w:szCs w:val="24"/>
+            <w:u w:val="single"/>
+            <w:lang w:eastAsia="ru-RU"/>
+          </w:rPr>
+          <w:t>Стандарт RFC 2616 — HTTP/1.1</w:t>
+        </w:r>
+      </w:hyperlink>
+    </w:p>
+    <w:p>
+      <w:pPr>
+        <w:numPr>
+          <w:ilvl w:val="0"/>
+          <w:numId w:val="15"/>
+        </w:numPr>
+        <w:spacing w:before="100" w:beforeAutospacing="1" w:after="100" w:afterAutospacing="1" w:line="240" w:lineRule="auto"/>
+        <w:rPr>
+          <w:rFonts w:ascii="Times New Roman" w:eastAsia="Times New Roman" w:hAnsi="Times New Roman" w:cs="Times New Roman"/>
+          <w:sz w:val="24"/>
+          <w:szCs w:val="24"/>
+          <w:lang w:eastAsia="ru-RU"/>
+        </w:rPr>
+      </w:pPr>
+      <w:hyperlink r:id="rId45" w:tgtFrame="_blank" w:history="1">
+        <w:r>
+          <w:rPr>
+            <w:rFonts w:ascii="Times New Roman" w:eastAsia="Times New Roman" w:hAnsi="Times New Roman" w:cs="Times New Roman"/>
+            <w:color w:val="007BFF"/>
+            <w:sz w:val="24"/>
+            <w:szCs w:val="24"/>
+            <w:u w:val="single"/>
+            <w:lang w:eastAsia="ru-RU"/>
+          </w:rPr>
+          <w:t xml:space="preserve">HTTP </w:t>
+        </w:r>
+        <w:proofErr w:type="spellStart"/>
+        <w:r>
+          <w:rPr>
+            <w:rFonts w:ascii="Times New Roman" w:eastAsia="Times New Roman" w:hAnsi="Times New Roman" w:cs="Times New Roman"/>
+            <w:color w:val="007BFF"/>
+            <w:sz w:val="24"/>
+            <w:szCs w:val="24"/>
+            <w:u w:val="single"/>
+            <w:lang w:eastAsia="ru-RU"/>
+          </w:rPr>
+          <w:t>Messages</w:t>
+        </w:r>
+        <w:proofErr w:type="spellEnd"/>
+      </w:hyperlink>
+    </w:p>
+    <w:p>
+      <w:pPr>
+        <w:shd w:val="clear" w:color="auto" w:fill="FFFFFF"/>
+        <w:spacing w:after="0" w:line="360" w:lineRule="atLeast"/>
+        <w:rPr>
+          <w:rFonts w:ascii="Roboto" w:eastAsia="Times New Roman" w:hAnsi="Roboto" w:cs="Times New Roman"/>
+          <w:color w:val="373737"/>
+          <w:sz w:val="21"/>
+          <w:szCs w:val="21"/>
+          <w:lang w:eastAsia="ru-RU"/>
+        </w:rPr>
+      </w:pPr>
+      <w:r>
+        <w:rPr>
+          <w:rFonts w:ascii="Roboto" w:eastAsia="Times New Roman" w:hAnsi="Roboto" w:cs="Times New Roman"/>
+          <w:b/>
+          <w:bCs/>
+          <w:color w:val="373737"/>
+          <w:sz w:val="21"/>
+          <w:szCs w:val="21"/>
+          <w:lang w:eastAsia="ru-RU"/>
+        </w:rPr>
+        <w:t>Дополнительные материалы:</w:t>
+      </w:r>
+    </w:p>
+    <w:p>
+      <w:pPr>
+        <w:numPr>
+          <w:ilvl w:val="0"/>
+          <w:numId w:val="16"/>
+        </w:numPr>
+        <w:spacing w:before="100" w:beforeAutospacing="1" w:after="100" w:afterAutospacing="1" w:line="240" w:lineRule="auto"/>
+        <w:rPr>
+          <w:rFonts w:ascii="Times New Roman" w:eastAsia="Times New Roman" w:hAnsi="Times New Roman" w:cs="Times New Roman"/>
+          <w:sz w:val="24"/>
+          <w:szCs w:val="24"/>
+          <w:lang w:eastAsia="ru-RU"/>
+        </w:rPr>
+      </w:pPr>
+      <w:hyperlink r:id="rId46" w:tgtFrame="_blank" w:history="1">
+        <w:r>
+          <w:rPr>
+            <w:rFonts w:ascii="Times New Roman" w:eastAsia="Times New Roman" w:hAnsi="Times New Roman" w:cs="Times New Roman"/>
+            <w:color w:val="007BFF"/>
+            <w:sz w:val="24"/>
+            <w:szCs w:val="24"/>
+            <w:u w:val="single"/>
+            <w:lang w:eastAsia="ru-RU"/>
+          </w:rPr>
+          <w:t xml:space="preserve">HTTP </w:t>
+        </w:r>
+        <w:proofErr w:type="spellStart"/>
+        <w:r>
+          <w:rPr>
+            <w:rFonts w:ascii="Times New Roman" w:eastAsia="Times New Roman" w:hAnsi="Times New Roman" w:cs="Times New Roman"/>
+            <w:color w:val="007BFF"/>
+            <w:sz w:val="24"/>
+            <w:szCs w:val="24"/>
+            <w:u w:val="single"/>
+            <w:lang w:eastAsia="ru-RU"/>
+          </w:rPr>
+          <w:t>Request</w:t>
+        </w:r>
+        <w:proofErr w:type="spellEnd"/>
+        <w:r>
+          <w:rPr>
+            <w:rFonts w:ascii="Times New Roman" w:eastAsia="Times New Roman" w:hAnsi="Times New Roman" w:cs="Times New Roman"/>
+            <w:color w:val="007BFF"/>
+            <w:sz w:val="24"/>
+            <w:szCs w:val="24"/>
+            <w:u w:val="single"/>
+            <w:lang w:eastAsia="ru-RU"/>
+          </w:rPr>
+          <w:t xml:space="preserve"> </w:t>
+        </w:r>
+        <w:proofErr w:type="spellStart"/>
+        <w:r>
+          <w:rPr>
+            <w:rFonts w:ascii="Times New Roman" w:eastAsia="Times New Roman" w:hAnsi="Times New Roman" w:cs="Times New Roman"/>
+            <w:color w:val="007BFF"/>
+            <w:sz w:val="24"/>
+            <w:szCs w:val="24"/>
+            <w:u w:val="single"/>
+            <w:lang w:eastAsia="ru-RU"/>
+          </w:rPr>
+          <w:t>Methods</w:t>
+        </w:r>
+        <w:proofErr w:type="spellEnd"/>
+      </w:hyperlink>
+    </w:p>
+    <w:p>
+      <w:pPr>
+        <w:numPr>
+          <w:ilvl w:val="0"/>
+          <w:numId w:val="16"/>
+        </w:numPr>
+        <w:spacing w:before="100" w:beforeAutospacing="1" w:after="100" w:afterAutospacing="1" w:line="240" w:lineRule="auto"/>
+        <w:rPr>
+          <w:rFonts w:ascii="Times New Roman" w:eastAsia="Times New Roman" w:hAnsi="Times New Roman" w:cs="Times New Roman"/>
+          <w:sz w:val="24"/>
+          <w:szCs w:val="24"/>
+          <w:lang w:eastAsia="ru-RU"/>
+        </w:rPr>
+      </w:pPr>
+      <w:hyperlink r:id="rId47" w:tgtFrame="_blank" w:history="1">
+        <w:r>
+          <w:rPr>
+            <w:rFonts w:ascii="Times New Roman" w:eastAsia="Times New Roman" w:hAnsi="Times New Roman" w:cs="Times New Roman"/>
+            <w:color w:val="007BFF"/>
+            <w:sz w:val="24"/>
+            <w:szCs w:val="24"/>
+            <w:u w:val="single"/>
+            <w:lang w:eastAsia="ru-RU"/>
+          </w:rPr>
+          <w:t xml:space="preserve">RFC 5789 — PATCH </w:t>
+        </w:r>
+        <w:proofErr w:type="spellStart"/>
+        <w:r>
+          <w:rPr>
+            <w:rFonts w:ascii="Times New Roman" w:eastAsia="Times New Roman" w:hAnsi="Times New Roman" w:cs="Times New Roman"/>
+            <w:color w:val="007BFF"/>
+            <w:sz w:val="24"/>
+            <w:szCs w:val="24"/>
+            <w:u w:val="single"/>
+            <w:lang w:eastAsia="ru-RU"/>
+          </w:rPr>
+          <w:t>Method</w:t>
+        </w:r>
+        <w:proofErr w:type="spellEnd"/>
+      </w:hyperlink>
+    </w:p>
+    <w:p>
+      <w:pPr>
+        <w:shd w:val="clear" w:color="auto" w:fill="FFFFFF"/>
+        <w:spacing w:after="0" w:line="360" w:lineRule="atLeast"/>
+        <w:rPr>
+          <w:rFonts w:ascii="Roboto" w:eastAsia="Times New Roman" w:hAnsi="Roboto" w:cs="Times New Roman"/>
+          <w:color w:val="373737"/>
+          <w:sz w:val="21"/>
+          <w:szCs w:val="21"/>
+          <w:lang w:eastAsia="ru-RU"/>
+        </w:rPr>
+      </w:pPr>
+      <w:r>
+        <w:rPr>
+          <w:rFonts w:ascii="Roboto" w:eastAsia="Times New Roman" w:hAnsi="Roboto" w:cs="Times New Roman"/>
+          <w:b/>
+          <w:bCs/>
+          <w:color w:val="373737"/>
+          <w:sz w:val="21"/>
+          <w:szCs w:val="21"/>
+          <w:lang w:eastAsia="ru-RU"/>
+        </w:rPr>
+        <w:t>Дополнительные материалы:</w:t>
+      </w:r>
+    </w:p>
+    <w:p>
+      <w:pPr>
+        <w:numPr>
+          <w:ilvl w:val="0"/>
+          <w:numId w:val="17"/>
+        </w:numPr>
+        <w:spacing w:before="100" w:beforeAutospacing="1" w:after="100" w:afterAutospacing="1" w:line="240" w:lineRule="auto"/>
+        <w:rPr>
+          <w:rFonts w:ascii="Times New Roman" w:eastAsia="Times New Roman" w:hAnsi="Times New Roman" w:cs="Times New Roman"/>
+          <w:sz w:val="24"/>
+          <w:szCs w:val="24"/>
+          <w:lang w:eastAsia="ru-RU"/>
+        </w:rPr>
+      </w:pPr>
+      <w:hyperlink r:id="rId48" w:tgtFrame="_blank" w:history="1">
+        <w:r>
+          <w:rPr>
+            <w:rFonts w:ascii="Times New Roman" w:eastAsia="Times New Roman" w:hAnsi="Times New Roman" w:cs="Times New Roman"/>
+            <w:color w:val="007BFF"/>
+            <w:sz w:val="24"/>
+            <w:szCs w:val="24"/>
+            <w:u w:val="single"/>
+            <w:lang w:eastAsia="ru-RU"/>
+          </w:rPr>
+          <w:t>Коды ответов HTTP</w:t>
+        </w:r>
+      </w:hyperlink>
+    </w:p>
+    <w:p>
+      <w:pPr>
+        <w:numPr>
+          <w:ilvl w:val="0"/>
+          <w:numId w:val="17"/>
+        </w:numPr>
+        <w:spacing w:before="100" w:beforeAutospacing="1" w:after="100" w:afterAutospacing="1" w:line="240" w:lineRule="auto"/>
+        <w:rPr>
+          <w:rFonts w:ascii="Times New Roman" w:eastAsia="Times New Roman" w:hAnsi="Times New Roman" w:cs="Times New Roman"/>
+          <w:sz w:val="24"/>
+          <w:szCs w:val="24"/>
+          <w:lang w:eastAsia="ru-RU"/>
+        </w:rPr>
+      </w:pPr>
+      <w:hyperlink r:id="rId49" w:tgtFrame="_blank" w:history="1">
+        <w:r>
+          <w:rPr>
+            <w:rFonts w:ascii="Times New Roman" w:eastAsia="Times New Roman" w:hAnsi="Times New Roman" w:cs="Times New Roman"/>
+            <w:color w:val="007BFF"/>
+            <w:sz w:val="24"/>
+            <w:szCs w:val="24"/>
+            <w:u w:val="single"/>
+            <w:lang w:eastAsia="ru-RU"/>
+          </w:rPr>
+          <w:t>Список кодов состояния HTTP</w:t>
+        </w:r>
+      </w:hyperlink>
+    </w:p>
+    <w:p>
+      <w:pPr>
+        <w:shd w:val="clear" w:color="auto" w:fill="FFFFFF"/>
+        <w:spacing w:after="0" w:line="360" w:lineRule="atLeast"/>
+        <w:rPr>
+          <w:rFonts w:ascii="Roboto" w:eastAsia="Times New Roman" w:hAnsi="Roboto" w:cs="Times New Roman"/>
+          <w:color w:val="373737"/>
+          <w:sz w:val="21"/>
+          <w:szCs w:val="21"/>
+          <w:lang w:eastAsia="ru-RU"/>
+        </w:rPr>
+      </w:pPr>
+      <w:r>
+        <w:rPr>
+          <w:rFonts w:ascii="Roboto" w:eastAsia="Times New Roman" w:hAnsi="Roboto" w:cs="Times New Roman"/>
+          <w:b/>
+          <w:bCs/>
+          <w:color w:val="373737"/>
+          <w:sz w:val="21"/>
+          <w:szCs w:val="21"/>
+          <w:lang w:eastAsia="ru-RU"/>
+        </w:rPr>
+        <w:t>Дополнительные материалы:</w:t>
+      </w:r>
+    </w:p>
+    <w:p>
+      <w:pPr>
+        <w:numPr>
+          <w:ilvl w:val="0"/>
+          <w:numId w:val="18"/>
+        </w:numPr>
+        <w:spacing w:before="100" w:beforeAutospacing="1" w:after="100" w:afterAutospacing="1" w:line="240" w:lineRule="auto"/>
+        <w:rPr>
+          <w:rFonts w:ascii="Times New Roman" w:eastAsia="Times New Roman" w:hAnsi="Times New Roman" w:cs="Times New Roman"/>
+          <w:sz w:val="24"/>
+          <w:szCs w:val="24"/>
+          <w:lang w:eastAsia="ru-RU"/>
+        </w:rPr>
+      </w:pPr>
+      <w:hyperlink r:id="rId50" w:tgtFrame="_blank" w:history="1">
+        <w:r>
+          <w:rPr>
+            <w:rFonts w:ascii="Times New Roman" w:eastAsia="Times New Roman" w:hAnsi="Times New Roman" w:cs="Times New Roman"/>
+            <w:color w:val="007BFF"/>
+            <w:sz w:val="24"/>
+            <w:szCs w:val="24"/>
+            <w:u w:val="single"/>
+            <w:lang w:eastAsia="ru-RU"/>
+          </w:rPr>
+          <w:t xml:space="preserve">HTTP </w:t>
+        </w:r>
+        <w:proofErr w:type="spellStart"/>
+        <w:r>
+          <w:rPr>
+            <w:rFonts w:ascii="Times New Roman" w:eastAsia="Times New Roman" w:hAnsi="Times New Roman" w:cs="Times New Roman"/>
+            <w:color w:val="007BFF"/>
+            <w:sz w:val="24"/>
+            <w:szCs w:val="24"/>
+            <w:u w:val="single"/>
+            <w:lang w:eastAsia="ru-RU"/>
+          </w:rPr>
+          <w:t>headers</w:t>
+        </w:r>
+        <w:proofErr w:type="spellEnd"/>
+      </w:hyperlink>
+    </w:p>
+    <w:p>
+      <w:pPr>
+        <w:numPr>
+          <w:ilvl w:val="0"/>
+          <w:numId w:val="18"/>
+        </w:numPr>
+        <w:spacing w:before="100" w:beforeAutospacing="1" w:after="100" w:afterAutospacing="1" w:line="240" w:lineRule="auto"/>
+        <w:rPr>
+          <w:rFonts w:ascii="Times New Roman" w:eastAsia="Times New Roman" w:hAnsi="Times New Roman" w:cs="Times New Roman"/>
+          <w:sz w:val="24"/>
+          <w:szCs w:val="24"/>
+          <w:lang w:eastAsia="ru-RU"/>
+        </w:rPr>
+      </w:pPr>
+      <w:hyperlink r:id="rId51" w:tgtFrame="_blank" w:history="1">
+        <w:r>
+          <w:rPr>
+            <w:rFonts w:ascii="Times New Roman" w:eastAsia="Times New Roman" w:hAnsi="Times New Roman" w:cs="Times New Roman"/>
+            <w:color w:val="007BFF"/>
+            <w:sz w:val="24"/>
+            <w:szCs w:val="24"/>
+            <w:u w:val="single"/>
+            <w:lang w:eastAsia="ru-RU"/>
+          </w:rPr>
+          <w:t>Список заголовков HTTP</w:t>
+        </w:r>
+      </w:hyperlink>
+    </w:p>
+    <w:p>
+      <w:pPr>
+        <w:numPr>
+          <w:ilvl w:val="0"/>
+          <w:numId w:val="18"/>
+        </w:numPr>
+        <w:spacing w:before="100" w:beforeAutospacing="1" w:after="100" w:afterAutospacing="1" w:line="240" w:lineRule="auto"/>
+        <w:rPr>
+          <w:rFonts w:ascii="Times New Roman" w:eastAsia="Times New Roman" w:hAnsi="Times New Roman" w:cs="Times New Roman"/>
+          <w:sz w:val="24"/>
+          <w:szCs w:val="24"/>
+          <w:lang w:eastAsia="ru-RU"/>
+        </w:rPr>
+      </w:pPr>
+      <w:hyperlink r:id="rId52" w:tgtFrame="_blank" w:history="1">
+        <w:r>
+          <w:rPr>
+            <w:rFonts w:ascii="Times New Roman" w:eastAsia="Times New Roman" w:hAnsi="Times New Roman" w:cs="Times New Roman"/>
+            <w:color w:val="007BFF"/>
+            <w:sz w:val="24"/>
+            <w:szCs w:val="24"/>
+            <w:u w:val="single"/>
+            <w:lang w:eastAsia="ru-RU"/>
+          </w:rPr>
+          <w:t>Заголовки HTTP</w:t>
+        </w:r>
+      </w:hyperlink>
+    </w:p>
+    <w:p>
+      <w:pPr>
+        <w:numPr>
+          <w:ilvl w:val="0"/>
+          <w:numId w:val="18"/>
+        </w:numPr>
+        <w:spacing w:before="100" w:beforeAutospacing="1" w:after="100" w:afterAutospacing="1" w:line="240" w:lineRule="auto"/>
+        <w:rPr>
+          <w:rFonts w:ascii="Times New Roman" w:eastAsia="Times New Roman" w:hAnsi="Times New Roman" w:cs="Times New Roman"/>
+          <w:sz w:val="24"/>
+          <w:szCs w:val="24"/>
+          <w:lang w:eastAsia="ru-RU"/>
+        </w:rPr>
+      </w:pPr>
+      <w:hyperlink r:id="rId53" w:tgtFrame="_blank" w:history="1">
+        <w:proofErr w:type="spellStart"/>
+        <w:r>
+          <w:rPr>
+            <w:rFonts w:ascii="Times New Roman" w:eastAsia="Times New Roman" w:hAnsi="Times New Roman" w:cs="Times New Roman"/>
+            <w:color w:val="007BFF"/>
+            <w:sz w:val="24"/>
+            <w:szCs w:val="24"/>
+            <w:u w:val="single"/>
+            <w:lang w:eastAsia="ru-RU"/>
+          </w:rPr>
+          <w:t>List</w:t>
+        </w:r>
+        <w:proofErr w:type="spellEnd"/>
+        <w:r>
+          <w:rPr>
+            <w:rFonts w:ascii="Times New Roman" w:eastAsia="Times New Roman" w:hAnsi="Times New Roman" w:cs="Times New Roman"/>
+            <w:color w:val="007BFF"/>
+            <w:sz w:val="24"/>
+            <w:szCs w:val="24"/>
+            <w:u w:val="single"/>
+            <w:lang w:eastAsia="ru-RU"/>
+          </w:rPr>
+          <w:t xml:space="preserve"> of HTTP </w:t>
+        </w:r>
+        <w:proofErr w:type="spellStart"/>
+        <w:r>
+          <w:rPr>
+            <w:rFonts w:ascii="Times New Roman" w:eastAsia="Times New Roman" w:hAnsi="Times New Roman" w:cs="Times New Roman"/>
+            <w:color w:val="007BFF"/>
+            <w:sz w:val="24"/>
+            <w:szCs w:val="24"/>
+            <w:u w:val="single"/>
+            <w:lang w:eastAsia="ru-RU"/>
+          </w:rPr>
+          <w:t>headers</w:t>
+        </w:r>
+        <w:proofErr w:type="spellEnd"/>
+      </w:hyperlink>
+    </w:p>
+    <w:p>
+      <w:pPr>
+        <w:shd w:val="clear" w:color="auto" w:fill="FFFFFF"/>
+        <w:spacing w:after="0" w:line="360" w:lineRule="atLeast"/>
+        <w:rPr>
+          <w:rFonts w:ascii="Roboto" w:eastAsia="Times New Roman" w:hAnsi="Roboto" w:cs="Times New Roman"/>
+          <w:color w:val="373737"/>
+          <w:sz w:val="21"/>
+          <w:szCs w:val="21"/>
+          <w:lang w:eastAsia="ru-RU"/>
+        </w:rPr>
+      </w:pPr>
+      <w:r>
+        <w:rPr>
+          <w:rFonts w:ascii="Roboto" w:eastAsia="Times New Roman" w:hAnsi="Roboto" w:cs="Times New Roman"/>
+          <w:b/>
+          <w:bCs/>
+          <w:color w:val="373737"/>
+          <w:sz w:val="21"/>
+          <w:szCs w:val="21"/>
+          <w:lang w:eastAsia="ru-RU"/>
+        </w:rPr>
+        <w:t>Дополнительные материалы:</w:t>
+      </w:r>
+    </w:p>
+    <w:p>
+      <w:pPr>
+        <w:numPr>
+          <w:ilvl w:val="0"/>
+          <w:numId w:val="19"/>
+        </w:numPr>
+        <w:spacing w:before="100" w:beforeAutospacing="1" w:after="100" w:afterAutospacing="1" w:line="240" w:lineRule="auto"/>
+        <w:rPr>
+          <w:rFonts w:ascii="Times New Roman" w:eastAsia="Times New Roman" w:hAnsi="Times New Roman" w:cs="Times New Roman"/>
+          <w:sz w:val="24"/>
+          <w:szCs w:val="24"/>
+          <w:lang w:eastAsia="ru-RU"/>
+        </w:rPr>
+      </w:pPr>
+      <w:hyperlink r:id="rId54" w:tgtFrame="_blank" w:history="1">
+        <w:r>
+          <w:rPr>
+            <w:rFonts w:ascii="Times New Roman" w:eastAsia="Times New Roman" w:hAnsi="Times New Roman" w:cs="Times New Roman"/>
+            <w:color w:val="007BFF"/>
+            <w:sz w:val="24"/>
+            <w:szCs w:val="24"/>
+            <w:u w:val="single"/>
+            <w:lang w:eastAsia="ru-RU"/>
+          </w:rPr>
+          <w:t>HTTPS</w:t>
+        </w:r>
+      </w:hyperlink>
+    </w:p>
+    <w:p>
+      <w:pPr>
+        <w:numPr>
+          <w:ilvl w:val="0"/>
+          <w:numId w:val="19"/>
+        </w:numPr>
+        <w:spacing w:before="100" w:beforeAutospacing="1" w:after="100" w:afterAutospacing="1" w:line="240" w:lineRule="auto"/>
+        <w:rPr>
+          <w:rFonts w:ascii="Times New Roman" w:eastAsia="Times New Roman" w:hAnsi="Times New Roman" w:cs="Times New Roman"/>
+          <w:sz w:val="24"/>
+          <w:szCs w:val="24"/>
+          <w:lang w:eastAsia="ru-RU"/>
+        </w:rPr>
+      </w:pPr>
+      <w:hyperlink r:id="rId55" w:tgtFrame="_blank" w:history="1">
+        <w:r>
+          <w:rPr>
+            <w:rFonts w:ascii="Times New Roman" w:eastAsia="Times New Roman" w:hAnsi="Times New Roman" w:cs="Times New Roman"/>
+            <w:color w:val="007BFF"/>
+            <w:sz w:val="24"/>
+            <w:szCs w:val="24"/>
+            <w:u w:val="single"/>
+            <w:lang w:eastAsia="ru-RU"/>
+          </w:rPr>
+          <w:t>Что такое HTTPS-протокол и как его использовать</w:t>
+        </w:r>
+      </w:hyperlink>
+    </w:p>
+    <w:p>
+      <w:pPr>
+        <w:rPr>
+          <w:b/>
+          <w:sz w:val="32"/>
+          <w:szCs w:val="32"/>
+        </w:rPr>
+      </w:pPr>
+    </w:p>
     <w:sectPr>
       <w:pgSz w:w="11906" w:h="16838"/>
       <w:pgMar w:top="720" w:right="720" w:bottom="720" w:left="720" w:header="709" w:footer="709" w:gutter="0"/>
@@ -5883,6 +6499,304 @@
     </w:lvl>
   </w:abstractNum>
   <w:abstractNum w:abstractNumId="3">
+    <w:nsid w:val="0A917EDF"/>
+    <w:multiLevelType w:val="multilevel"/>
+    <w:tmpl w:val="05D64C94"/>
+    <w:lvl w:ilvl="0">
+      <w:start w:val="1"/>
+      <w:numFmt w:val="bullet"/>
+      <w:lvlText w:val=""/>
+      <w:lvlJc w:val="left"/>
+      <w:pPr>
+        <w:tabs>
+          <w:tab w:val="num" w:pos="720"/>
+        </w:tabs>
+        <w:ind w:left="720" w:hanging="360"/>
+      </w:pPr>
+      <w:rPr>
+        <w:rFonts w:ascii="Symbol" w:hAnsi="Symbol" w:hint="default"/>
+        <w:sz w:val="20"/>
+      </w:rPr>
+    </w:lvl>
+    <w:lvl w:ilvl="1" w:tentative="1">
+      <w:start w:val="1"/>
+      <w:numFmt w:val="bullet"/>
+      <w:lvlText w:val="o"/>
+      <w:lvlJc w:val="left"/>
+      <w:pPr>
+        <w:tabs>
+          <w:tab w:val="num" w:pos="1440"/>
+        </w:tabs>
+        <w:ind w:left="1440" w:hanging="360"/>
+      </w:pPr>
+      <w:rPr>
+        <w:rFonts w:ascii="Courier New" w:hAnsi="Courier New" w:hint="default"/>
+        <w:sz w:val="20"/>
+      </w:rPr>
+    </w:lvl>
+    <w:lvl w:ilvl="2" w:tentative="1">
+      <w:start w:val="1"/>
+      <w:numFmt w:val="bullet"/>
+      <w:lvlText w:val=""/>
+      <w:lvlJc w:val="left"/>
+      <w:pPr>
+        <w:tabs>
+          <w:tab w:val="num" w:pos="2160"/>
+        </w:tabs>
+        <w:ind w:left="2160" w:hanging="360"/>
+      </w:pPr>
+      <w:rPr>
+        <w:rFonts w:ascii="Wingdings" w:hAnsi="Wingdings" w:hint="default"/>
+        <w:sz w:val="20"/>
+      </w:rPr>
+    </w:lvl>
+    <w:lvl w:ilvl="3" w:tentative="1">
+      <w:start w:val="1"/>
+      <w:numFmt w:val="bullet"/>
+      <w:lvlText w:val=""/>
+      <w:lvlJc w:val="left"/>
+      <w:pPr>
+        <w:tabs>
+          <w:tab w:val="num" w:pos="2880"/>
+        </w:tabs>
+        <w:ind w:left="2880" w:hanging="360"/>
+      </w:pPr>
+      <w:rPr>
+        <w:rFonts w:ascii="Wingdings" w:hAnsi="Wingdings" w:hint="default"/>
+        <w:sz w:val="20"/>
+      </w:rPr>
+    </w:lvl>
+    <w:lvl w:ilvl="4" w:tentative="1">
+      <w:start w:val="1"/>
+      <w:numFmt w:val="bullet"/>
+      <w:lvlText w:val=""/>
+      <w:lvlJc w:val="left"/>
+      <w:pPr>
+        <w:tabs>
+          <w:tab w:val="num" w:pos="3600"/>
+        </w:tabs>
+        <w:ind w:left="3600" w:hanging="360"/>
+      </w:pPr>
+      <w:rPr>
+        <w:rFonts w:ascii="Wingdings" w:hAnsi="Wingdings" w:hint="default"/>
+        <w:sz w:val="20"/>
+      </w:rPr>
+    </w:lvl>
+    <w:lvl w:ilvl="5" w:tentative="1">
+      <w:start w:val="1"/>
+      <w:numFmt w:val="bullet"/>
+      <w:lvlText w:val=""/>
+      <w:lvlJc w:val="left"/>
+      <w:pPr>
+        <w:tabs>
+          <w:tab w:val="num" w:pos="4320"/>
+        </w:tabs>
+        <w:ind w:left="4320" w:hanging="360"/>
+      </w:pPr>
+      <w:rPr>
+        <w:rFonts w:ascii="Wingdings" w:hAnsi="Wingdings" w:hint="default"/>
+        <w:sz w:val="20"/>
+      </w:rPr>
+    </w:lvl>
+    <w:lvl w:ilvl="6" w:tentative="1">
+      <w:start w:val="1"/>
+      <w:numFmt w:val="bullet"/>
+      <w:lvlText w:val=""/>
+      <w:lvlJc w:val="left"/>
+      <w:pPr>
+        <w:tabs>
+          <w:tab w:val="num" w:pos="5040"/>
+        </w:tabs>
+        <w:ind w:left="5040" w:hanging="360"/>
+      </w:pPr>
+      <w:rPr>
+        <w:rFonts w:ascii="Wingdings" w:hAnsi="Wingdings" w:hint="default"/>
+        <w:sz w:val="20"/>
+      </w:rPr>
+    </w:lvl>
+    <w:lvl w:ilvl="7" w:tentative="1">
+      <w:start w:val="1"/>
+      <w:numFmt w:val="bullet"/>
+      <w:lvlText w:val=""/>
+      <w:lvlJc w:val="left"/>
+      <w:pPr>
+        <w:tabs>
+          <w:tab w:val="num" w:pos="5760"/>
+        </w:tabs>
+        <w:ind w:left="5760" w:hanging="360"/>
+      </w:pPr>
+      <w:rPr>
+        <w:rFonts w:ascii="Wingdings" w:hAnsi="Wingdings" w:hint="default"/>
+        <w:sz w:val="20"/>
+      </w:rPr>
+    </w:lvl>
+    <w:lvl w:ilvl="8" w:tentative="1">
+      <w:start w:val="1"/>
+      <w:numFmt w:val="bullet"/>
+      <w:lvlText w:val=""/>
+      <w:lvlJc w:val="left"/>
+      <w:pPr>
+        <w:tabs>
+          <w:tab w:val="num" w:pos="6480"/>
+        </w:tabs>
+        <w:ind w:left="6480" w:hanging="360"/>
+      </w:pPr>
+      <w:rPr>
+        <w:rFonts w:ascii="Wingdings" w:hAnsi="Wingdings" w:hint="default"/>
+        <w:sz w:val="20"/>
+      </w:rPr>
+    </w:lvl>
+  </w:abstractNum>
+  <w:abstractNum w:abstractNumId="4">
+    <w:nsid w:val="0AE23F4E"/>
+    <w:multiLevelType w:val="multilevel"/>
+    <w:tmpl w:val="87A07988"/>
+    <w:lvl w:ilvl="0">
+      <w:start w:val="1"/>
+      <w:numFmt w:val="bullet"/>
+      <w:lvlText w:val=""/>
+      <w:lvlJc w:val="left"/>
+      <w:pPr>
+        <w:tabs>
+          <w:tab w:val="num" w:pos="720"/>
+        </w:tabs>
+        <w:ind w:left="720" w:hanging="360"/>
+      </w:pPr>
+      <w:rPr>
+        <w:rFonts w:ascii="Symbol" w:hAnsi="Symbol" w:hint="default"/>
+        <w:sz w:val="20"/>
+      </w:rPr>
+    </w:lvl>
+    <w:lvl w:ilvl="1" w:tentative="1">
+      <w:start w:val="1"/>
+      <w:numFmt w:val="bullet"/>
+      <w:lvlText w:val="o"/>
+      <w:lvlJc w:val="left"/>
+      <w:pPr>
+        <w:tabs>
+          <w:tab w:val="num" w:pos="1440"/>
+        </w:tabs>
+        <w:ind w:left="1440" w:hanging="360"/>
+      </w:pPr>
+      <w:rPr>
+        <w:rFonts w:ascii="Courier New" w:hAnsi="Courier New" w:hint="default"/>
+        <w:sz w:val="20"/>
+      </w:rPr>
+    </w:lvl>
+    <w:lvl w:ilvl="2" w:tentative="1">
+      <w:start w:val="1"/>
+      <w:numFmt w:val="bullet"/>
+      <w:lvlText w:val=""/>
+      <w:lvlJc w:val="left"/>
+      <w:pPr>
+        <w:tabs>
+          <w:tab w:val="num" w:pos="2160"/>
+        </w:tabs>
+        <w:ind w:left="2160" w:hanging="360"/>
+      </w:pPr>
+      <w:rPr>
+        <w:rFonts w:ascii="Wingdings" w:hAnsi="Wingdings" w:hint="default"/>
+        <w:sz w:val="20"/>
+      </w:rPr>
+    </w:lvl>
+    <w:lvl w:ilvl="3" w:tentative="1">
+      <w:start w:val="1"/>
+      <w:numFmt w:val="bullet"/>
+      <w:lvlText w:val=""/>
+      <w:lvlJc w:val="left"/>
+      <w:pPr>
+        <w:tabs>
+          <w:tab w:val="num" w:pos="2880"/>
+        </w:tabs>
+        <w:ind w:left="2880" w:hanging="360"/>
+      </w:pPr>
+      <w:rPr>
+        <w:rFonts w:ascii="Wingdings" w:hAnsi="Wingdings" w:hint="default"/>
+        <w:sz w:val="20"/>
+      </w:rPr>
+    </w:lvl>
+    <w:lvl w:ilvl="4" w:tentative="1">
+      <w:start w:val="1"/>
+      <w:numFmt w:val="bullet"/>
+      <w:lvlText w:val=""/>
+      <w:lvlJc w:val="left"/>
+      <w:pPr>
+        <w:tabs>
+          <w:tab w:val="num" w:pos="3600"/>
+        </w:tabs>
+        <w:ind w:left="3600" w:hanging="360"/>
+      </w:pPr>
+      <w:rPr>
+        <w:rFonts w:ascii="Wingdings" w:hAnsi="Wingdings" w:hint="default"/>
+        <w:sz w:val="20"/>
+      </w:rPr>
+    </w:lvl>
+    <w:lvl w:ilvl="5" w:tentative="1">
+      <w:start w:val="1"/>
+      <w:numFmt w:val="bullet"/>
+      <w:lvlText w:val=""/>
+      <w:lvlJc w:val="left"/>
+      <w:pPr>
+        <w:tabs>
+          <w:tab w:val="num" w:pos="4320"/>
+        </w:tabs>
+        <w:ind w:left="4320" w:hanging="360"/>
+      </w:pPr>
+      <w:rPr>
+        <w:rFonts w:ascii="Wingdings" w:hAnsi="Wingdings" w:hint="default"/>
+        <w:sz w:val="20"/>
+      </w:rPr>
+    </w:lvl>
+    <w:lvl w:ilvl="6" w:tentative="1">
+      <w:start w:val="1"/>
+      <w:numFmt w:val="bullet"/>
+      <w:lvlText w:val=""/>
+      <w:lvlJc w:val="left"/>
+      <w:pPr>
+        <w:tabs>
+          <w:tab w:val="num" w:pos="5040"/>
+        </w:tabs>
+        <w:ind w:left="5040" w:hanging="360"/>
+      </w:pPr>
+      <w:rPr>
+        <w:rFonts w:ascii="Wingdings" w:hAnsi="Wingdings" w:hint="default"/>
+        <w:sz w:val="20"/>
+      </w:rPr>
+    </w:lvl>
+    <w:lvl w:ilvl="7" w:tentative="1">
+      <w:start w:val="1"/>
+      <w:numFmt w:val="bullet"/>
+      <w:lvlText w:val=""/>
+      <w:lvlJc w:val="left"/>
+      <w:pPr>
+        <w:tabs>
+          <w:tab w:val="num" w:pos="5760"/>
+        </w:tabs>
+        <w:ind w:left="5760" w:hanging="360"/>
+      </w:pPr>
+      <w:rPr>
+        <w:rFonts w:ascii="Wingdings" w:hAnsi="Wingdings" w:hint="default"/>
+        <w:sz w:val="20"/>
+      </w:rPr>
+    </w:lvl>
+    <w:lvl w:ilvl="8" w:tentative="1">
+      <w:start w:val="1"/>
+      <w:numFmt w:val="bullet"/>
+      <w:lvlText w:val=""/>
+      <w:lvlJc w:val="left"/>
+      <w:pPr>
+        <w:tabs>
+          <w:tab w:val="num" w:pos="6480"/>
+        </w:tabs>
+        <w:ind w:left="6480" w:hanging="360"/>
+      </w:pPr>
+      <w:rPr>
+        <w:rFonts w:ascii="Wingdings" w:hAnsi="Wingdings" w:hint="default"/>
+        <w:sz w:val="20"/>
+      </w:rPr>
+    </w:lvl>
+  </w:abstractNum>
+  <w:abstractNum w:abstractNumId="5">
     <w:nsid w:val="13211993"/>
     <w:multiLevelType w:val="multilevel"/>
     <w:tmpl w:val="8FCC00F0"/>
@@ -6031,7 +6945,7 @@
       </w:rPr>
     </w:lvl>
   </w:abstractNum>
-  <w:abstractNum w:abstractNumId="4">
+  <w:abstractNum w:abstractNumId="6">
     <w:nsid w:val="1CB75937"/>
     <w:multiLevelType w:val="multilevel"/>
     <w:tmpl w:val="C42A2612"/>
@@ -6180,7 +7094,7 @@
       </w:rPr>
     </w:lvl>
   </w:abstractNum>
-  <w:abstractNum w:abstractNumId="5">
+  <w:abstractNum w:abstractNumId="7">
     <w:nsid w:val="233E38A5"/>
     <w:multiLevelType w:val="multilevel"/>
     <w:tmpl w:val="942CFF84"/>
@@ -6329,7 +7243,7 @@
       </w:rPr>
     </w:lvl>
   </w:abstractNum>
-  <w:abstractNum w:abstractNumId="6">
+  <w:abstractNum w:abstractNumId="8">
     <w:nsid w:val="2BBF0603"/>
     <w:multiLevelType w:val="multilevel"/>
     <w:tmpl w:val="9D0AFE46"/>
@@ -6478,7 +7392,7 @@
       </w:rPr>
     </w:lvl>
   </w:abstractNum>
-  <w:abstractNum w:abstractNumId="7">
+  <w:abstractNum w:abstractNumId="9">
     <w:nsid w:val="36F046EA"/>
     <w:multiLevelType w:val="multilevel"/>
     <w:tmpl w:val="9B849A74"/>
@@ -6627,7 +7541,7 @@
       </w:rPr>
     </w:lvl>
   </w:abstractNum>
-  <w:abstractNum w:abstractNumId="8">
+  <w:abstractNum w:abstractNumId="10">
     <w:nsid w:val="4FED7A75"/>
     <w:multiLevelType w:val="multilevel"/>
     <w:tmpl w:val="7F602780"/>
@@ -6776,7 +7690,7 @@
       </w:rPr>
     </w:lvl>
   </w:abstractNum>
-  <w:abstractNum w:abstractNumId="9">
+  <w:abstractNum w:abstractNumId="11">
     <w:nsid w:val="58C24EE1"/>
     <w:multiLevelType w:val="multilevel"/>
     <w:tmpl w:val="81C6F9E2"/>
@@ -6925,7 +7839,7 @@
       </w:rPr>
     </w:lvl>
   </w:abstractNum>
-  <w:abstractNum w:abstractNumId="10">
+  <w:abstractNum w:abstractNumId="12">
     <w:nsid w:val="5BB50655"/>
     <w:multiLevelType w:val="multilevel"/>
     <w:tmpl w:val="4532E3FE"/>
@@ -7074,7 +7988,7 @@
       </w:rPr>
     </w:lvl>
   </w:abstractNum>
-  <w:abstractNum w:abstractNumId="11">
+  <w:abstractNum w:abstractNumId="13">
     <w:nsid w:val="5EDA0E6D"/>
     <w:multiLevelType w:val="multilevel"/>
     <w:tmpl w:val="23001692"/>
@@ -7223,7 +8137,454 @@
       </w:rPr>
     </w:lvl>
   </w:abstractNum>
-  <w:abstractNum w:abstractNumId="12">
+  <w:abstractNum w:abstractNumId="14">
+    <w:nsid w:val="617C1DA3"/>
+    <w:multiLevelType w:val="multilevel"/>
+    <w:tmpl w:val="594AFB36"/>
+    <w:lvl w:ilvl="0">
+      <w:start w:val="1"/>
+      <w:numFmt w:val="bullet"/>
+      <w:lvlText w:val=""/>
+      <w:lvlJc w:val="left"/>
+      <w:pPr>
+        <w:tabs>
+          <w:tab w:val="num" w:pos="720"/>
+        </w:tabs>
+        <w:ind w:left="720" w:hanging="360"/>
+      </w:pPr>
+      <w:rPr>
+        <w:rFonts w:ascii="Symbol" w:hAnsi="Symbol" w:hint="default"/>
+        <w:sz w:val="20"/>
+      </w:rPr>
+    </w:lvl>
+    <w:lvl w:ilvl="1" w:tentative="1">
+      <w:start w:val="1"/>
+      <w:numFmt w:val="bullet"/>
+      <w:lvlText w:val="o"/>
+      <w:lvlJc w:val="left"/>
+      <w:pPr>
+        <w:tabs>
+          <w:tab w:val="num" w:pos="1440"/>
+        </w:tabs>
+        <w:ind w:left="1440" w:hanging="360"/>
+      </w:pPr>
+      <w:rPr>
+        <w:rFonts w:ascii="Courier New" w:hAnsi="Courier New" w:hint="default"/>
+        <w:sz w:val="20"/>
+      </w:rPr>
+    </w:lvl>
+    <w:lvl w:ilvl="2" w:tentative="1">
+      <w:start w:val="1"/>
+      <w:numFmt w:val="bullet"/>
+      <w:lvlText w:val=""/>
+      <w:lvlJc w:val="left"/>
+      <w:pPr>
+        <w:tabs>
+          <w:tab w:val="num" w:pos="2160"/>
+        </w:tabs>
+        <w:ind w:left="2160" w:hanging="360"/>
+      </w:pPr>
+      <w:rPr>
+        <w:rFonts w:ascii="Wingdings" w:hAnsi="Wingdings" w:hint="default"/>
+        <w:sz w:val="20"/>
+      </w:rPr>
+    </w:lvl>
+    <w:lvl w:ilvl="3" w:tentative="1">
+      <w:start w:val="1"/>
+      <w:numFmt w:val="bullet"/>
+      <w:lvlText w:val=""/>
+      <w:lvlJc w:val="left"/>
+      <w:pPr>
+        <w:tabs>
+          <w:tab w:val="num" w:pos="2880"/>
+        </w:tabs>
+        <w:ind w:left="2880" w:hanging="360"/>
+      </w:pPr>
+      <w:rPr>
+        <w:rFonts w:ascii="Wingdings" w:hAnsi="Wingdings" w:hint="default"/>
+        <w:sz w:val="20"/>
+      </w:rPr>
+    </w:lvl>
+    <w:lvl w:ilvl="4" w:tentative="1">
+      <w:start w:val="1"/>
+      <w:numFmt w:val="bullet"/>
+      <w:lvlText w:val=""/>
+      <w:lvlJc w:val="left"/>
+      <w:pPr>
+        <w:tabs>
+          <w:tab w:val="num" w:pos="3600"/>
+        </w:tabs>
+        <w:ind w:left="3600" w:hanging="360"/>
+      </w:pPr>
+      <w:rPr>
+        <w:rFonts w:ascii="Wingdings" w:hAnsi="Wingdings" w:hint="default"/>
+        <w:sz w:val="20"/>
+      </w:rPr>
+    </w:lvl>
+    <w:lvl w:ilvl="5" w:tentative="1">
+      <w:start w:val="1"/>
+      <w:numFmt w:val="bullet"/>
+      <w:lvlText w:val=""/>
+      <w:lvlJc w:val="left"/>
+      <w:pPr>
+        <w:tabs>
+          <w:tab w:val="num" w:pos="4320"/>
+        </w:tabs>
+        <w:ind w:left="4320" w:hanging="360"/>
+      </w:pPr>
+      <w:rPr>
+        <w:rFonts w:ascii="Wingdings" w:hAnsi="Wingdings" w:hint="default"/>
+        <w:sz w:val="20"/>
+      </w:rPr>
+    </w:lvl>
+    <w:lvl w:ilvl="6" w:tentative="1">
+      <w:start w:val="1"/>
+      <w:numFmt w:val="bullet"/>
+      <w:lvlText w:val=""/>
+      <w:lvlJc w:val="left"/>
+      <w:pPr>
+        <w:tabs>
+          <w:tab w:val="num" w:pos="5040"/>
+        </w:tabs>
+        <w:ind w:left="5040" w:hanging="360"/>
+      </w:pPr>
+      <w:rPr>
+        <w:rFonts w:ascii="Wingdings" w:hAnsi="Wingdings" w:hint="default"/>
+        <w:sz w:val="20"/>
+      </w:rPr>
+    </w:lvl>
+    <w:lvl w:ilvl="7" w:tentative="1">
+      <w:start w:val="1"/>
+      <w:numFmt w:val="bullet"/>
+      <w:lvlText w:val=""/>
+      <w:lvlJc w:val="left"/>
+      <w:pPr>
+        <w:tabs>
+          <w:tab w:val="num" w:pos="5760"/>
+        </w:tabs>
+        <w:ind w:left="5760" w:hanging="360"/>
+      </w:pPr>
+      <w:rPr>
+        <w:rFonts w:ascii="Wingdings" w:hAnsi="Wingdings" w:hint="default"/>
+        <w:sz w:val="20"/>
+      </w:rPr>
+    </w:lvl>
+    <w:lvl w:ilvl="8" w:tentative="1">
+      <w:start w:val="1"/>
+      <w:numFmt w:val="bullet"/>
+      <w:lvlText w:val=""/>
+      <w:lvlJc w:val="left"/>
+      <w:pPr>
+        <w:tabs>
+          <w:tab w:val="num" w:pos="6480"/>
+        </w:tabs>
+        <w:ind w:left="6480" w:hanging="360"/>
+      </w:pPr>
+      <w:rPr>
+        <w:rFonts w:ascii="Wingdings" w:hAnsi="Wingdings" w:hint="default"/>
+        <w:sz w:val="20"/>
+      </w:rPr>
+    </w:lvl>
+  </w:abstractNum>
+  <w:abstractNum w:abstractNumId="15">
+    <w:nsid w:val="632600F0"/>
+    <w:multiLevelType w:val="multilevel"/>
+    <w:tmpl w:val="410A75C2"/>
+    <w:lvl w:ilvl="0">
+      <w:start w:val="1"/>
+      <w:numFmt w:val="bullet"/>
+      <w:lvlText w:val=""/>
+      <w:lvlJc w:val="left"/>
+      <w:pPr>
+        <w:tabs>
+          <w:tab w:val="num" w:pos="720"/>
+        </w:tabs>
+        <w:ind w:left="720" w:hanging="360"/>
+      </w:pPr>
+      <w:rPr>
+        <w:rFonts w:ascii="Symbol" w:hAnsi="Symbol" w:hint="default"/>
+        <w:sz w:val="20"/>
+      </w:rPr>
+    </w:lvl>
+    <w:lvl w:ilvl="1" w:tentative="1">
+      <w:start w:val="1"/>
+      <w:numFmt w:val="bullet"/>
+      <w:lvlText w:val="o"/>
+      <w:lvlJc w:val="left"/>
+      <w:pPr>
+        <w:tabs>
+          <w:tab w:val="num" w:pos="1440"/>
+        </w:tabs>
+        <w:ind w:left="1440" w:hanging="360"/>
+      </w:pPr>
+      <w:rPr>
+        <w:rFonts w:ascii="Courier New" w:hAnsi="Courier New" w:hint="default"/>
+        <w:sz w:val="20"/>
+      </w:rPr>
+    </w:lvl>
+    <w:lvl w:ilvl="2" w:tentative="1">
+      <w:start w:val="1"/>
+      <w:numFmt w:val="bullet"/>
+      <w:lvlText w:val=""/>
+      <w:lvlJc w:val="left"/>
+      <w:pPr>
+        <w:tabs>
+          <w:tab w:val="num" w:pos="2160"/>
+        </w:tabs>
+        <w:ind w:left="2160" w:hanging="360"/>
+      </w:pPr>
+      <w:rPr>
+        <w:rFonts w:ascii="Wingdings" w:hAnsi="Wingdings" w:hint="default"/>
+        <w:sz w:val="20"/>
+      </w:rPr>
+    </w:lvl>
+    <w:lvl w:ilvl="3" w:tentative="1">
+      <w:start w:val="1"/>
+      <w:numFmt w:val="bullet"/>
+      <w:lvlText w:val=""/>
+      <w:lvlJc w:val="left"/>
+      <w:pPr>
+        <w:tabs>
+          <w:tab w:val="num" w:pos="2880"/>
+        </w:tabs>
+        <w:ind w:left="2880" w:hanging="360"/>
+      </w:pPr>
+      <w:rPr>
+        <w:rFonts w:ascii="Wingdings" w:hAnsi="Wingdings" w:hint="default"/>
+        <w:sz w:val="20"/>
+      </w:rPr>
+    </w:lvl>
+    <w:lvl w:ilvl="4" w:tentative="1">
+      <w:start w:val="1"/>
+      <w:numFmt w:val="bullet"/>
+      <w:lvlText w:val=""/>
+      <w:lvlJc w:val="left"/>
+      <w:pPr>
+        <w:tabs>
+          <w:tab w:val="num" w:pos="3600"/>
+        </w:tabs>
+        <w:ind w:left="3600" w:hanging="360"/>
+      </w:pPr>
+      <w:rPr>
+        <w:rFonts w:ascii="Wingdings" w:hAnsi="Wingdings" w:hint="default"/>
+        <w:sz w:val="20"/>
+      </w:rPr>
+    </w:lvl>
+    <w:lvl w:ilvl="5" w:tentative="1">
+      <w:start w:val="1"/>
+      <w:numFmt w:val="bullet"/>
+      <w:lvlText w:val=""/>
+      <w:lvlJc w:val="left"/>
+      <w:pPr>
+        <w:tabs>
+          <w:tab w:val="num" w:pos="4320"/>
+        </w:tabs>
+        <w:ind w:left="4320" w:hanging="360"/>
+      </w:pPr>
+      <w:rPr>
+        <w:rFonts w:ascii="Wingdings" w:hAnsi="Wingdings" w:hint="default"/>
+        <w:sz w:val="20"/>
+      </w:rPr>
+    </w:lvl>
+    <w:lvl w:ilvl="6" w:tentative="1">
+      <w:start w:val="1"/>
+      <w:numFmt w:val="bullet"/>
+      <w:lvlText w:val=""/>
+      <w:lvlJc w:val="left"/>
+      <w:pPr>
+        <w:tabs>
+          <w:tab w:val="num" w:pos="5040"/>
+        </w:tabs>
+        <w:ind w:left="5040" w:hanging="360"/>
+      </w:pPr>
+      <w:rPr>
+        <w:rFonts w:ascii="Wingdings" w:hAnsi="Wingdings" w:hint="default"/>
+        <w:sz w:val="20"/>
+      </w:rPr>
+    </w:lvl>
+    <w:lvl w:ilvl="7" w:tentative="1">
+      <w:start w:val="1"/>
+      <w:numFmt w:val="bullet"/>
+      <w:lvlText w:val=""/>
+      <w:lvlJc w:val="left"/>
+      <w:pPr>
+        <w:tabs>
+          <w:tab w:val="num" w:pos="5760"/>
+        </w:tabs>
+        <w:ind w:left="5760" w:hanging="360"/>
+      </w:pPr>
+      <w:rPr>
+        <w:rFonts w:ascii="Wingdings" w:hAnsi="Wingdings" w:hint="default"/>
+        <w:sz w:val="20"/>
+      </w:rPr>
+    </w:lvl>
+    <w:lvl w:ilvl="8" w:tentative="1">
+      <w:start w:val="1"/>
+      <w:numFmt w:val="bullet"/>
+      <w:lvlText w:val=""/>
+      <w:lvlJc w:val="left"/>
+      <w:pPr>
+        <w:tabs>
+          <w:tab w:val="num" w:pos="6480"/>
+        </w:tabs>
+        <w:ind w:left="6480" w:hanging="360"/>
+      </w:pPr>
+      <w:rPr>
+        <w:rFonts w:ascii="Wingdings" w:hAnsi="Wingdings" w:hint="default"/>
+        <w:sz w:val="20"/>
+      </w:rPr>
+    </w:lvl>
+  </w:abstractNum>
+  <w:abstractNum w:abstractNumId="16">
+    <w:nsid w:val="70204C3A"/>
+    <w:multiLevelType w:val="multilevel"/>
+    <w:tmpl w:val="3BDCEB74"/>
+    <w:lvl w:ilvl="0">
+      <w:start w:val="1"/>
+      <w:numFmt w:val="bullet"/>
+      <w:lvlText w:val=""/>
+      <w:lvlJc w:val="left"/>
+      <w:pPr>
+        <w:tabs>
+          <w:tab w:val="num" w:pos="720"/>
+        </w:tabs>
+        <w:ind w:left="720" w:hanging="360"/>
+      </w:pPr>
+      <w:rPr>
+        <w:rFonts w:ascii="Symbol" w:hAnsi="Symbol" w:hint="default"/>
+        <w:sz w:val="20"/>
+      </w:rPr>
+    </w:lvl>
+    <w:lvl w:ilvl="1" w:tentative="1">
+      <w:start w:val="1"/>
+      <w:numFmt w:val="bullet"/>
+      <w:lvlText w:val="o"/>
+      <w:lvlJc w:val="left"/>
+      <w:pPr>
+        <w:tabs>
+          <w:tab w:val="num" w:pos="1440"/>
+        </w:tabs>
+        <w:ind w:left="1440" w:hanging="360"/>
+      </w:pPr>
+      <w:rPr>
+        <w:rFonts w:ascii="Courier New" w:hAnsi="Courier New" w:hint="default"/>
+        <w:sz w:val="20"/>
+      </w:rPr>
+    </w:lvl>
+    <w:lvl w:ilvl="2" w:tentative="1">
+      <w:start w:val="1"/>
+      <w:numFmt w:val="bullet"/>
+      <w:lvlText w:val=""/>
+      <w:lvlJc w:val="left"/>
+      <w:pPr>
+        <w:tabs>
+          <w:tab w:val="num" w:pos="2160"/>
+        </w:tabs>
+        <w:ind w:left="2160" w:hanging="360"/>
+      </w:pPr>
+      <w:rPr>
+        <w:rFonts w:ascii="Wingdings" w:hAnsi="Wingdings" w:hint="default"/>
+        <w:sz w:val="20"/>
+      </w:rPr>
+    </w:lvl>
+    <w:lvl w:ilvl="3" w:tentative="1">
+      <w:start w:val="1"/>
+      <w:numFmt w:val="bullet"/>
+      <w:lvlText w:val=""/>
+      <w:lvlJc w:val="left"/>
+      <w:pPr>
+        <w:tabs>
+          <w:tab w:val="num" w:pos="2880"/>
+        </w:tabs>
+        <w:ind w:left="2880" w:hanging="360"/>
+      </w:pPr>
+      <w:rPr>
+        <w:rFonts w:ascii="Wingdings" w:hAnsi="Wingdings" w:hint="default"/>
+        <w:sz w:val="20"/>
+      </w:rPr>
+    </w:lvl>
+    <w:lvl w:ilvl="4" w:tentative="1">
+      <w:start w:val="1"/>
+      <w:numFmt w:val="bullet"/>
+      <w:lvlText w:val=""/>
+      <w:lvlJc w:val="left"/>
+      <w:pPr>
+        <w:tabs>
+          <w:tab w:val="num" w:pos="3600"/>
+        </w:tabs>
+        <w:ind w:left="3600" w:hanging="360"/>
+      </w:pPr>
+      <w:rPr>
+        <w:rFonts w:ascii="Wingdings" w:hAnsi="Wingdings" w:hint="default"/>
+        <w:sz w:val="20"/>
+      </w:rPr>
+    </w:lvl>
+    <w:lvl w:ilvl="5" w:tentative="1">
+      <w:start w:val="1"/>
+      <w:numFmt w:val="bullet"/>
+      <w:lvlText w:val=""/>
+      <w:lvlJc w:val="left"/>
+      <w:pPr>
+        <w:tabs>
+          <w:tab w:val="num" w:pos="4320"/>
+        </w:tabs>
+        <w:ind w:left="4320" w:hanging="360"/>
+      </w:pPr>
+      <w:rPr>
+        <w:rFonts w:ascii="Wingdings" w:hAnsi="Wingdings" w:hint="default"/>
+        <w:sz w:val="20"/>
+      </w:rPr>
+    </w:lvl>
+    <w:lvl w:ilvl="6" w:tentative="1">
+      <w:start w:val="1"/>
+      <w:numFmt w:val="bullet"/>
+      <w:lvlText w:val=""/>
+      <w:lvlJc w:val="left"/>
+      <w:pPr>
+        <w:tabs>
+          <w:tab w:val="num" w:pos="5040"/>
+        </w:tabs>
+        <w:ind w:left="5040" w:hanging="360"/>
+      </w:pPr>
+      <w:rPr>
+        <w:rFonts w:ascii="Wingdings" w:hAnsi="Wingdings" w:hint="default"/>
+        <w:sz w:val="20"/>
+      </w:rPr>
+    </w:lvl>
+    <w:lvl w:ilvl="7" w:tentative="1">
+      <w:start w:val="1"/>
+      <w:numFmt w:val="bullet"/>
+      <w:lvlText w:val=""/>
+      <w:lvlJc w:val="left"/>
+      <w:pPr>
+        <w:tabs>
+          <w:tab w:val="num" w:pos="5760"/>
+        </w:tabs>
+        <w:ind w:left="5760" w:hanging="360"/>
+      </w:pPr>
+      <w:rPr>
+        <w:rFonts w:ascii="Wingdings" w:hAnsi="Wingdings" w:hint="default"/>
+        <w:sz w:val="20"/>
+      </w:rPr>
+    </w:lvl>
+    <w:lvl w:ilvl="8" w:tentative="1">
+      <w:start w:val="1"/>
+      <w:numFmt w:val="bullet"/>
+      <w:lvlText w:val=""/>
+      <w:lvlJc w:val="left"/>
+      <w:pPr>
+        <w:tabs>
+          <w:tab w:val="num" w:pos="6480"/>
+        </w:tabs>
+        <w:ind w:left="6480" w:hanging="360"/>
+      </w:pPr>
+      <w:rPr>
+        <w:rFonts w:ascii="Wingdings" w:hAnsi="Wingdings" w:hint="default"/>
+        <w:sz w:val="20"/>
+      </w:rPr>
+    </w:lvl>
+  </w:abstractNum>
+  <w:abstractNum w:abstractNumId="17">
     <w:nsid w:val="727830B9"/>
     <w:multiLevelType w:val="multilevel"/>
     <w:tmpl w:val="BE1A800E"/>
@@ -7372,7 +8733,7 @@
       </w:rPr>
     </w:lvl>
   </w:abstractNum>
-  <w:abstractNum w:abstractNumId="13">
+  <w:abstractNum w:abstractNumId="18">
     <w:nsid w:val="7F2468C4"/>
     <w:multiLevelType w:val="multilevel"/>
     <w:tmpl w:val="CB1C83D2"/>
@@ -7522,46 +8883,61 @@
     </w:lvl>
   </w:abstractNum>
   <w:num w:numId="1">
+    <w:abstractNumId w:val="12"/>
+  </w:num>
+  <w:num w:numId="2">
     <w:abstractNumId w:val="10"/>
   </w:num>
-  <w:num w:numId="2">
-    <w:abstractNumId w:val="8"/>
-  </w:num>
   <w:num w:numId="3">
-    <w:abstractNumId w:val="13"/>
+    <w:abstractNumId w:val="18"/>
   </w:num>
   <w:num w:numId="4">
     <w:abstractNumId w:val="2"/>
   </w:num>
   <w:num w:numId="5">
-    <w:abstractNumId w:val="12"/>
+    <w:abstractNumId w:val="17"/>
   </w:num>
   <w:num w:numId="6">
-    <w:abstractNumId w:val="4"/>
+    <w:abstractNumId w:val="6"/>
   </w:num>
   <w:num w:numId="7">
+    <w:abstractNumId w:val="9"/>
+  </w:num>
+  <w:num w:numId="8">
     <w:abstractNumId w:val="7"/>
   </w:num>
-  <w:num w:numId="8">
+  <w:num w:numId="9">
     <w:abstractNumId w:val="5"/>
   </w:num>
-  <w:num w:numId="9">
-    <w:abstractNumId w:val="3"/>
-  </w:num>
   <w:num w:numId="10">
-    <w:abstractNumId w:val="11"/>
+    <w:abstractNumId w:val="13"/>
   </w:num>
   <w:num w:numId="11">
-    <w:abstractNumId w:val="6"/>
+    <w:abstractNumId w:val="8"/>
   </w:num>
   <w:num w:numId="12">
-    <w:abstractNumId w:val="9"/>
+    <w:abstractNumId w:val="11"/>
   </w:num>
   <w:num w:numId="13">
     <w:abstractNumId w:val="1"/>
   </w:num>
   <w:num w:numId="14">
     <w:abstractNumId w:val="0"/>
+  </w:num>
+  <w:num w:numId="15">
+    <w:abstractNumId w:val="3"/>
+  </w:num>
+  <w:num w:numId="16">
+    <w:abstractNumId w:val="14"/>
+  </w:num>
+  <w:num w:numId="17">
+    <w:abstractNumId w:val="4"/>
+  </w:num>
+  <w:num w:numId="18">
+    <w:abstractNumId w:val="15"/>
+  </w:num>
+  <w:num w:numId="19">
+    <w:abstractNumId w:val="16"/>
   </w:num>
 </w:numbering>
 </file>
@@ -8109,7 +9485,7 @@
   <a:extraClrSchemeLst/>
   <a:extLst>
     <a:ext uri="{05A4C25C-085E-4340-85A3-A5531E510DB2}">
-      <thm15:themeFamily xmlns:thm15="http://schemas.microsoft.com/office/thememl/2012/main" xmlns="" name="Office Theme" id="{62F939B6-93AF-4DB8-9C6B-D6C7DFDC589F}" vid="{4A3C46E8-61CC-4603-A589-7422A47A8E4A}"/>
+      <thm15:themeFamily xmlns="" xmlns:thm15="http://schemas.microsoft.com/office/thememl/2012/main" name="Office Theme" id="{62F939B6-93AF-4DB8-9C6B-D6C7DFDC589F}" vid="{4A3C46E8-61CC-4603-A589-7422A47A8E4A}"/>
     </a:ext>
   </a:extLst>
 </a:theme>

</xml_diff>

<commit_message>
Add useful link to the design pattern code in info
</commit_message>
<xml_diff>
--- a/info/Полезные ссылки.docx
+++ b/info/Полезные ссылки.docx
@@ -1079,15 +1079,28 @@
         </w:rPr>
         <w:t xml:space="preserve">Java Generics — </w:t>
       </w:r>
-      <w:hyperlink r:id="rId18" w:tgtFrame="_blank" w:history="1">
-        <w:r>
-          <w:rPr>
-            <w:rStyle w:val="a5"/>
-            <w:lang w:val="en-US"/>
-          </w:rPr>
-          <w:t>http://www.quizful.net/post/java-generics-tutorial</w:t>
-        </w:r>
-      </w:hyperlink>
+      <w:r>
+        <w:fldChar w:fldCharType="begin"/>
+      </w:r>
+      <w:r>
+        <w:rPr>
+          <w:lang w:val="en-US"/>
+        </w:rPr>
+        <w:instrText>HYPERLINK "http://www.quizful.net/post/java-generics-tutorial" \t "_blank"</w:instrText>
+      </w:r>
+      <w:r>
+        <w:fldChar w:fldCharType="separate"/>
+      </w:r>
+      <w:r>
+        <w:rPr>
+          <w:rStyle w:val="a5"/>
+          <w:lang w:val="en-US"/>
+        </w:rPr>
+        <w:t>http://www.quizful.net/post/java-generics-tutorial</w:t>
+      </w:r>
+      <w:r>
+        <w:fldChar w:fldCharType="end"/>
+      </w:r>
     </w:p>
     <w:p>
       <w:pPr>
@@ -1115,15 +1128,28 @@
         </w:rPr>
         <w:t xml:space="preserve"> — </w:t>
       </w:r>
-      <w:hyperlink r:id="rId19" w:tgtFrame="_blank" w:history="1">
-        <w:r>
-          <w:rPr>
-            <w:rStyle w:val="a5"/>
-            <w:lang w:val="en-US"/>
-          </w:rPr>
-          <w:t>https://habr.com/ru/post/77382/</w:t>
-        </w:r>
-      </w:hyperlink>
+      <w:r>
+        <w:fldChar w:fldCharType="begin"/>
+      </w:r>
+      <w:r>
+        <w:rPr>
+          <w:lang w:val="en-US"/>
+        </w:rPr>
+        <w:instrText>HYPERLINK "https://habr.com/ru/post/77382/" \t "_blank"</w:instrText>
+      </w:r>
+      <w:r>
+        <w:fldChar w:fldCharType="separate"/>
+      </w:r>
+      <w:r>
+        <w:rPr>
+          <w:rStyle w:val="a5"/>
+          <w:lang w:val="en-US"/>
+        </w:rPr>
+        <w:t>https://habr.com/ru/post/77382/</w:t>
+      </w:r>
+      <w:r>
+        <w:fldChar w:fldCharType="end"/>
+      </w:r>
     </w:p>
     <w:p>
       <w:pPr>
@@ -1152,7 +1178,7 @@
       <w:r>
         <w:t xml:space="preserve"> — </w:t>
       </w:r>
-      <w:hyperlink r:id="rId20" w:tgtFrame="_blank" w:history="1">
+      <w:hyperlink r:id="rId18" w:tgtFrame="_blank" w:history="1">
         <w:r>
           <w:rPr>
             <w:rStyle w:val="a5"/>
@@ -1178,15 +1204,28 @@
         </w:rPr>
         <w:t xml:space="preserve">Lombok — </w:t>
       </w:r>
-      <w:hyperlink r:id="rId21" w:tgtFrame="_blank" w:history="1">
-        <w:r>
-          <w:rPr>
-            <w:rStyle w:val="a5"/>
-            <w:lang w:val="en-US"/>
-          </w:rPr>
-          <w:t>https://habr.com/ru/post/345520/</w:t>
-        </w:r>
-      </w:hyperlink>
+      <w:r>
+        <w:fldChar w:fldCharType="begin"/>
+      </w:r>
+      <w:r>
+        <w:rPr>
+          <w:lang w:val="en-US"/>
+        </w:rPr>
+        <w:instrText>HYPERLINK "https://habr.com/ru/post/345520/" \t "_blank"</w:instrText>
+      </w:r>
+      <w:r>
+        <w:fldChar w:fldCharType="separate"/>
+      </w:r>
+      <w:r>
+        <w:rPr>
+          <w:rStyle w:val="a5"/>
+          <w:lang w:val="en-US"/>
+        </w:rPr>
+        <w:t>https://habr.com/ru/post/345520/</w:t>
+      </w:r>
+      <w:r>
+        <w:fldChar w:fldCharType="end"/>
+      </w:r>
     </w:p>
     <w:p>
       <w:pPr>
@@ -1273,7 +1312,7 @@
       <w:r>
         <w:t xml:space="preserve"> — часть 1 — </w:t>
       </w:r>
-      <w:hyperlink r:id="rId22" w:history="1">
+      <w:hyperlink r:id="rId19" w:history="1">
         <w:r>
           <w:rPr>
             <w:rStyle w:val="a5"/>
@@ -1301,7 +1340,7 @@
       <w:r>
         <w:t xml:space="preserve"> — часть 2 — </w:t>
       </w:r>
-      <w:hyperlink r:id="rId23" w:history="1">
+      <w:hyperlink r:id="rId20" w:history="1">
         <w:r>
           <w:rPr>
             <w:rStyle w:val="a5"/>
@@ -1326,7 +1365,7 @@
       <w:r>
         <w:t xml:space="preserve"> для чайников — </w:t>
       </w:r>
-      <w:hyperlink r:id="rId24" w:history="1">
+      <w:hyperlink r:id="rId21" w:history="1">
         <w:r>
           <w:rPr>
             <w:rStyle w:val="a5"/>
@@ -1341,7 +1380,7 @@
       <w:r>
         <w:t xml:space="preserve">Пример файла конфигурации log4j2 — </w:t>
       </w:r>
-      <w:hyperlink r:id="rId25" w:history="1">
+      <w:hyperlink r:id="rId22" w:history="1">
         <w:r>
           <w:rPr>
             <w:rStyle w:val="a5"/>
@@ -1448,7 +1487,7 @@
         </w:rPr>
         <w:t xml:space="preserve"> в проект </w:t>
       </w:r>
-      <w:hyperlink r:id="rId26" w:tgtFrame="_blank" w:history="1">
+      <w:hyperlink r:id="rId23" w:tgtFrame="_blank" w:history="1">
         <w:r>
           <w:rPr>
             <w:rFonts w:ascii="Roboto" w:eastAsia="Times New Roman" w:hAnsi="Roboto" w:cs="Times New Roman"/>
@@ -1561,7 +1600,7 @@
         </w:rPr>
         <w:t xml:space="preserve">. </w:t>
       </w:r>
-      <w:hyperlink r:id="rId27" w:tgtFrame="_blank" w:history="1">
+      <w:hyperlink r:id="rId24" w:tgtFrame="_blank" w:history="1">
         <w:r>
           <w:rPr>
             <w:rFonts w:ascii="Roboto" w:eastAsia="Times New Roman" w:hAnsi="Roboto" w:cs="Times New Roman"/>
@@ -1906,7 +1945,7 @@
         </w:rPr>
         <w:t xml:space="preserve">"&gt;. В нём содержатся таблицы с линиями, станциями и пересадками. Обращайте внимание на классы, напишите селекторы на основе найденных классов. Посмотрите, как получать элементы по селекторам в </w:t>
       </w:r>
-      <w:hyperlink r:id="rId28" w:tgtFrame="_blank" w:history="1">
+      <w:hyperlink r:id="rId25" w:tgtFrame="_blank" w:history="1">
         <w:r>
           <w:rPr>
             <w:rFonts w:ascii="Times New Roman" w:eastAsia="Times New Roman" w:hAnsi="Times New Roman" w:cs="Times New Roman"/>
@@ -2015,7 +2054,7 @@
         </w:rPr>
         <w:t> </w:t>
       </w:r>
-      <w:hyperlink r:id="rId29" w:tgtFrame="_blank" w:history="1">
+      <w:hyperlink r:id="rId26" w:tgtFrame="_blank" w:history="1">
         <w:r>
           <w:rPr>
             <w:rFonts w:ascii="Roboto" w:eastAsia="Times New Roman" w:hAnsi="Roboto" w:cs="Times New Roman"/>
@@ -2106,7 +2145,7 @@
       <w:r>
         <w:t xml:space="preserve">Официальная документация по последней версии </w:t>
       </w:r>
-      <w:hyperlink r:id="rId30" w:tgtFrame="_blank" w:history="1">
+      <w:hyperlink r:id="rId27" w:tgtFrame="_blank" w:history="1">
         <w:proofErr w:type="spellStart"/>
         <w:r>
           <w:rPr>
@@ -2131,7 +2170,7 @@
       <w:r>
         <w:t xml:space="preserve">Примеры работы с </w:t>
       </w:r>
-      <w:hyperlink r:id="rId31" w:tgtFrame="_blank" w:history="1">
+      <w:hyperlink r:id="rId28" w:tgtFrame="_blank" w:history="1">
         <w:proofErr w:type="spellStart"/>
         <w:r>
           <w:rPr>
@@ -2178,7 +2217,7 @@
       <w:r>
         <w:t xml:space="preserve"> (официальная документация </w:t>
       </w:r>
-      <w:hyperlink r:id="rId32" w:tgtFrame="_blank" w:history="1">
+      <w:hyperlink r:id="rId29" w:tgtFrame="_blank" w:history="1">
         <w:r>
           <w:rPr>
             <w:rStyle w:val="a5"/>
@@ -2283,19 +2322,32 @@
           <w:lang w:val="en-US" w:eastAsia="ru-RU"/>
         </w:rPr>
       </w:pPr>
-      <w:hyperlink r:id="rId33" w:tgtFrame="_blank" w:history="1">
-        <w:r>
-          <w:rPr>
-            <w:rFonts w:ascii="Courier New" w:eastAsia="Times New Roman" w:hAnsi="Courier New" w:cs="Courier New"/>
-            <w:color w:val="1155CC"/>
-            <w:sz w:val="21"/>
-            <w:szCs w:val="21"/>
-            <w:u w:val="single"/>
-            <w:lang w:val="en-US" w:eastAsia="ru-RU"/>
-          </w:rPr>
-          <w:t>https://oracleplsql.ru/function-sql-server-month.html</w:t>
-        </w:r>
-      </w:hyperlink>
+      <w:r>
+        <w:fldChar w:fldCharType="begin"/>
+      </w:r>
+      <w:r>
+        <w:rPr>
+          <w:lang w:val="en-US"/>
+        </w:rPr>
+        <w:instrText>HYPERLINK "https://oracleplsql.ru/function-sql-server-month.html" \t "_blank"</w:instrText>
+      </w:r>
+      <w:r>
+        <w:fldChar w:fldCharType="separate"/>
+      </w:r>
+      <w:r>
+        <w:rPr>
+          <w:rFonts w:ascii="Courier New" w:eastAsia="Times New Roman" w:hAnsi="Courier New" w:cs="Courier New"/>
+          <w:color w:val="1155CC"/>
+          <w:sz w:val="21"/>
+          <w:szCs w:val="21"/>
+          <w:u w:val="single"/>
+          <w:lang w:val="en-US" w:eastAsia="ru-RU"/>
+        </w:rPr>
+        <w:t>https://oracleplsql.ru/function-sql-server-month.html</w:t>
+      </w:r>
+      <w:r>
+        <w:fldChar w:fldCharType="end"/>
+      </w:r>
     </w:p>
     <w:p>
       <w:pPr>
@@ -4350,7 +4402,7 @@
         </w:rPr>
         <w:t xml:space="preserve">Дополнительные примеры найдёте в </w:t>
       </w:r>
-      <w:hyperlink r:id="rId34" w:tgtFrame="_blank" w:history="1">
+      <w:hyperlink r:id="rId30" w:tgtFrame="_blank" w:history="1">
         <w:r>
           <w:rPr>
             <w:rFonts w:ascii="Times New Roman" w:eastAsia="Times New Roman" w:hAnsi="Times New Roman" w:cs="Times New Roman"/>
@@ -4454,7 +4506,7 @@
         </w:rPr>
         <w:t xml:space="preserve">Согласно </w:t>
       </w:r>
-      <w:hyperlink r:id="rId35" w:tgtFrame="_blank" w:history="1">
+      <w:hyperlink r:id="rId31" w:tgtFrame="_blank" w:history="1">
         <w:r>
           <w:rPr>
             <w:rFonts w:ascii="Times New Roman" w:eastAsia="Times New Roman" w:hAnsi="Times New Roman" w:cs="Times New Roman"/>
@@ -4833,7 +4885,7 @@
         </w:rPr>
         <w:t xml:space="preserve">Удостоверьтесь, что ваша программа работает в многопоточном режиме. Для этого можете использовать утилиту </w:t>
       </w:r>
-      <w:hyperlink r:id="rId36" w:tgtFrame="_blank" w:history="1">
+      <w:hyperlink r:id="rId32" w:tgtFrame="_blank" w:history="1">
         <w:proofErr w:type="spellStart"/>
         <w:r>
           <w:rPr>
@@ -4935,7 +4987,7 @@
         </w:rPr>
         <w:t xml:space="preserve">Building an Application with </w:t>
       </w:r>
-      <w:hyperlink r:id="rId37" w:tgtFrame="_blank" w:history="1">
+      <w:hyperlink r:id="rId33" w:tgtFrame="_blank" w:history="1">
         <w:r>
           <w:rPr>
             <w:rStyle w:val="a5"/>
@@ -4972,7 +5024,7 @@
       <w:pPr>
         <w:pStyle w:val="a3"/>
       </w:pPr>
-      <w:hyperlink r:id="rId38" w:tgtFrame="_blank" w:history="1">
+      <w:hyperlink r:id="rId34" w:tgtFrame="_blank" w:history="1">
         <w:r>
           <w:rPr>
             <w:rStyle w:val="a5"/>
@@ -5071,7 +5123,7 @@
         </w:numPr>
         <w:spacing w:before="0" w:beforeAutospacing="0"/>
       </w:pPr>
-      <w:hyperlink r:id="rId39" w:tgtFrame="_blank" w:history="1">
+      <w:hyperlink r:id="rId35" w:tgtFrame="_blank" w:history="1">
         <w:r>
           <w:rPr>
             <w:rStyle w:val="a5"/>
@@ -5121,7 +5173,7 @@
       <w:r>
         <w:t xml:space="preserve">Принципы построения </w:t>
       </w:r>
-      <w:hyperlink r:id="rId40" w:tgtFrame="_blank" w:history="1">
+      <w:hyperlink r:id="rId36" w:tgtFrame="_blank" w:history="1">
         <w:r>
           <w:rPr>
             <w:rStyle w:val="a5"/>
@@ -5143,7 +5195,7 @@
         </w:numPr>
         <w:spacing w:before="0" w:beforeAutospacing="0"/>
       </w:pPr>
-      <w:hyperlink r:id="rId41" w:tgtFrame="_blank" w:history="1">
+      <w:hyperlink r:id="rId37" w:tgtFrame="_blank" w:history="1">
         <w:r>
           <w:rPr>
             <w:rStyle w:val="a5"/>
@@ -5326,6 +5378,47 @@
     </w:p>
     <w:p>
       <w:pPr>
+        <w:pStyle w:val="a3"/>
+        <w:spacing w:before="0" w:beforeAutospacing="0"/>
+      </w:pPr>
+      <w:r>
+        <w:rPr>
+          <w:rStyle w:val="a4"/>
+        </w:rPr>
+        <w:t xml:space="preserve">Скачать материалы модуля вы можете из </w:t>
+      </w:r>
+      <w:proofErr w:type="spellStart"/>
+      <w:r>
+        <w:rPr>
+          <w:rStyle w:val="a4"/>
+        </w:rPr>
+        <w:t>репозитория</w:t>
+      </w:r>
+      <w:proofErr w:type="spellEnd"/>
+      <w:r>
+        <w:rPr>
+          <w:rStyle w:val="a4"/>
+        </w:rPr>
+        <w:t>:</w:t>
+      </w:r>
+    </w:p>
+    <w:p>
+      <w:pPr>
+        <w:pStyle w:val="a3"/>
+        <w:spacing w:before="0" w:beforeAutospacing="0"/>
+      </w:pPr>
+      <w:hyperlink r:id="rId38" w:tgtFrame="_blank" w:history="1">
+        <w:r>
+          <w:rPr>
+            <w:rStyle w:val="a5"/>
+            <w:color w:val="007BFF"/>
+          </w:rPr>
+          <w:t>https://github.com/skillbox-java/patterns</w:t>
+        </w:r>
+      </w:hyperlink>
+    </w:p>
+    <w:p>
+      <w:pPr>
         <w:rPr>
           <w:b/>
           <w:sz w:val="32"/>
@@ -5450,7 +5543,7 @@
           <w:lang w:eastAsia="ru-RU"/>
         </w:rPr>
       </w:pPr>
-      <w:hyperlink r:id="rId42" w:tgtFrame="_blank" w:history="1">
+      <w:hyperlink r:id="rId39" w:tgtFrame="_blank" w:history="1">
         <w:r>
           <w:rPr>
             <w:rFonts w:ascii="Times New Roman" w:eastAsia="Times New Roman" w:hAnsi="Times New Roman" w:cs="Times New Roman"/>
@@ -5478,7 +5571,7 @@
           <w:lang w:eastAsia="ru-RU"/>
         </w:rPr>
       </w:pPr>
-      <w:hyperlink r:id="rId43" w:tgtFrame="_blank" w:history="1">
+      <w:hyperlink r:id="rId40" w:tgtFrame="_blank" w:history="1">
         <w:r>
           <w:rPr>
             <w:rFonts w:ascii="Times New Roman" w:eastAsia="Times New Roman" w:hAnsi="Times New Roman" w:cs="Times New Roman"/>
@@ -5506,7 +5599,7 @@
           <w:lang w:eastAsia="ru-RU"/>
         </w:rPr>
       </w:pPr>
-      <w:hyperlink r:id="rId44" w:tgtFrame="_blank" w:history="1">
+      <w:hyperlink r:id="rId41" w:tgtFrame="_blank" w:history="1">
         <w:r>
           <w:rPr>
             <w:rFonts w:ascii="Times New Roman" w:eastAsia="Times New Roman" w:hAnsi="Times New Roman" w:cs="Times New Roman"/>
@@ -5534,7 +5627,7 @@
           <w:lang w:eastAsia="ru-RU"/>
         </w:rPr>
       </w:pPr>
-      <w:hyperlink r:id="rId45" w:tgtFrame="_blank" w:history="1">
+      <w:hyperlink r:id="rId42" w:tgtFrame="_blank" w:history="1">
         <w:r>
           <w:rPr>
             <w:rFonts w:ascii="Times New Roman" w:eastAsia="Times New Roman" w:hAnsi="Times New Roman" w:cs="Times New Roman"/>
@@ -5600,7 +5693,7 @@
           <w:lang w:eastAsia="ru-RU"/>
         </w:rPr>
       </w:pPr>
-      <w:hyperlink r:id="rId46" w:tgtFrame="_blank" w:history="1">
+      <w:hyperlink r:id="rId43" w:tgtFrame="_blank" w:history="1">
         <w:r>
           <w:rPr>
             <w:rFonts w:ascii="Times New Roman" w:eastAsia="Times New Roman" w:hAnsi="Times New Roman" w:cs="Times New Roman"/>
@@ -5665,7 +5758,7 @@
           <w:lang w:eastAsia="ru-RU"/>
         </w:rPr>
       </w:pPr>
-      <w:hyperlink r:id="rId47" w:tgtFrame="_blank" w:history="1">
+      <w:hyperlink r:id="rId44" w:tgtFrame="_blank" w:history="1">
         <w:r>
           <w:rPr>
             <w:rFonts w:ascii="Times New Roman" w:eastAsia="Times New Roman" w:hAnsi="Times New Roman" w:cs="Times New Roman"/>
@@ -5731,7 +5824,7 @@
           <w:lang w:eastAsia="ru-RU"/>
         </w:rPr>
       </w:pPr>
-      <w:hyperlink r:id="rId48" w:tgtFrame="_blank" w:history="1">
+      <w:hyperlink r:id="rId45" w:tgtFrame="_blank" w:history="1">
         <w:r>
           <w:rPr>
             <w:rFonts w:ascii="Times New Roman" w:eastAsia="Times New Roman" w:hAnsi="Times New Roman" w:cs="Times New Roman"/>
@@ -5759,7 +5852,7 @@
           <w:lang w:eastAsia="ru-RU"/>
         </w:rPr>
       </w:pPr>
-      <w:hyperlink r:id="rId49" w:tgtFrame="_blank" w:history="1">
+      <w:hyperlink r:id="rId46" w:tgtFrame="_blank" w:history="1">
         <w:r>
           <w:rPr>
             <w:rFonts w:ascii="Times New Roman" w:eastAsia="Times New Roman" w:hAnsi="Times New Roman" w:cs="Times New Roman"/>
@@ -5812,7 +5905,7 @@
           <w:lang w:eastAsia="ru-RU"/>
         </w:rPr>
       </w:pPr>
-      <w:hyperlink r:id="rId50" w:tgtFrame="_blank" w:history="1">
+      <w:hyperlink r:id="rId47" w:tgtFrame="_blank" w:history="1">
         <w:r>
           <w:rPr>
             <w:rFonts w:ascii="Times New Roman" w:eastAsia="Times New Roman" w:hAnsi="Times New Roman" w:cs="Times New Roman"/>
@@ -5853,7 +5946,7 @@
           <w:lang w:eastAsia="ru-RU"/>
         </w:rPr>
       </w:pPr>
-      <w:hyperlink r:id="rId51" w:tgtFrame="_blank" w:history="1">
+      <w:hyperlink r:id="rId48" w:tgtFrame="_blank" w:history="1">
         <w:r>
           <w:rPr>
             <w:rFonts w:ascii="Times New Roman" w:eastAsia="Times New Roman" w:hAnsi="Times New Roman" w:cs="Times New Roman"/>
@@ -5881,7 +5974,7 @@
           <w:lang w:eastAsia="ru-RU"/>
         </w:rPr>
       </w:pPr>
-      <w:hyperlink r:id="rId52" w:tgtFrame="_blank" w:history="1">
+      <w:hyperlink r:id="rId49" w:tgtFrame="_blank" w:history="1">
         <w:r>
           <w:rPr>
             <w:rFonts w:ascii="Times New Roman" w:eastAsia="Times New Roman" w:hAnsi="Times New Roman" w:cs="Times New Roman"/>
@@ -5909,7 +6002,7 @@
           <w:lang w:eastAsia="ru-RU"/>
         </w:rPr>
       </w:pPr>
-      <w:hyperlink r:id="rId53" w:tgtFrame="_blank" w:history="1">
+      <w:hyperlink r:id="rId50" w:tgtFrame="_blank" w:history="1">
         <w:proofErr w:type="spellStart"/>
         <w:r>
           <w:rPr>
@@ -5988,7 +6081,7 @@
           <w:lang w:eastAsia="ru-RU"/>
         </w:rPr>
       </w:pPr>
-      <w:hyperlink r:id="rId54" w:tgtFrame="_blank" w:history="1">
+      <w:hyperlink r:id="rId51" w:tgtFrame="_blank" w:history="1">
         <w:r>
           <w:rPr>
             <w:rFonts w:ascii="Times New Roman" w:eastAsia="Times New Roman" w:hAnsi="Times New Roman" w:cs="Times New Roman"/>
@@ -6016,7 +6109,7 @@
           <w:lang w:eastAsia="ru-RU"/>
         </w:rPr>
       </w:pPr>
-      <w:hyperlink r:id="rId55" w:tgtFrame="_blank" w:history="1">
+      <w:hyperlink r:id="rId52" w:tgtFrame="_blank" w:history="1">
         <w:r>
           <w:rPr>
             <w:rFonts w:ascii="Times New Roman" w:eastAsia="Times New Roman" w:hAnsi="Times New Roman" w:cs="Times New Roman"/>
@@ -9485,7 +9578,7 @@
   <a:extraClrSchemeLst/>
   <a:extLst>
     <a:ext uri="{05A4C25C-085E-4340-85A3-A5531E510DB2}">
-      <thm15:themeFamily xmlns="" xmlns:thm15="http://schemas.microsoft.com/office/thememl/2012/main" name="Office Theme" id="{62F939B6-93AF-4DB8-9C6B-D6C7DFDC589F}" vid="{4A3C46E8-61CC-4603-A589-7422A47A8E4A}"/>
+      <thm15:themeFamily xmlns:thm15="http://schemas.microsoft.com/office/thememl/2012/main" xmlns="" name="Office Theme" id="{62F939B6-93AF-4DB8-9C6B-D6C7DFDC589F}" vid="{4A3C46E8-61CC-4603-A589-7422A47A8E4A}"/>
     </a:ext>
   </a:extLst>
 </a:theme>

</xml_diff>

<commit_message>
Add useful link about web application development to info
</commit_message>
<xml_diff>
--- a/info/Полезные ссылки.docx
+++ b/info/Полезные ссылки.docx
@@ -1,6 +1,6 @@
 
 <file path=word/document.xml><?xml version="1.0" encoding="utf-8"?>
-<w:document xmlns:ve="http://schemas.openxmlformats.org/markup-compatibility/2006" xmlns:o="urn:schemas-microsoft-com:office:office" xmlns:r="http://schemas.openxmlformats.org/officeDocument/2006/relationships" xmlns:m="http://schemas.openxmlformats.org/officeDocument/2006/math" xmlns:v="urn:schemas-microsoft-com:vml" xmlns:wp="http://schemas.openxmlformats.org/drawingml/2006/wordprocessingDrawing" xmlns:w10="urn:schemas-microsoft-com:office:word" xmlns:w="http://schemas.openxmlformats.org/wordprocessingml/2006/main" xmlns:wne="http://schemas.microsoft.com/office/word/2006/wordml">
+<w:document xmlns:wpc="http://schemas.microsoft.com/office/word/2010/wordprocessingCanvas" xmlns:cx="http://schemas.microsoft.com/office/drawing/2014/chartex" xmlns:cx1="http://schemas.microsoft.com/office/drawing/2015/9/8/chartex" xmlns:cx2="http://schemas.microsoft.com/office/drawing/2015/10/21/chartex" xmlns:cx3="http://schemas.microsoft.com/office/drawing/2016/5/9/chartex" xmlns:cx4="http://schemas.microsoft.com/office/drawing/2016/5/10/chartex" xmlns:cx5="http://schemas.microsoft.com/office/drawing/2016/5/11/chartex" xmlns:cx6="http://schemas.microsoft.com/office/drawing/2016/5/12/chartex" xmlns:cx7="http://schemas.microsoft.com/office/drawing/2016/5/13/chartex" xmlns:cx8="http://schemas.microsoft.com/office/drawing/2016/5/14/chartex" xmlns:mc="http://schemas.openxmlformats.org/markup-compatibility/2006" xmlns:aink="http://schemas.microsoft.com/office/drawing/2016/ink" xmlns:am3d="http://schemas.microsoft.com/office/drawing/2017/model3d" xmlns:o="urn:schemas-microsoft-com:office:office" xmlns:r="http://schemas.openxmlformats.org/officeDocument/2006/relationships" xmlns:m="http://schemas.openxmlformats.org/officeDocument/2006/math" xmlns:v="urn:schemas-microsoft-com:vml" xmlns:wp14="http://schemas.microsoft.com/office/word/2010/wordprocessingDrawing" xmlns:wp="http://schemas.openxmlformats.org/drawingml/2006/wordprocessingDrawing" xmlns:w10="urn:schemas-microsoft-com:office:word" xmlns:w="http://schemas.openxmlformats.org/wordprocessingml/2006/main" xmlns:w14="http://schemas.microsoft.com/office/word/2010/wordml" xmlns:w15="http://schemas.microsoft.com/office/word/2012/wordml" xmlns:w16cid="http://schemas.microsoft.com/office/word/2016/wordml/cid" xmlns:w16se="http://schemas.microsoft.com/office/word/2015/wordml/symex" xmlns:wpg="http://schemas.microsoft.com/office/word/2010/wordprocessingGroup" xmlns:wpi="http://schemas.microsoft.com/office/word/2010/wordprocessingInk" xmlns:wne="http://schemas.microsoft.com/office/word/2006/wordml" xmlns:wps="http://schemas.microsoft.com/office/word/2010/wordprocessingShape" mc:Ignorable="w14 w15 w16se w16cid wp14">
   <w:body>
     <w:p>
       <w:pPr>
@@ -310,7 +310,6 @@
         <w:t xml:space="preserve">Примеры работы методов найдите в </w:t>
       </w:r>
       <w:hyperlink r:id="rId7" w:tgtFrame="_blank" w:history="1">
-        <w:proofErr w:type="spellStart"/>
         <w:r>
           <w:rPr>
             <w:rFonts w:ascii="Times New Roman" w:eastAsia="Times New Roman" w:hAnsi="Times New Roman" w:cs="Times New Roman"/>
@@ -322,7 +321,6 @@
           </w:rPr>
           <w:t>репозитории</w:t>
         </w:r>
-        <w:proofErr w:type="spellEnd"/>
       </w:hyperlink>
       <w:r>
         <w:rPr>
@@ -830,7 +828,6 @@
         <w:t xml:space="preserve">() вы найдёте в </w:t>
       </w:r>
       <w:hyperlink r:id="rId15" w:tgtFrame="_blank" w:history="1">
-        <w:proofErr w:type="spellStart"/>
         <w:r>
           <w:rPr>
             <w:rFonts w:ascii="Times New Roman" w:eastAsia="Times New Roman" w:hAnsi="Times New Roman" w:cs="Times New Roman"/>
@@ -842,7 +839,6 @@
           </w:rPr>
           <w:t>репозитории</w:t>
         </w:r>
-        <w:proofErr w:type="spellEnd"/>
       </w:hyperlink>
       <w:r>
         <w:rPr>
@@ -1034,16 +1030,9 @@
           <w:numId w:val="3"/>
         </w:numPr>
       </w:pPr>
-      <w:proofErr w:type="spellStart"/>
-      <w:proofErr w:type="gramStart"/>
       <w:r>
         <w:lastRenderedPageBreak/>
-        <w:t>Лямбда-выражения</w:t>
-      </w:r>
-      <w:proofErr w:type="spellEnd"/>
-      <w:proofErr w:type="gramEnd"/>
-      <w:r>
-        <w:t xml:space="preserve"> в </w:t>
+        <w:t xml:space="preserve">Лямбда-выражения в </w:t>
       </w:r>
       <w:proofErr w:type="spellStart"/>
       <w:r>
@@ -1079,28 +1068,15 @@
         </w:rPr>
         <w:t xml:space="preserve">Java Generics — </w:t>
       </w:r>
-      <w:r>
-        <w:fldChar w:fldCharType="begin"/>
-      </w:r>
-      <w:r>
-        <w:rPr>
-          <w:lang w:val="en-US"/>
-        </w:rPr>
-        <w:instrText>HYPERLINK "http://www.quizful.net/post/java-generics-tutorial" \t "_blank"</w:instrText>
-      </w:r>
-      <w:r>
-        <w:fldChar w:fldCharType="separate"/>
-      </w:r>
-      <w:r>
-        <w:rPr>
-          <w:rStyle w:val="a5"/>
-          <w:lang w:val="en-US"/>
-        </w:rPr>
-        <w:t>http://www.quizful.net/post/java-generics-tutorial</w:t>
-      </w:r>
-      <w:r>
-        <w:fldChar w:fldCharType="end"/>
-      </w:r>
+      <w:hyperlink r:id="rId18" w:tgtFrame="_blank" w:history="1">
+        <w:r>
+          <w:rPr>
+            <w:rStyle w:val="a5"/>
+            <w:lang w:val="en-US"/>
+          </w:rPr>
+          <w:t>http://www.quizful.net/post/java-generics-tutorial</w:t>
+        </w:r>
+      </w:hyperlink>
     </w:p>
     <w:p>
       <w:pPr>
@@ -1128,28 +1104,15 @@
         </w:rPr>
         <w:t xml:space="preserve"> — </w:t>
       </w:r>
-      <w:r>
-        <w:fldChar w:fldCharType="begin"/>
-      </w:r>
-      <w:r>
-        <w:rPr>
-          <w:lang w:val="en-US"/>
-        </w:rPr>
-        <w:instrText>HYPERLINK "https://habr.com/ru/post/77382/" \t "_blank"</w:instrText>
-      </w:r>
-      <w:r>
-        <w:fldChar w:fldCharType="separate"/>
-      </w:r>
-      <w:r>
-        <w:rPr>
-          <w:rStyle w:val="a5"/>
-          <w:lang w:val="en-US"/>
-        </w:rPr>
-        <w:t>https://habr.com/ru/post/77382/</w:t>
-      </w:r>
-      <w:r>
-        <w:fldChar w:fldCharType="end"/>
-      </w:r>
+      <w:hyperlink r:id="rId19" w:tgtFrame="_blank" w:history="1">
+        <w:r>
+          <w:rPr>
+            <w:rStyle w:val="a5"/>
+            <w:lang w:val="en-US"/>
+          </w:rPr>
+          <w:t>https://habr.com/ru/post/77382/</w:t>
+        </w:r>
+      </w:hyperlink>
     </w:p>
     <w:p>
       <w:pPr>
@@ -1168,17 +1131,9 @@
       </w:r>
       <w:proofErr w:type="spellEnd"/>
       <w:r>
-        <w:t xml:space="preserve">: обзор синтаксиса и создание </w:t>
-      </w:r>
-      <w:proofErr w:type="gramStart"/>
-      <w:r>
-        <w:t>собственных</w:t>
-      </w:r>
-      <w:proofErr w:type="gramEnd"/>
-      <w:r>
-        <w:t xml:space="preserve"> — </w:t>
-      </w:r>
-      <w:hyperlink r:id="rId18" w:tgtFrame="_blank" w:history="1">
+        <w:t xml:space="preserve">: обзор синтаксиса и создание собственных — </w:t>
+      </w:r>
+      <w:hyperlink r:id="rId20" w:tgtFrame="_blank" w:history="1">
         <w:r>
           <w:rPr>
             <w:rStyle w:val="a5"/>
@@ -1204,28 +1159,15 @@
         </w:rPr>
         <w:t xml:space="preserve">Lombok — </w:t>
       </w:r>
-      <w:r>
-        <w:fldChar w:fldCharType="begin"/>
-      </w:r>
-      <w:r>
-        <w:rPr>
-          <w:lang w:val="en-US"/>
-        </w:rPr>
-        <w:instrText>HYPERLINK "https://habr.com/ru/post/345520/" \t "_blank"</w:instrText>
-      </w:r>
-      <w:r>
-        <w:fldChar w:fldCharType="separate"/>
-      </w:r>
-      <w:r>
-        <w:rPr>
-          <w:rStyle w:val="a5"/>
-          <w:lang w:val="en-US"/>
-        </w:rPr>
-        <w:t>https://habr.com/ru/post/345520/</w:t>
-      </w:r>
-      <w:r>
-        <w:fldChar w:fldCharType="end"/>
-      </w:r>
+      <w:hyperlink r:id="rId21" w:tgtFrame="_blank" w:history="1">
+        <w:r>
+          <w:rPr>
+            <w:rStyle w:val="a5"/>
+            <w:lang w:val="en-US"/>
+          </w:rPr>
+          <w:t>https://habr.com/ru/post/345520/</w:t>
+        </w:r>
+      </w:hyperlink>
     </w:p>
     <w:p>
       <w:pPr>
@@ -1269,18 +1211,8 @@
           <w:sz w:val="32"/>
           <w:szCs w:val="32"/>
         </w:rPr>
-        <w:t xml:space="preserve">Исключения, отладка, тестирование и </w:t>
-      </w:r>
-      <w:proofErr w:type="spellStart"/>
-      <w:r>
-        <w:rPr>
-          <w:rStyle w:val="a4"/>
-          <w:sz w:val="32"/>
-          <w:szCs w:val="32"/>
-        </w:rPr>
-        <w:t>логирование</w:t>
-      </w:r>
-      <w:proofErr w:type="spellEnd"/>
+        <w:t>Исключения, отладка, тестирование и логирование</w:t>
+      </w:r>
     </w:p>
     <w:p>
       <w:pPr>
@@ -1312,7 +1244,7 @@
       <w:r>
         <w:t xml:space="preserve"> — часть 1 — </w:t>
       </w:r>
-      <w:hyperlink r:id="rId19" w:history="1">
+      <w:hyperlink r:id="rId22" w:history="1">
         <w:r>
           <w:rPr>
             <w:rStyle w:val="a5"/>
@@ -1340,7 +1272,7 @@
       <w:r>
         <w:t xml:space="preserve"> — часть 2 — </w:t>
       </w:r>
-      <w:hyperlink r:id="rId20" w:history="1">
+      <w:hyperlink r:id="rId23" w:history="1">
         <w:r>
           <w:rPr>
             <w:rStyle w:val="a5"/>
@@ -1357,15 +1289,10 @@
           <w:numId w:val="1"/>
         </w:numPr>
       </w:pPr>
-      <w:proofErr w:type="spellStart"/>
-      <w:r>
-        <w:t>Юнит-тестирования</w:t>
-      </w:r>
-      <w:proofErr w:type="spellEnd"/>
-      <w:r>
-        <w:t xml:space="preserve"> для чайников — </w:t>
-      </w:r>
-      <w:hyperlink r:id="rId21" w:history="1">
+      <w:r>
+        <w:t xml:space="preserve">Юнит-тестирования для чайников — </w:t>
+      </w:r>
+      <w:hyperlink r:id="rId24" w:history="1">
         <w:r>
           <w:rPr>
             <w:rStyle w:val="a5"/>
@@ -1373,14 +1300,12 @@
           <w:t>https://habr.com/ru/post/169381/</w:t>
         </w:r>
       </w:hyperlink>
-      <w:bookmarkStart w:id="0" w:name="_GoBack"/>
-      <w:bookmarkEnd w:id="0"/>
     </w:p>
     <w:p>
       <w:r>
         <w:t xml:space="preserve">Пример файла конфигурации log4j2 — </w:t>
       </w:r>
-      <w:hyperlink r:id="rId22" w:history="1">
+      <w:hyperlink r:id="rId25" w:history="1">
         <w:r>
           <w:rPr>
             <w:rStyle w:val="a5"/>
@@ -1487,7 +1412,7 @@
         </w:rPr>
         <w:t xml:space="preserve"> в проект </w:t>
       </w:r>
-      <w:hyperlink r:id="rId23" w:tgtFrame="_blank" w:history="1">
+      <w:hyperlink r:id="rId26" w:tgtFrame="_blank" w:history="1">
         <w:r>
           <w:rPr>
             <w:rFonts w:ascii="Roboto" w:eastAsia="Times New Roman" w:hAnsi="Roboto" w:cs="Times New Roman"/>
@@ -1600,7 +1525,7 @@
         </w:rPr>
         <w:t xml:space="preserve">. </w:t>
       </w:r>
-      <w:hyperlink r:id="rId24" w:tgtFrame="_blank" w:history="1">
+      <w:hyperlink r:id="rId27" w:tgtFrame="_blank" w:history="1">
         <w:r>
           <w:rPr>
             <w:rFonts w:ascii="Roboto" w:eastAsia="Times New Roman" w:hAnsi="Roboto" w:cs="Times New Roman"/>
@@ -1748,7 +1673,6 @@
         <w:t xml:space="preserve">Document doc = </w:t>
       </w:r>
       <w:proofErr w:type="spellStart"/>
-      <w:proofErr w:type="gramStart"/>
       <w:r>
         <w:rPr>
           <w:rFonts w:ascii="Courier New" w:eastAsia="Times New Roman" w:hAnsi="Courier New" w:cs="Courier New"/>
@@ -1776,9 +1700,9 @@
           <w:szCs w:val="24"/>
           <w:lang w:val="en-US" w:eastAsia="ru-RU"/>
         </w:rPr>
-        <w:t>(</w:t>
-      </w:r>
-      <w:proofErr w:type="gramEnd"/>
+        <w:t>(URL</w:t>
+      </w:r>
+      <w:proofErr w:type="gramStart"/>
       <w:r>
         <w:rPr>
           <w:rFonts w:ascii="Courier New" w:eastAsia="Times New Roman" w:hAnsi="Courier New" w:cs="Courier New"/>
@@ -1786,7 +1710,7 @@
           <w:szCs w:val="24"/>
           <w:lang w:val="en-US" w:eastAsia="ru-RU"/>
         </w:rPr>
-        <w:t>URL).</w:t>
+        <w:t>).</w:t>
       </w:r>
       <w:proofErr w:type="spellStart"/>
       <w:r>
@@ -1801,6 +1725,7 @@
         <w:t>maxBodySize</w:t>
       </w:r>
       <w:proofErr w:type="spellEnd"/>
+      <w:proofErr w:type="gramEnd"/>
       <w:r>
         <w:rPr>
           <w:rFonts w:ascii="Courier New" w:eastAsia="Times New Roman" w:hAnsi="Courier New" w:cs="Courier New"/>
@@ -1913,7 +1838,7 @@
           <w:szCs w:val="24"/>
           <w:lang w:eastAsia="ru-RU"/>
         </w:rPr>
-        <w:t>id=</w:t>
+        <w:t>id</w:t>
       </w:r>
       <w:proofErr w:type="spellEnd"/>
       <w:r>
@@ -1923,7 +1848,7 @@
           <w:szCs w:val="24"/>
           <w:lang w:eastAsia="ru-RU"/>
         </w:rPr>
-        <w:t>"</w:t>
+        <w:t>="</w:t>
       </w:r>
       <w:proofErr w:type="spellStart"/>
       <w:r>
@@ -1945,7 +1870,7 @@
         </w:rPr>
         <w:t xml:space="preserve">"&gt;. В нём содержатся таблицы с линиями, станциями и пересадками. Обращайте внимание на классы, напишите селекторы на основе найденных классов. Посмотрите, как получать элементы по селекторам в </w:t>
       </w:r>
-      <w:hyperlink r:id="rId25" w:tgtFrame="_blank" w:history="1">
+      <w:hyperlink r:id="rId28" w:tgtFrame="_blank" w:history="1">
         <w:r>
           <w:rPr>
             <w:rFonts w:ascii="Times New Roman" w:eastAsia="Times New Roman" w:hAnsi="Times New Roman" w:cs="Times New Roman"/>
@@ -2004,7 +1929,7 @@
           <w:shd w:val="clear" w:color="auto" w:fill="FFFFFF"/>
           <w:lang w:eastAsia="ru-RU"/>
         </w:rPr>
-        <w:t xml:space="preserve">Для более быстрого поиска нужных селекторов используйте </w:t>
+        <w:t xml:space="preserve">Для более быстрого поиска нужных селекторов используйте онлайн сервис </w:t>
       </w:r>
       <w:proofErr w:type="spellStart"/>
       <w:r>
@@ -2016,7 +1941,7 @@
           <w:shd w:val="clear" w:color="auto" w:fill="FFFFFF"/>
           <w:lang w:eastAsia="ru-RU"/>
         </w:rPr>
-        <w:t>онлайн</w:t>
+        <w:t>jsoup</w:t>
       </w:r>
       <w:proofErr w:type="spellEnd"/>
       <w:r>
@@ -2028,33 +1953,9 @@
           <w:shd w:val="clear" w:color="auto" w:fill="FFFFFF"/>
           <w:lang w:eastAsia="ru-RU"/>
         </w:rPr>
-        <w:t xml:space="preserve"> сервис </w:t>
-      </w:r>
-      <w:proofErr w:type="spellStart"/>
-      <w:r>
-        <w:rPr>
-          <w:rFonts w:ascii="Roboto" w:eastAsia="Times New Roman" w:hAnsi="Roboto" w:cs="Times New Roman"/>
-          <w:color w:val="414141"/>
-          <w:sz w:val="21"/>
-          <w:szCs w:val="21"/>
-          <w:shd w:val="clear" w:color="auto" w:fill="FFFFFF"/>
-          <w:lang w:eastAsia="ru-RU"/>
-        </w:rPr>
-        <w:t>jsoup</w:t>
-      </w:r>
-      <w:proofErr w:type="spellEnd"/>
-      <w:r>
-        <w:rPr>
-          <w:rFonts w:ascii="Roboto" w:eastAsia="Times New Roman" w:hAnsi="Roboto" w:cs="Times New Roman"/>
-          <w:color w:val="414141"/>
-          <w:sz w:val="21"/>
-          <w:szCs w:val="21"/>
-          <w:shd w:val="clear" w:color="auto" w:fill="FFFFFF"/>
-          <w:lang w:eastAsia="ru-RU"/>
-        </w:rPr>
         <w:t> </w:t>
       </w:r>
-      <w:hyperlink r:id="rId26" w:tgtFrame="_blank" w:history="1">
+      <w:hyperlink r:id="rId29" w:tgtFrame="_blank" w:history="1">
         <w:r>
           <w:rPr>
             <w:rFonts w:ascii="Roboto" w:eastAsia="Times New Roman" w:hAnsi="Roboto" w:cs="Times New Roman"/>
@@ -2094,7 +1995,6 @@
         </w:rPr>
         <w:t xml:space="preserve">10. Работа с </w:t>
       </w:r>
-      <w:proofErr w:type="spellStart"/>
       <w:r>
         <w:rPr>
           <w:b/>
@@ -2104,7 +2004,6 @@
         </w:rPr>
         <w:t>MySQL</w:t>
       </w:r>
-      <w:proofErr w:type="spellEnd"/>
       <w:r>
         <w:rPr>
           <w:b/>
@@ -2145,7 +2044,7 @@
       <w:r>
         <w:t xml:space="preserve">Официальная документация по последней версии </w:t>
       </w:r>
-      <w:hyperlink r:id="rId27" w:tgtFrame="_blank" w:history="1">
+      <w:hyperlink r:id="rId30" w:tgtFrame="_blank" w:history="1">
         <w:proofErr w:type="spellStart"/>
         <w:r>
           <w:rPr>
@@ -2170,7 +2069,7 @@
       <w:r>
         <w:t xml:space="preserve">Примеры работы с </w:t>
       </w:r>
-      <w:hyperlink r:id="rId28" w:tgtFrame="_blank" w:history="1">
+      <w:hyperlink r:id="rId31" w:tgtFrame="_blank" w:history="1">
         <w:proofErr w:type="spellStart"/>
         <w:r>
           <w:rPr>
@@ -2217,7 +2116,7 @@
       <w:r>
         <w:t xml:space="preserve"> (официальная документация </w:t>
       </w:r>
-      <w:hyperlink r:id="rId29" w:tgtFrame="_blank" w:history="1">
+      <w:hyperlink r:id="rId32" w:tgtFrame="_blank" w:history="1">
         <w:r>
           <w:rPr>
             <w:rStyle w:val="a5"/>
@@ -2276,7 +2175,18 @@
           <w:szCs w:val="21"/>
           <w:lang w:val="en-US" w:eastAsia="ru-RU"/>
         </w:rPr>
-        <w:t>MONTH(</w:t>
+        <w:t xml:space="preserve">MONTH( </w:t>
+      </w:r>
+      <w:proofErr w:type="spellStart"/>
+      <w:r>
+        <w:rPr>
+          <w:rFonts w:ascii="Courier New" w:eastAsia="Times New Roman" w:hAnsi="Courier New" w:cs="Courier New"/>
+          <w:color w:val="414141"/>
+          <w:sz w:val="21"/>
+          <w:szCs w:val="21"/>
+          <w:lang w:val="en-US" w:eastAsia="ru-RU"/>
+        </w:rPr>
+        <w:t>date</w:t>
       </w:r>
       <w:proofErr w:type="gramEnd"/>
       <w:r>
@@ -2287,9 +2197,9 @@
           <w:szCs w:val="21"/>
           <w:lang w:val="en-US" w:eastAsia="ru-RU"/>
         </w:rPr>
-        <w:t xml:space="preserve"> </w:t>
-      </w:r>
-      <w:proofErr w:type="spellStart"/>
+        <w:t>_value</w:t>
+      </w:r>
+      <w:proofErr w:type="spellEnd"/>
       <w:r>
         <w:rPr>
           <w:rFonts w:ascii="Courier New" w:eastAsia="Times New Roman" w:hAnsi="Courier New" w:cs="Courier New"/>
@@ -2298,17 +2208,6 @@
           <w:szCs w:val="21"/>
           <w:lang w:val="en-US" w:eastAsia="ru-RU"/>
         </w:rPr>
-        <w:t>date_value</w:t>
-      </w:r>
-      <w:proofErr w:type="spellEnd"/>
-      <w:r>
-        <w:rPr>
-          <w:rFonts w:ascii="Courier New" w:eastAsia="Times New Roman" w:hAnsi="Courier New" w:cs="Courier New"/>
-          <w:color w:val="414141"/>
-          <w:sz w:val="21"/>
-          <w:szCs w:val="21"/>
-          <w:lang w:val="en-US" w:eastAsia="ru-RU"/>
-        </w:rPr>
         <w:t xml:space="preserve"> )</w:t>
       </w:r>
     </w:p>
@@ -2322,32 +2221,19 @@
           <w:lang w:val="en-US" w:eastAsia="ru-RU"/>
         </w:rPr>
       </w:pPr>
-      <w:r>
-        <w:fldChar w:fldCharType="begin"/>
-      </w:r>
-      <w:r>
-        <w:rPr>
-          <w:lang w:val="en-US"/>
-        </w:rPr>
-        <w:instrText>HYPERLINK "https://oracleplsql.ru/function-sql-server-month.html" \t "_blank"</w:instrText>
-      </w:r>
-      <w:r>
-        <w:fldChar w:fldCharType="separate"/>
-      </w:r>
-      <w:r>
-        <w:rPr>
-          <w:rFonts w:ascii="Courier New" w:eastAsia="Times New Roman" w:hAnsi="Courier New" w:cs="Courier New"/>
-          <w:color w:val="1155CC"/>
-          <w:sz w:val="21"/>
-          <w:szCs w:val="21"/>
-          <w:u w:val="single"/>
-          <w:lang w:val="en-US" w:eastAsia="ru-RU"/>
-        </w:rPr>
-        <w:t>https://oracleplsql.ru/function-sql-server-month.html</w:t>
-      </w:r>
-      <w:r>
-        <w:fldChar w:fldCharType="end"/>
-      </w:r>
+      <w:hyperlink r:id="rId33" w:tgtFrame="_blank" w:history="1">
+        <w:r>
+          <w:rPr>
+            <w:rFonts w:ascii="Courier New" w:eastAsia="Times New Roman" w:hAnsi="Courier New" w:cs="Courier New"/>
+            <w:color w:val="1155CC"/>
+            <w:sz w:val="21"/>
+            <w:szCs w:val="21"/>
+            <w:u w:val="single"/>
+            <w:lang w:val="en-US" w:eastAsia="ru-RU"/>
+          </w:rPr>
+          <w:t>https://oracleplsql.ru/function-sql-server-month.html</w:t>
+        </w:r>
+      </w:hyperlink>
     </w:p>
     <w:p>
       <w:pPr>
@@ -2740,6 +2626,37 @@
           <w:lang w:val="en-US" w:eastAsia="ru-RU"/>
         </w:rPr>
       </w:pPr>
+      <w:r>
+        <w:rPr>
+          <w:rFonts w:ascii="Courier New" w:eastAsia="Times New Roman" w:hAnsi="Courier New" w:cs="Courier New"/>
+          <w:color w:val="414141"/>
+          <w:sz w:val="21"/>
+          <w:szCs w:val="21"/>
+          <w:lang w:val="en-US" w:eastAsia="ru-RU"/>
+        </w:rPr>
+        <w:t>public class Key implements Serializable {</w:t>
+      </w:r>
+    </w:p>
+    <w:p>
+      <w:pPr>
+        <w:spacing w:after="0" w:line="240" w:lineRule="auto"/>
+        <w:rPr>
+          <w:rFonts w:ascii="Times New Roman" w:eastAsia="Times New Roman" w:hAnsi="Times New Roman" w:cs="Times New Roman"/>
+          <w:sz w:val="24"/>
+          <w:szCs w:val="24"/>
+          <w:lang w:val="en-US" w:eastAsia="ru-RU"/>
+        </w:rPr>
+      </w:pPr>
+      <w:r>
+        <w:rPr>
+          <w:rFonts w:ascii="Courier New" w:eastAsia="Times New Roman" w:hAnsi="Courier New" w:cs="Courier New"/>
+          <w:color w:val="414141"/>
+          <w:sz w:val="21"/>
+          <w:szCs w:val="21"/>
+          <w:lang w:val="en-US" w:eastAsia="ru-RU"/>
+        </w:rPr>
+        <w:t>@</w:t>
+      </w:r>
       <w:proofErr w:type="gramStart"/>
       <w:r>
         <w:rPr>
@@ -2749,7 +2666,7 @@
           <w:szCs w:val="21"/>
           <w:lang w:val="en-US" w:eastAsia="ru-RU"/>
         </w:rPr>
-        <w:t>public</w:t>
+        <w:t>Column(</w:t>
       </w:r>
       <w:proofErr w:type="gramEnd"/>
       <w:r>
@@ -2760,7 +2677,7 @@
           <w:szCs w:val="21"/>
           <w:lang w:val="en-US" w:eastAsia="ru-RU"/>
         </w:rPr>
-        <w:t xml:space="preserve"> class Key implements </w:t>
+        <w:t>name = "</w:t>
       </w:r>
       <w:proofErr w:type="spellStart"/>
       <w:r>
@@ -2771,7 +2688,7 @@
           <w:szCs w:val="21"/>
           <w:lang w:val="en-US" w:eastAsia="ru-RU"/>
         </w:rPr>
-        <w:t>Serializable</w:t>
+        <w:t>student_id</w:t>
       </w:r>
       <w:proofErr w:type="spellEnd"/>
       <w:r>
@@ -2782,7 +2699,7 @@
           <w:szCs w:val="21"/>
           <w:lang w:val="en-US" w:eastAsia="ru-RU"/>
         </w:rPr>
-        <w:t xml:space="preserve"> {</w:t>
+        <w:t>")</w:t>
       </w:r>
     </w:p>
     <w:p>
@@ -2795,6 +2712,59 @@
           <w:lang w:val="en-US" w:eastAsia="ru-RU"/>
         </w:rPr>
       </w:pPr>
+      <w:r>
+        <w:rPr>
+          <w:rFonts w:ascii="Courier New" w:eastAsia="Times New Roman" w:hAnsi="Courier New" w:cs="Courier New"/>
+          <w:color w:val="414141"/>
+          <w:sz w:val="21"/>
+          <w:szCs w:val="21"/>
+          <w:lang w:val="en-US" w:eastAsia="ru-RU"/>
+        </w:rPr>
+        <w:t xml:space="preserve">    private int </w:t>
+      </w:r>
+      <w:proofErr w:type="spellStart"/>
+      <w:r>
+        <w:rPr>
+          <w:rFonts w:ascii="Courier New" w:eastAsia="Times New Roman" w:hAnsi="Courier New" w:cs="Courier New"/>
+          <w:color w:val="414141"/>
+          <w:sz w:val="21"/>
+          <w:szCs w:val="21"/>
+          <w:lang w:val="en-US" w:eastAsia="ru-RU"/>
+        </w:rPr>
+        <w:t>studentId</w:t>
+      </w:r>
+      <w:proofErr w:type="spellEnd"/>
+      <w:r>
+        <w:rPr>
+          <w:rFonts w:ascii="Courier New" w:eastAsia="Times New Roman" w:hAnsi="Courier New" w:cs="Courier New"/>
+          <w:color w:val="414141"/>
+          <w:sz w:val="21"/>
+          <w:szCs w:val="21"/>
+          <w:lang w:val="en-US" w:eastAsia="ru-RU"/>
+        </w:rPr>
+        <w:t>;</w:t>
+      </w:r>
+    </w:p>
+    <w:p>
+      <w:pPr>
+        <w:spacing w:after="0" w:line="240" w:lineRule="auto"/>
+        <w:rPr>
+          <w:rFonts w:ascii="Times New Roman" w:eastAsia="Times New Roman" w:hAnsi="Times New Roman" w:cs="Times New Roman"/>
+          <w:sz w:val="24"/>
+          <w:szCs w:val="24"/>
+          <w:lang w:val="en-US" w:eastAsia="ru-RU"/>
+        </w:rPr>
+      </w:pPr>
+      <w:r>
+        <w:rPr>
+          <w:rFonts w:ascii="Courier New" w:eastAsia="Times New Roman" w:hAnsi="Courier New" w:cs="Courier New"/>
+          <w:color w:val="414141"/>
+          <w:sz w:val="21"/>
+          <w:szCs w:val="21"/>
+          <w:lang w:val="en-US" w:eastAsia="ru-RU"/>
+        </w:rPr>
+        <w:t>@</w:t>
+      </w:r>
       <w:proofErr w:type="gramStart"/>
       <w:r>
         <w:rPr>
@@ -2804,7 +2774,7 @@
           <w:szCs w:val="21"/>
           <w:lang w:val="en-US" w:eastAsia="ru-RU"/>
         </w:rPr>
-        <w:t>@Column(</w:t>
+        <w:t>Column(</w:t>
       </w:r>
       <w:proofErr w:type="gramEnd"/>
       <w:r>
@@ -2826,7 +2796,7 @@
           <w:szCs w:val="21"/>
           <w:lang w:val="en-US" w:eastAsia="ru-RU"/>
         </w:rPr>
-        <w:t>student_id</w:t>
+        <w:t>course_id</w:t>
       </w:r>
       <w:proofErr w:type="spellEnd"/>
       <w:r>
@@ -2858,193 +2828,7 @@
           <w:szCs w:val="21"/>
           <w:lang w:val="en-US" w:eastAsia="ru-RU"/>
         </w:rPr>
-        <w:t xml:space="preserve">    </w:t>
-      </w:r>
-      <w:proofErr w:type="gramStart"/>
-      <w:r>
-        <w:rPr>
-          <w:rFonts w:ascii="Courier New" w:eastAsia="Times New Roman" w:hAnsi="Courier New" w:cs="Courier New"/>
-          <w:color w:val="414141"/>
-          <w:sz w:val="21"/>
-          <w:szCs w:val="21"/>
-          <w:lang w:val="en-US" w:eastAsia="ru-RU"/>
-        </w:rPr>
-        <w:t>private</w:t>
-      </w:r>
-      <w:proofErr w:type="gramEnd"/>
-      <w:r>
-        <w:rPr>
-          <w:rFonts w:ascii="Courier New" w:eastAsia="Times New Roman" w:hAnsi="Courier New" w:cs="Courier New"/>
-          <w:color w:val="414141"/>
-          <w:sz w:val="21"/>
-          <w:szCs w:val="21"/>
-          <w:lang w:val="en-US" w:eastAsia="ru-RU"/>
-        </w:rPr>
-        <w:t xml:space="preserve"> </w:t>
-      </w:r>
-      <w:proofErr w:type="spellStart"/>
-      <w:r>
-        <w:rPr>
-          <w:rFonts w:ascii="Courier New" w:eastAsia="Times New Roman" w:hAnsi="Courier New" w:cs="Courier New"/>
-          <w:color w:val="414141"/>
-          <w:sz w:val="21"/>
-          <w:szCs w:val="21"/>
-          <w:lang w:val="en-US" w:eastAsia="ru-RU"/>
-        </w:rPr>
-        <w:t>int</w:t>
-      </w:r>
-      <w:proofErr w:type="spellEnd"/>
-      <w:r>
-        <w:rPr>
-          <w:rFonts w:ascii="Courier New" w:eastAsia="Times New Roman" w:hAnsi="Courier New" w:cs="Courier New"/>
-          <w:color w:val="414141"/>
-          <w:sz w:val="21"/>
-          <w:szCs w:val="21"/>
-          <w:lang w:val="en-US" w:eastAsia="ru-RU"/>
-        </w:rPr>
-        <w:t xml:space="preserve"> </w:t>
-      </w:r>
-      <w:proofErr w:type="spellStart"/>
-      <w:r>
-        <w:rPr>
-          <w:rFonts w:ascii="Courier New" w:eastAsia="Times New Roman" w:hAnsi="Courier New" w:cs="Courier New"/>
-          <w:color w:val="414141"/>
-          <w:sz w:val="21"/>
-          <w:szCs w:val="21"/>
-          <w:lang w:val="en-US" w:eastAsia="ru-RU"/>
-        </w:rPr>
-        <w:t>studentId</w:t>
-      </w:r>
-      <w:proofErr w:type="spellEnd"/>
-      <w:r>
-        <w:rPr>
-          <w:rFonts w:ascii="Courier New" w:eastAsia="Times New Roman" w:hAnsi="Courier New" w:cs="Courier New"/>
-          <w:color w:val="414141"/>
-          <w:sz w:val="21"/>
-          <w:szCs w:val="21"/>
-          <w:lang w:val="en-US" w:eastAsia="ru-RU"/>
-        </w:rPr>
-        <w:t>;</w:t>
-      </w:r>
-    </w:p>
-    <w:p>
-      <w:pPr>
-        <w:spacing w:after="0" w:line="240" w:lineRule="auto"/>
-        <w:rPr>
-          <w:rFonts w:ascii="Times New Roman" w:eastAsia="Times New Roman" w:hAnsi="Times New Roman" w:cs="Times New Roman"/>
-          <w:sz w:val="24"/>
-          <w:szCs w:val="24"/>
-          <w:lang w:val="en-US" w:eastAsia="ru-RU"/>
-        </w:rPr>
-      </w:pPr>
-      <w:proofErr w:type="gramStart"/>
-      <w:r>
-        <w:rPr>
-          <w:rFonts w:ascii="Courier New" w:eastAsia="Times New Roman" w:hAnsi="Courier New" w:cs="Courier New"/>
-          <w:color w:val="414141"/>
-          <w:sz w:val="21"/>
-          <w:szCs w:val="21"/>
-          <w:lang w:val="en-US" w:eastAsia="ru-RU"/>
-        </w:rPr>
-        <w:t>@Column(</w:t>
-      </w:r>
-      <w:proofErr w:type="gramEnd"/>
-      <w:r>
-        <w:rPr>
-          <w:rFonts w:ascii="Courier New" w:eastAsia="Times New Roman" w:hAnsi="Courier New" w:cs="Courier New"/>
-          <w:color w:val="414141"/>
-          <w:sz w:val="21"/>
-          <w:szCs w:val="21"/>
-          <w:lang w:val="en-US" w:eastAsia="ru-RU"/>
-        </w:rPr>
-        <w:t>name = "</w:t>
-      </w:r>
-      <w:proofErr w:type="spellStart"/>
-      <w:r>
-        <w:rPr>
-          <w:rFonts w:ascii="Courier New" w:eastAsia="Times New Roman" w:hAnsi="Courier New" w:cs="Courier New"/>
-          <w:color w:val="414141"/>
-          <w:sz w:val="21"/>
-          <w:szCs w:val="21"/>
-          <w:lang w:val="en-US" w:eastAsia="ru-RU"/>
-        </w:rPr>
-        <w:t>course_id</w:t>
-      </w:r>
-      <w:proofErr w:type="spellEnd"/>
-      <w:r>
-        <w:rPr>
-          <w:rFonts w:ascii="Courier New" w:eastAsia="Times New Roman" w:hAnsi="Courier New" w:cs="Courier New"/>
-          <w:color w:val="414141"/>
-          <w:sz w:val="21"/>
-          <w:szCs w:val="21"/>
-          <w:lang w:val="en-US" w:eastAsia="ru-RU"/>
-        </w:rPr>
-        <w:t>")</w:t>
-      </w:r>
-    </w:p>
-    <w:p>
-      <w:pPr>
-        <w:spacing w:after="0" w:line="240" w:lineRule="auto"/>
-        <w:rPr>
-          <w:rFonts w:ascii="Times New Roman" w:eastAsia="Times New Roman" w:hAnsi="Times New Roman" w:cs="Times New Roman"/>
-          <w:sz w:val="24"/>
-          <w:szCs w:val="24"/>
-          <w:lang w:val="en-US" w:eastAsia="ru-RU"/>
-        </w:rPr>
-      </w:pPr>
-      <w:r>
-        <w:rPr>
-          <w:rFonts w:ascii="Courier New" w:eastAsia="Times New Roman" w:hAnsi="Courier New" w:cs="Courier New"/>
-          <w:color w:val="414141"/>
-          <w:sz w:val="21"/>
-          <w:szCs w:val="21"/>
-          <w:lang w:val="en-US" w:eastAsia="ru-RU"/>
-        </w:rPr>
-        <w:t xml:space="preserve">    </w:t>
-      </w:r>
-      <w:proofErr w:type="gramStart"/>
-      <w:r>
-        <w:rPr>
-          <w:rFonts w:ascii="Courier New" w:eastAsia="Times New Roman" w:hAnsi="Courier New" w:cs="Courier New"/>
-          <w:color w:val="414141"/>
-          <w:sz w:val="21"/>
-          <w:szCs w:val="21"/>
-          <w:lang w:val="en-US" w:eastAsia="ru-RU"/>
-        </w:rPr>
-        <w:t>private</w:t>
-      </w:r>
-      <w:proofErr w:type="gramEnd"/>
-      <w:r>
-        <w:rPr>
-          <w:rFonts w:ascii="Courier New" w:eastAsia="Times New Roman" w:hAnsi="Courier New" w:cs="Courier New"/>
-          <w:color w:val="414141"/>
-          <w:sz w:val="21"/>
-          <w:szCs w:val="21"/>
-          <w:lang w:val="en-US" w:eastAsia="ru-RU"/>
-        </w:rPr>
-        <w:t xml:space="preserve"> </w:t>
-      </w:r>
-      <w:proofErr w:type="spellStart"/>
-      <w:r>
-        <w:rPr>
-          <w:rFonts w:ascii="Courier New" w:eastAsia="Times New Roman" w:hAnsi="Courier New" w:cs="Courier New"/>
-          <w:color w:val="414141"/>
-          <w:sz w:val="21"/>
-          <w:szCs w:val="21"/>
-          <w:lang w:val="en-US" w:eastAsia="ru-RU"/>
-        </w:rPr>
-        <w:t>int</w:t>
-      </w:r>
-      <w:proofErr w:type="spellEnd"/>
-      <w:r>
-        <w:rPr>
-          <w:rFonts w:ascii="Courier New" w:eastAsia="Times New Roman" w:hAnsi="Courier New" w:cs="Courier New"/>
-          <w:color w:val="414141"/>
-          <w:sz w:val="21"/>
-          <w:szCs w:val="21"/>
-          <w:lang w:val="en-US" w:eastAsia="ru-RU"/>
-        </w:rPr>
-        <w:t xml:space="preserve"> </w:t>
+        <w:t xml:space="preserve">    private int </w:t>
       </w:r>
       <w:proofErr w:type="spellStart"/>
       <w:r>
@@ -3496,6 +3280,16 @@
           <w:lang w:val="en-US" w:eastAsia="ru-RU"/>
         </w:rPr>
       </w:pPr>
+      <w:r>
+        <w:rPr>
+          <w:rFonts w:ascii="Courier New" w:eastAsia="Times New Roman" w:hAnsi="Courier New" w:cs="Courier New"/>
+          <w:color w:val="414141"/>
+          <w:sz w:val="21"/>
+          <w:szCs w:val="21"/>
+          <w:lang w:val="en-US" w:eastAsia="ru-RU"/>
+        </w:rPr>
+        <w:t>@</w:t>
+      </w:r>
       <w:proofErr w:type="gramStart"/>
       <w:r>
         <w:rPr>
@@ -3505,7 +3299,7 @@
           <w:szCs w:val="21"/>
           <w:lang w:val="en-US" w:eastAsia="ru-RU"/>
         </w:rPr>
-        <w:t>@Table(</w:t>
+        <w:t>Table(</w:t>
       </w:r>
       <w:proofErr w:type="gramEnd"/>
       <w:r>
@@ -3529,6 +3323,91 @@
           <w:lang w:val="en-US" w:eastAsia="ru-RU"/>
         </w:rPr>
       </w:pPr>
+      <w:r>
+        <w:rPr>
+          <w:rFonts w:ascii="Courier New" w:eastAsia="Times New Roman" w:hAnsi="Courier New" w:cs="Courier New"/>
+          <w:color w:val="414141"/>
+          <w:sz w:val="21"/>
+          <w:szCs w:val="21"/>
+          <w:lang w:val="en-US" w:eastAsia="ru-RU"/>
+        </w:rPr>
+        <w:t>public class Subscription {</w:t>
+      </w:r>
+    </w:p>
+    <w:p>
+      <w:pPr>
+        <w:spacing w:after="0" w:line="240" w:lineRule="auto"/>
+        <w:rPr>
+          <w:rFonts w:ascii="Times New Roman" w:eastAsia="Times New Roman" w:hAnsi="Times New Roman" w:cs="Times New Roman"/>
+          <w:sz w:val="24"/>
+          <w:szCs w:val="24"/>
+          <w:lang w:val="en-US" w:eastAsia="ru-RU"/>
+        </w:rPr>
+      </w:pPr>
+      <w:r>
+        <w:rPr>
+          <w:rFonts w:ascii="Courier New" w:eastAsia="Times New Roman" w:hAnsi="Courier New" w:cs="Courier New"/>
+          <w:color w:val="414141"/>
+          <w:sz w:val="21"/>
+          <w:szCs w:val="21"/>
+          <w:lang w:val="en-US" w:eastAsia="ru-RU"/>
+        </w:rPr>
+        <w:t>  @</w:t>
+      </w:r>
+      <w:proofErr w:type="spellStart"/>
+      <w:r>
+        <w:rPr>
+          <w:rFonts w:ascii="Courier New" w:eastAsia="Times New Roman" w:hAnsi="Courier New" w:cs="Courier New"/>
+          <w:color w:val="414141"/>
+          <w:sz w:val="21"/>
+          <w:szCs w:val="21"/>
+          <w:lang w:val="en-US" w:eastAsia="ru-RU"/>
+        </w:rPr>
+        <w:t>EmbeddedId</w:t>
+      </w:r>
+      <w:proofErr w:type="spellEnd"/>
+    </w:p>
+    <w:p>
+      <w:pPr>
+        <w:spacing w:after="0" w:line="240" w:lineRule="auto"/>
+        <w:rPr>
+          <w:rFonts w:ascii="Times New Roman" w:eastAsia="Times New Roman" w:hAnsi="Times New Roman" w:cs="Times New Roman"/>
+          <w:sz w:val="24"/>
+          <w:szCs w:val="24"/>
+          <w:lang w:val="en-US" w:eastAsia="ru-RU"/>
+        </w:rPr>
+      </w:pPr>
+      <w:r>
+        <w:rPr>
+          <w:rFonts w:ascii="Courier New" w:eastAsia="Times New Roman" w:hAnsi="Courier New" w:cs="Courier New"/>
+          <w:color w:val="414141"/>
+          <w:sz w:val="21"/>
+          <w:szCs w:val="21"/>
+          <w:lang w:val="en-US" w:eastAsia="ru-RU"/>
+        </w:rPr>
+        <w:t>  private Key id;</w:t>
+      </w:r>
+    </w:p>
+    <w:p>
+      <w:pPr>
+        <w:spacing w:after="0" w:line="240" w:lineRule="auto"/>
+        <w:rPr>
+          <w:rFonts w:ascii="Times New Roman" w:eastAsia="Times New Roman" w:hAnsi="Times New Roman" w:cs="Times New Roman"/>
+          <w:sz w:val="24"/>
+          <w:szCs w:val="24"/>
+          <w:lang w:val="en-US" w:eastAsia="ru-RU"/>
+        </w:rPr>
+      </w:pPr>
+      <w:r>
+        <w:rPr>
+          <w:rFonts w:ascii="Courier New" w:eastAsia="Times New Roman" w:hAnsi="Courier New" w:cs="Courier New"/>
+          <w:color w:val="414141"/>
+          <w:sz w:val="21"/>
+          <w:szCs w:val="21"/>
+          <w:lang w:val="en-US" w:eastAsia="ru-RU"/>
+        </w:rPr>
+        <w:t>  @</w:t>
+      </w:r>
       <w:proofErr w:type="gramStart"/>
       <w:r>
         <w:rPr>
@@ -3538,7 +3417,7 @@
           <w:szCs w:val="21"/>
           <w:lang w:val="en-US" w:eastAsia="ru-RU"/>
         </w:rPr>
-        <w:t>public</w:t>
+        <w:t>Column(</w:t>
       </w:r>
       <w:proofErr w:type="gramEnd"/>
       <w:r>
@@ -3549,7 +3428,29 @@
           <w:szCs w:val="21"/>
           <w:lang w:val="en-US" w:eastAsia="ru-RU"/>
         </w:rPr>
-        <w:t xml:space="preserve"> class Subscription {</w:t>
+        <w:t>name = "</w:t>
+      </w:r>
+      <w:proofErr w:type="spellStart"/>
+      <w:r>
+        <w:rPr>
+          <w:rFonts w:ascii="Courier New" w:eastAsia="Times New Roman" w:hAnsi="Courier New" w:cs="Courier New"/>
+          <w:color w:val="414141"/>
+          <w:sz w:val="21"/>
+          <w:szCs w:val="21"/>
+          <w:lang w:val="en-US" w:eastAsia="ru-RU"/>
+        </w:rPr>
+        <w:t>student_id</w:t>
+      </w:r>
+      <w:proofErr w:type="spellEnd"/>
+      <w:r>
+        <w:rPr>
+          <w:rFonts w:ascii="Courier New" w:eastAsia="Times New Roman" w:hAnsi="Courier New" w:cs="Courier New"/>
+          <w:color w:val="414141"/>
+          <w:sz w:val="21"/>
+          <w:szCs w:val="21"/>
+          <w:lang w:val="en-US" w:eastAsia="ru-RU"/>
+        </w:rPr>
+        <w:t>", insertable = false, updatable = false)</w:t>
       </w:r>
     </w:p>
     <w:p>
@@ -3570,8 +3471,73 @@
           <w:szCs w:val="21"/>
           <w:lang w:val="en-US" w:eastAsia="ru-RU"/>
         </w:rPr>
+        <w:t xml:space="preserve">  private int </w:t>
+      </w:r>
+      <w:proofErr w:type="spellStart"/>
+      <w:r>
+        <w:rPr>
+          <w:rFonts w:ascii="Courier New" w:eastAsia="Times New Roman" w:hAnsi="Courier New" w:cs="Courier New"/>
+          <w:color w:val="414141"/>
+          <w:sz w:val="21"/>
+          <w:szCs w:val="21"/>
+          <w:lang w:val="en-US" w:eastAsia="ru-RU"/>
+        </w:rPr>
+        <w:t>studentId</w:t>
+      </w:r>
+      <w:proofErr w:type="spellEnd"/>
+      <w:r>
+        <w:rPr>
+          <w:rFonts w:ascii="Courier New" w:eastAsia="Times New Roman" w:hAnsi="Courier New" w:cs="Courier New"/>
+          <w:color w:val="414141"/>
+          <w:sz w:val="21"/>
+          <w:szCs w:val="21"/>
+          <w:lang w:val="en-US" w:eastAsia="ru-RU"/>
+        </w:rPr>
+        <w:t>;</w:t>
+      </w:r>
+    </w:p>
+    <w:p>
+      <w:pPr>
+        <w:spacing w:after="0" w:line="240" w:lineRule="auto"/>
+        <w:rPr>
+          <w:rFonts w:ascii="Times New Roman" w:eastAsia="Times New Roman" w:hAnsi="Times New Roman" w:cs="Times New Roman"/>
+          <w:sz w:val="24"/>
+          <w:szCs w:val="24"/>
+          <w:lang w:val="en-US" w:eastAsia="ru-RU"/>
+        </w:rPr>
+      </w:pPr>
+      <w:r>
+        <w:rPr>
+          <w:rFonts w:ascii="Courier New" w:eastAsia="Times New Roman" w:hAnsi="Courier New" w:cs="Courier New"/>
+          <w:color w:val="414141"/>
+          <w:sz w:val="21"/>
+          <w:szCs w:val="21"/>
+          <w:lang w:val="en-US" w:eastAsia="ru-RU"/>
+        </w:rPr>
         <w:t>  @</w:t>
       </w:r>
+      <w:proofErr w:type="gramStart"/>
+      <w:r>
+        <w:rPr>
+          <w:rFonts w:ascii="Courier New" w:eastAsia="Times New Roman" w:hAnsi="Courier New" w:cs="Courier New"/>
+          <w:color w:val="414141"/>
+          <w:sz w:val="21"/>
+          <w:szCs w:val="21"/>
+          <w:lang w:val="en-US" w:eastAsia="ru-RU"/>
+        </w:rPr>
+        <w:t>Column(</w:t>
+      </w:r>
+      <w:proofErr w:type="gramEnd"/>
+      <w:r>
+        <w:rPr>
+          <w:rFonts w:ascii="Courier New" w:eastAsia="Times New Roman" w:hAnsi="Courier New" w:cs="Courier New"/>
+          <w:color w:val="414141"/>
+          <w:sz w:val="21"/>
+          <w:szCs w:val="21"/>
+          <w:lang w:val="en-US" w:eastAsia="ru-RU"/>
+        </w:rPr>
+        <w:t>name = "</w:t>
+      </w:r>
       <w:proofErr w:type="spellStart"/>
       <w:r>
         <w:rPr>
@@ -3581,540 +3547,226 @@
           <w:szCs w:val="21"/>
           <w:lang w:val="en-US" w:eastAsia="ru-RU"/>
         </w:rPr>
+        <w:t>course_id</w:t>
+      </w:r>
+      <w:proofErr w:type="spellEnd"/>
+      <w:r>
+        <w:rPr>
+          <w:rFonts w:ascii="Courier New" w:eastAsia="Times New Roman" w:hAnsi="Courier New" w:cs="Courier New"/>
+          <w:color w:val="414141"/>
+          <w:sz w:val="21"/>
+          <w:szCs w:val="21"/>
+          <w:lang w:val="en-US" w:eastAsia="ru-RU"/>
+        </w:rPr>
+        <w:t>", insertable = false, updatable = false)</w:t>
+      </w:r>
+    </w:p>
+    <w:p>
+      <w:pPr>
+        <w:spacing w:after="0" w:line="240" w:lineRule="auto"/>
+        <w:rPr>
+          <w:rFonts w:ascii="Times New Roman" w:eastAsia="Times New Roman" w:hAnsi="Times New Roman" w:cs="Times New Roman"/>
+          <w:sz w:val="24"/>
+          <w:szCs w:val="24"/>
+          <w:lang w:eastAsia="ru-RU"/>
+        </w:rPr>
+      </w:pPr>
+      <w:r>
+        <w:rPr>
+          <w:rFonts w:ascii="Courier New" w:eastAsia="Times New Roman" w:hAnsi="Courier New" w:cs="Courier New"/>
+          <w:color w:val="414141"/>
+          <w:sz w:val="21"/>
+          <w:szCs w:val="21"/>
+          <w:lang w:val="en-US" w:eastAsia="ru-RU"/>
+        </w:rPr>
+        <w:t xml:space="preserve">  </w:t>
+      </w:r>
+      <w:proofErr w:type="spellStart"/>
+      <w:r>
+        <w:rPr>
+          <w:rFonts w:ascii="Courier New" w:eastAsia="Times New Roman" w:hAnsi="Courier New" w:cs="Courier New"/>
+          <w:color w:val="414141"/>
+          <w:sz w:val="21"/>
+          <w:szCs w:val="21"/>
+          <w:lang w:eastAsia="ru-RU"/>
+        </w:rPr>
+        <w:t>private</w:t>
+      </w:r>
+      <w:proofErr w:type="spellEnd"/>
+      <w:r>
+        <w:rPr>
+          <w:rFonts w:ascii="Courier New" w:eastAsia="Times New Roman" w:hAnsi="Courier New" w:cs="Courier New"/>
+          <w:color w:val="414141"/>
+          <w:sz w:val="21"/>
+          <w:szCs w:val="21"/>
+          <w:lang w:eastAsia="ru-RU"/>
+        </w:rPr>
+        <w:t xml:space="preserve"> </w:t>
+      </w:r>
+      <w:proofErr w:type="spellStart"/>
+      <w:r>
+        <w:rPr>
+          <w:rFonts w:ascii="Courier New" w:eastAsia="Times New Roman" w:hAnsi="Courier New" w:cs="Courier New"/>
+          <w:color w:val="414141"/>
+          <w:sz w:val="21"/>
+          <w:szCs w:val="21"/>
+          <w:lang w:eastAsia="ru-RU"/>
+        </w:rPr>
+        <w:t>int</w:t>
+      </w:r>
+      <w:proofErr w:type="spellEnd"/>
+      <w:r>
+        <w:rPr>
+          <w:rFonts w:ascii="Courier New" w:eastAsia="Times New Roman" w:hAnsi="Courier New" w:cs="Courier New"/>
+          <w:color w:val="414141"/>
+          <w:sz w:val="21"/>
+          <w:szCs w:val="21"/>
+          <w:lang w:eastAsia="ru-RU"/>
+        </w:rPr>
+        <w:t xml:space="preserve"> </w:t>
+      </w:r>
+      <w:proofErr w:type="spellStart"/>
+      <w:r>
+        <w:rPr>
+          <w:rFonts w:ascii="Courier New" w:eastAsia="Times New Roman" w:hAnsi="Courier New" w:cs="Courier New"/>
+          <w:color w:val="414141"/>
+          <w:sz w:val="21"/>
+          <w:szCs w:val="21"/>
+          <w:lang w:eastAsia="ru-RU"/>
+        </w:rPr>
+        <w:t>courseId</w:t>
+      </w:r>
+      <w:proofErr w:type="spellEnd"/>
+      <w:r>
+        <w:rPr>
+          <w:rFonts w:ascii="Courier New" w:eastAsia="Times New Roman" w:hAnsi="Courier New" w:cs="Courier New"/>
+          <w:color w:val="414141"/>
+          <w:sz w:val="21"/>
+          <w:szCs w:val="21"/>
+          <w:lang w:eastAsia="ru-RU"/>
+        </w:rPr>
+        <w:t>;</w:t>
+      </w:r>
+    </w:p>
+    <w:p>
+      <w:pPr>
+        <w:spacing w:after="0" w:line="240" w:lineRule="auto"/>
+        <w:rPr>
+          <w:rFonts w:ascii="Times New Roman" w:eastAsia="Times New Roman" w:hAnsi="Times New Roman" w:cs="Times New Roman"/>
+          <w:sz w:val="24"/>
+          <w:szCs w:val="24"/>
+          <w:lang w:eastAsia="ru-RU"/>
+        </w:rPr>
+      </w:pPr>
+      <w:r>
+        <w:rPr>
+          <w:rFonts w:ascii="Courier New" w:eastAsia="Times New Roman" w:hAnsi="Courier New" w:cs="Courier New"/>
+          <w:color w:val="414141"/>
+          <w:sz w:val="21"/>
+          <w:szCs w:val="21"/>
+          <w:lang w:eastAsia="ru-RU"/>
+        </w:rPr>
+        <w:t>...</w:t>
+      </w:r>
+    </w:p>
+    <w:p>
+      <w:pPr>
+        <w:spacing w:after="100" w:afterAutospacing="1" w:line="240" w:lineRule="auto"/>
+        <w:rPr>
+          <w:rFonts w:ascii="Times New Roman" w:eastAsia="Times New Roman" w:hAnsi="Times New Roman" w:cs="Times New Roman"/>
+          <w:sz w:val="24"/>
+          <w:szCs w:val="24"/>
+          <w:lang w:eastAsia="ru-RU"/>
+        </w:rPr>
+      </w:pPr>
+      <w:r>
+        <w:rPr>
+          <w:rFonts w:ascii="Times New Roman" w:eastAsia="Times New Roman" w:hAnsi="Times New Roman" w:cs="Times New Roman"/>
+          <w:sz w:val="24"/>
+          <w:szCs w:val="24"/>
+          <w:lang w:eastAsia="ru-RU"/>
+        </w:rPr>
+        <w:t> </w:t>
+      </w:r>
+    </w:p>
+    <w:p>
+      <w:pPr>
+        <w:spacing w:after="100" w:afterAutospacing="1" w:line="240" w:lineRule="auto"/>
+        <w:rPr>
+          <w:rFonts w:ascii="Times New Roman" w:eastAsia="Times New Roman" w:hAnsi="Times New Roman" w:cs="Times New Roman"/>
+          <w:sz w:val="24"/>
+          <w:szCs w:val="24"/>
+          <w:lang w:eastAsia="ru-RU"/>
+        </w:rPr>
+      </w:pPr>
+      <w:r>
+        <w:rPr>
+          <w:rFonts w:ascii="Times New Roman" w:eastAsia="Times New Roman" w:hAnsi="Times New Roman" w:cs="Times New Roman"/>
+          <w:sz w:val="24"/>
+          <w:szCs w:val="24"/>
+          <w:lang w:eastAsia="ru-RU"/>
+        </w:rPr>
+        <w:t>Аннотация @</w:t>
+      </w:r>
+      <w:proofErr w:type="spellStart"/>
+      <w:r>
+        <w:rPr>
+          <w:rFonts w:ascii="Times New Roman" w:eastAsia="Times New Roman" w:hAnsi="Times New Roman" w:cs="Times New Roman"/>
+          <w:sz w:val="24"/>
+          <w:szCs w:val="24"/>
+          <w:lang w:eastAsia="ru-RU"/>
+        </w:rPr>
         <w:t>EmbeddedId</w:t>
       </w:r>
       <w:proofErr w:type="spellEnd"/>
-    </w:p>
-    <w:p>
-      <w:pPr>
-        <w:spacing w:after="0" w:line="240" w:lineRule="auto"/>
-        <w:rPr>
-          <w:rFonts w:ascii="Times New Roman" w:eastAsia="Times New Roman" w:hAnsi="Times New Roman" w:cs="Times New Roman"/>
-          <w:sz w:val="24"/>
-          <w:szCs w:val="24"/>
-          <w:lang w:val="en-US" w:eastAsia="ru-RU"/>
-        </w:rPr>
-      </w:pPr>
-      <w:r>
-        <w:rPr>
-          <w:rFonts w:ascii="Courier New" w:eastAsia="Times New Roman" w:hAnsi="Courier New" w:cs="Courier New"/>
-          <w:color w:val="414141"/>
-          <w:sz w:val="21"/>
-          <w:szCs w:val="21"/>
-          <w:lang w:val="en-US" w:eastAsia="ru-RU"/>
-        </w:rPr>
-        <w:t xml:space="preserve">  </w:t>
-      </w:r>
-      <w:proofErr w:type="gramStart"/>
-      <w:r>
-        <w:rPr>
-          <w:rFonts w:ascii="Courier New" w:eastAsia="Times New Roman" w:hAnsi="Courier New" w:cs="Courier New"/>
-          <w:color w:val="414141"/>
-          <w:sz w:val="21"/>
-          <w:szCs w:val="21"/>
-          <w:lang w:val="en-US" w:eastAsia="ru-RU"/>
-        </w:rPr>
-        <w:t>private</w:t>
-      </w:r>
-      <w:proofErr w:type="gramEnd"/>
-      <w:r>
-        <w:rPr>
-          <w:rFonts w:ascii="Courier New" w:eastAsia="Times New Roman" w:hAnsi="Courier New" w:cs="Courier New"/>
-          <w:color w:val="414141"/>
-          <w:sz w:val="21"/>
-          <w:szCs w:val="21"/>
-          <w:lang w:val="en-US" w:eastAsia="ru-RU"/>
-        </w:rPr>
-        <w:t xml:space="preserve"> Key id;</w:t>
-      </w:r>
-    </w:p>
-    <w:p>
-      <w:pPr>
-        <w:spacing w:after="0" w:line="240" w:lineRule="auto"/>
-        <w:rPr>
-          <w:rFonts w:ascii="Times New Roman" w:eastAsia="Times New Roman" w:hAnsi="Times New Roman" w:cs="Times New Roman"/>
-          <w:sz w:val="24"/>
-          <w:szCs w:val="24"/>
-          <w:lang w:val="en-US" w:eastAsia="ru-RU"/>
-        </w:rPr>
-      </w:pPr>
-      <w:r>
-        <w:rPr>
-          <w:rFonts w:ascii="Courier New" w:eastAsia="Times New Roman" w:hAnsi="Courier New" w:cs="Courier New"/>
-          <w:color w:val="414141"/>
-          <w:sz w:val="21"/>
-          <w:szCs w:val="21"/>
-          <w:lang w:val="en-US" w:eastAsia="ru-RU"/>
-        </w:rPr>
-        <w:t xml:space="preserve">  </w:t>
-      </w:r>
-      <w:proofErr w:type="gramStart"/>
-      <w:r>
-        <w:rPr>
-          <w:rFonts w:ascii="Courier New" w:eastAsia="Times New Roman" w:hAnsi="Courier New" w:cs="Courier New"/>
-          <w:color w:val="414141"/>
-          <w:sz w:val="21"/>
-          <w:szCs w:val="21"/>
-          <w:lang w:val="en-US" w:eastAsia="ru-RU"/>
-        </w:rPr>
-        <w:t>@Column(</w:t>
-      </w:r>
-      <w:proofErr w:type="gramEnd"/>
-      <w:r>
-        <w:rPr>
-          <w:rFonts w:ascii="Courier New" w:eastAsia="Times New Roman" w:hAnsi="Courier New" w:cs="Courier New"/>
-          <w:color w:val="414141"/>
-          <w:sz w:val="21"/>
-          <w:szCs w:val="21"/>
-          <w:lang w:val="en-US" w:eastAsia="ru-RU"/>
-        </w:rPr>
-        <w:t>name = "</w:t>
+      <w:r>
+        <w:rPr>
+          <w:rFonts w:ascii="Times New Roman" w:eastAsia="Times New Roman" w:hAnsi="Times New Roman" w:cs="Times New Roman"/>
+          <w:sz w:val="24"/>
+          <w:szCs w:val="24"/>
+          <w:lang w:eastAsia="ru-RU"/>
+        </w:rPr>
+        <w:t xml:space="preserve"> говорит, что данный параметр является составным ключом.</w:t>
+      </w:r>
+    </w:p>
+    <w:p>
+      <w:pPr>
+        <w:spacing w:after="100" w:afterAutospacing="1" w:line="240" w:lineRule="auto"/>
+        <w:rPr>
+          <w:rFonts w:ascii="Times New Roman" w:eastAsia="Times New Roman" w:hAnsi="Times New Roman" w:cs="Times New Roman"/>
+          <w:sz w:val="24"/>
+          <w:szCs w:val="24"/>
+          <w:lang w:eastAsia="ru-RU"/>
+        </w:rPr>
+      </w:pPr>
+      <w:r>
+        <w:rPr>
+          <w:rFonts w:ascii="Times New Roman" w:eastAsia="Times New Roman" w:hAnsi="Times New Roman" w:cs="Times New Roman"/>
+          <w:sz w:val="24"/>
+          <w:szCs w:val="24"/>
+          <w:lang w:eastAsia="ru-RU"/>
+        </w:rPr>
+        <w:t>Если поля ключа использовать и в основном классе @</w:t>
       </w:r>
       <w:proofErr w:type="spellStart"/>
       <w:r>
         <w:rPr>
-          <w:rFonts w:ascii="Courier New" w:eastAsia="Times New Roman" w:hAnsi="Courier New" w:cs="Courier New"/>
-          <w:color w:val="414141"/>
-          <w:sz w:val="21"/>
-          <w:szCs w:val="21"/>
-          <w:lang w:val="en-US" w:eastAsia="ru-RU"/>
-        </w:rPr>
-        <w:t>student_id</w:t>
+          <w:rFonts w:ascii="Times New Roman" w:eastAsia="Times New Roman" w:hAnsi="Times New Roman" w:cs="Times New Roman"/>
+          <w:sz w:val="24"/>
+          <w:szCs w:val="24"/>
+          <w:lang w:eastAsia="ru-RU"/>
+        </w:rPr>
+        <w:t>Entity</w:t>
       </w:r>
       <w:proofErr w:type="spellEnd"/>
       <w:r>
         <w:rPr>
-          <w:rFonts w:ascii="Courier New" w:eastAsia="Times New Roman" w:hAnsi="Courier New" w:cs="Courier New"/>
-          <w:color w:val="414141"/>
-          <w:sz w:val="21"/>
-          <w:szCs w:val="21"/>
-          <w:lang w:val="en-US" w:eastAsia="ru-RU"/>
-        </w:rPr>
-        <w:t xml:space="preserve">", </w:t>
-      </w:r>
-      <w:proofErr w:type="spellStart"/>
-      <w:r>
-        <w:rPr>
-          <w:rFonts w:ascii="Courier New" w:eastAsia="Times New Roman" w:hAnsi="Courier New" w:cs="Courier New"/>
-          <w:color w:val="414141"/>
-          <w:sz w:val="21"/>
-          <w:szCs w:val="21"/>
-          <w:lang w:val="en-US" w:eastAsia="ru-RU"/>
-        </w:rPr>
-        <w:t>insertable</w:t>
-      </w:r>
-      <w:proofErr w:type="spellEnd"/>
-      <w:r>
-        <w:rPr>
-          <w:rFonts w:ascii="Courier New" w:eastAsia="Times New Roman" w:hAnsi="Courier New" w:cs="Courier New"/>
-          <w:color w:val="414141"/>
-          <w:sz w:val="21"/>
-          <w:szCs w:val="21"/>
-          <w:lang w:val="en-US" w:eastAsia="ru-RU"/>
-        </w:rPr>
-        <w:t xml:space="preserve"> = false, updatable = false)</w:t>
-      </w:r>
-    </w:p>
-    <w:p>
-      <w:pPr>
-        <w:spacing w:after="0" w:line="240" w:lineRule="auto"/>
-        <w:rPr>
-          <w:rFonts w:ascii="Times New Roman" w:eastAsia="Times New Roman" w:hAnsi="Times New Roman" w:cs="Times New Roman"/>
-          <w:sz w:val="24"/>
-          <w:szCs w:val="24"/>
-          <w:lang w:val="en-US" w:eastAsia="ru-RU"/>
-        </w:rPr>
-      </w:pPr>
-      <w:r>
-        <w:rPr>
-          <w:rFonts w:ascii="Courier New" w:eastAsia="Times New Roman" w:hAnsi="Courier New" w:cs="Courier New"/>
-          <w:color w:val="414141"/>
-          <w:sz w:val="21"/>
-          <w:szCs w:val="21"/>
-          <w:lang w:val="en-US" w:eastAsia="ru-RU"/>
-        </w:rPr>
-        <w:t xml:space="preserve">  </w:t>
-      </w:r>
-      <w:proofErr w:type="gramStart"/>
-      <w:r>
-        <w:rPr>
-          <w:rFonts w:ascii="Courier New" w:eastAsia="Times New Roman" w:hAnsi="Courier New" w:cs="Courier New"/>
-          <w:color w:val="414141"/>
-          <w:sz w:val="21"/>
-          <w:szCs w:val="21"/>
-          <w:lang w:val="en-US" w:eastAsia="ru-RU"/>
-        </w:rPr>
-        <w:t>private</w:t>
-      </w:r>
-      <w:proofErr w:type="gramEnd"/>
-      <w:r>
-        <w:rPr>
-          <w:rFonts w:ascii="Courier New" w:eastAsia="Times New Roman" w:hAnsi="Courier New" w:cs="Courier New"/>
-          <w:color w:val="414141"/>
-          <w:sz w:val="21"/>
-          <w:szCs w:val="21"/>
-          <w:lang w:val="en-US" w:eastAsia="ru-RU"/>
-        </w:rPr>
-        <w:t xml:space="preserve"> </w:t>
-      </w:r>
-      <w:proofErr w:type="spellStart"/>
-      <w:r>
-        <w:rPr>
-          <w:rFonts w:ascii="Courier New" w:eastAsia="Times New Roman" w:hAnsi="Courier New" w:cs="Courier New"/>
-          <w:color w:val="414141"/>
-          <w:sz w:val="21"/>
-          <w:szCs w:val="21"/>
-          <w:lang w:val="en-US" w:eastAsia="ru-RU"/>
-        </w:rPr>
-        <w:t>int</w:t>
-      </w:r>
-      <w:proofErr w:type="spellEnd"/>
-      <w:r>
-        <w:rPr>
-          <w:rFonts w:ascii="Courier New" w:eastAsia="Times New Roman" w:hAnsi="Courier New" w:cs="Courier New"/>
-          <w:color w:val="414141"/>
-          <w:sz w:val="21"/>
-          <w:szCs w:val="21"/>
-          <w:lang w:val="en-US" w:eastAsia="ru-RU"/>
-        </w:rPr>
-        <w:t xml:space="preserve"> </w:t>
-      </w:r>
-      <w:proofErr w:type="spellStart"/>
-      <w:r>
-        <w:rPr>
-          <w:rFonts w:ascii="Courier New" w:eastAsia="Times New Roman" w:hAnsi="Courier New" w:cs="Courier New"/>
-          <w:color w:val="414141"/>
-          <w:sz w:val="21"/>
-          <w:szCs w:val="21"/>
-          <w:lang w:val="en-US" w:eastAsia="ru-RU"/>
-        </w:rPr>
-        <w:t>studentId</w:t>
-      </w:r>
-      <w:proofErr w:type="spellEnd"/>
-      <w:r>
-        <w:rPr>
-          <w:rFonts w:ascii="Courier New" w:eastAsia="Times New Roman" w:hAnsi="Courier New" w:cs="Courier New"/>
-          <w:color w:val="414141"/>
-          <w:sz w:val="21"/>
-          <w:szCs w:val="21"/>
-          <w:lang w:val="en-US" w:eastAsia="ru-RU"/>
-        </w:rPr>
-        <w:t>;</w:t>
-      </w:r>
-    </w:p>
-    <w:p>
-      <w:pPr>
-        <w:spacing w:after="0" w:line="240" w:lineRule="auto"/>
-        <w:rPr>
-          <w:rFonts w:ascii="Times New Roman" w:eastAsia="Times New Roman" w:hAnsi="Times New Roman" w:cs="Times New Roman"/>
-          <w:sz w:val="24"/>
-          <w:szCs w:val="24"/>
-          <w:lang w:val="en-US" w:eastAsia="ru-RU"/>
-        </w:rPr>
-      </w:pPr>
-      <w:r>
-        <w:rPr>
-          <w:rFonts w:ascii="Courier New" w:eastAsia="Times New Roman" w:hAnsi="Courier New" w:cs="Courier New"/>
-          <w:color w:val="414141"/>
-          <w:sz w:val="21"/>
-          <w:szCs w:val="21"/>
-          <w:lang w:val="en-US" w:eastAsia="ru-RU"/>
-        </w:rPr>
-        <w:t xml:space="preserve">  </w:t>
-      </w:r>
-      <w:proofErr w:type="gramStart"/>
-      <w:r>
-        <w:rPr>
-          <w:rFonts w:ascii="Courier New" w:eastAsia="Times New Roman" w:hAnsi="Courier New" w:cs="Courier New"/>
-          <w:color w:val="414141"/>
-          <w:sz w:val="21"/>
-          <w:szCs w:val="21"/>
-          <w:lang w:val="en-US" w:eastAsia="ru-RU"/>
-        </w:rPr>
-        <w:t>@Column(</w:t>
-      </w:r>
-      <w:proofErr w:type="gramEnd"/>
-      <w:r>
-        <w:rPr>
-          <w:rFonts w:ascii="Courier New" w:eastAsia="Times New Roman" w:hAnsi="Courier New" w:cs="Courier New"/>
-          <w:color w:val="414141"/>
-          <w:sz w:val="21"/>
-          <w:szCs w:val="21"/>
-          <w:lang w:val="en-US" w:eastAsia="ru-RU"/>
-        </w:rPr>
-        <w:t>name = "</w:t>
-      </w:r>
-      <w:proofErr w:type="spellStart"/>
-      <w:r>
-        <w:rPr>
-          <w:rFonts w:ascii="Courier New" w:eastAsia="Times New Roman" w:hAnsi="Courier New" w:cs="Courier New"/>
-          <w:color w:val="414141"/>
-          <w:sz w:val="21"/>
-          <w:szCs w:val="21"/>
-          <w:lang w:val="en-US" w:eastAsia="ru-RU"/>
-        </w:rPr>
-        <w:t>course_id</w:t>
-      </w:r>
-      <w:proofErr w:type="spellEnd"/>
-      <w:r>
-        <w:rPr>
-          <w:rFonts w:ascii="Courier New" w:eastAsia="Times New Roman" w:hAnsi="Courier New" w:cs="Courier New"/>
-          <w:color w:val="414141"/>
-          <w:sz w:val="21"/>
-          <w:szCs w:val="21"/>
-          <w:lang w:val="en-US" w:eastAsia="ru-RU"/>
-        </w:rPr>
-        <w:t xml:space="preserve">", </w:t>
-      </w:r>
-      <w:proofErr w:type="spellStart"/>
-      <w:r>
-        <w:rPr>
-          <w:rFonts w:ascii="Courier New" w:eastAsia="Times New Roman" w:hAnsi="Courier New" w:cs="Courier New"/>
-          <w:color w:val="414141"/>
-          <w:sz w:val="21"/>
-          <w:szCs w:val="21"/>
-          <w:lang w:val="en-US" w:eastAsia="ru-RU"/>
-        </w:rPr>
-        <w:t>insertable</w:t>
-      </w:r>
-      <w:proofErr w:type="spellEnd"/>
-      <w:r>
-        <w:rPr>
-          <w:rFonts w:ascii="Courier New" w:eastAsia="Times New Roman" w:hAnsi="Courier New" w:cs="Courier New"/>
-          <w:color w:val="414141"/>
-          <w:sz w:val="21"/>
-          <w:szCs w:val="21"/>
-          <w:lang w:val="en-US" w:eastAsia="ru-RU"/>
-        </w:rPr>
-        <w:t xml:space="preserve"> = false, updatable = false)</w:t>
-      </w:r>
-    </w:p>
-    <w:p>
-      <w:pPr>
-        <w:spacing w:after="0" w:line="240" w:lineRule="auto"/>
-        <w:rPr>
-          <w:rFonts w:ascii="Times New Roman" w:eastAsia="Times New Roman" w:hAnsi="Times New Roman" w:cs="Times New Roman"/>
-          <w:sz w:val="24"/>
-          <w:szCs w:val="24"/>
-          <w:lang w:eastAsia="ru-RU"/>
-        </w:rPr>
-      </w:pPr>
-      <w:r>
-        <w:rPr>
-          <w:rFonts w:ascii="Courier New" w:eastAsia="Times New Roman" w:hAnsi="Courier New" w:cs="Courier New"/>
-          <w:color w:val="414141"/>
-          <w:sz w:val="21"/>
-          <w:szCs w:val="21"/>
-          <w:lang w:val="en-US" w:eastAsia="ru-RU"/>
-        </w:rPr>
-        <w:t xml:space="preserve">  </w:t>
-      </w:r>
-      <w:proofErr w:type="spellStart"/>
-      <w:r>
-        <w:rPr>
-          <w:rFonts w:ascii="Courier New" w:eastAsia="Times New Roman" w:hAnsi="Courier New" w:cs="Courier New"/>
-          <w:color w:val="414141"/>
-          <w:sz w:val="21"/>
-          <w:szCs w:val="21"/>
-          <w:lang w:eastAsia="ru-RU"/>
-        </w:rPr>
-        <w:t>private</w:t>
-      </w:r>
-      <w:proofErr w:type="spellEnd"/>
-      <w:r>
-        <w:rPr>
-          <w:rFonts w:ascii="Courier New" w:eastAsia="Times New Roman" w:hAnsi="Courier New" w:cs="Courier New"/>
-          <w:color w:val="414141"/>
-          <w:sz w:val="21"/>
-          <w:szCs w:val="21"/>
-          <w:lang w:eastAsia="ru-RU"/>
-        </w:rPr>
-        <w:t xml:space="preserve"> </w:t>
-      </w:r>
-      <w:proofErr w:type="spellStart"/>
-      <w:r>
-        <w:rPr>
-          <w:rFonts w:ascii="Courier New" w:eastAsia="Times New Roman" w:hAnsi="Courier New" w:cs="Courier New"/>
-          <w:color w:val="414141"/>
-          <w:sz w:val="21"/>
-          <w:szCs w:val="21"/>
-          <w:lang w:eastAsia="ru-RU"/>
-        </w:rPr>
-        <w:t>int</w:t>
-      </w:r>
-      <w:proofErr w:type="spellEnd"/>
-      <w:r>
-        <w:rPr>
-          <w:rFonts w:ascii="Courier New" w:eastAsia="Times New Roman" w:hAnsi="Courier New" w:cs="Courier New"/>
-          <w:color w:val="414141"/>
-          <w:sz w:val="21"/>
-          <w:szCs w:val="21"/>
-          <w:lang w:eastAsia="ru-RU"/>
-        </w:rPr>
-        <w:t xml:space="preserve"> </w:t>
-      </w:r>
-      <w:proofErr w:type="spellStart"/>
-      <w:r>
-        <w:rPr>
-          <w:rFonts w:ascii="Courier New" w:eastAsia="Times New Roman" w:hAnsi="Courier New" w:cs="Courier New"/>
-          <w:color w:val="414141"/>
-          <w:sz w:val="21"/>
-          <w:szCs w:val="21"/>
-          <w:lang w:eastAsia="ru-RU"/>
-        </w:rPr>
-        <w:t>courseId</w:t>
-      </w:r>
-      <w:proofErr w:type="spellEnd"/>
-      <w:r>
-        <w:rPr>
-          <w:rFonts w:ascii="Courier New" w:eastAsia="Times New Roman" w:hAnsi="Courier New" w:cs="Courier New"/>
-          <w:color w:val="414141"/>
-          <w:sz w:val="21"/>
-          <w:szCs w:val="21"/>
-          <w:lang w:eastAsia="ru-RU"/>
-        </w:rPr>
-        <w:t>;</w:t>
-      </w:r>
-    </w:p>
-    <w:p>
-      <w:pPr>
-        <w:spacing w:after="0" w:line="240" w:lineRule="auto"/>
-        <w:rPr>
-          <w:rFonts w:ascii="Times New Roman" w:eastAsia="Times New Roman" w:hAnsi="Times New Roman" w:cs="Times New Roman"/>
-          <w:sz w:val="24"/>
-          <w:szCs w:val="24"/>
-          <w:lang w:eastAsia="ru-RU"/>
-        </w:rPr>
-      </w:pPr>
-      <w:r>
-        <w:rPr>
-          <w:rFonts w:ascii="Courier New" w:eastAsia="Times New Roman" w:hAnsi="Courier New" w:cs="Courier New"/>
-          <w:color w:val="414141"/>
-          <w:sz w:val="21"/>
-          <w:szCs w:val="21"/>
-          <w:lang w:eastAsia="ru-RU"/>
-        </w:rPr>
-        <w:t>...</w:t>
-      </w:r>
-    </w:p>
-    <w:p>
-      <w:pPr>
-        <w:spacing w:after="100" w:afterAutospacing="1" w:line="240" w:lineRule="auto"/>
-        <w:rPr>
-          <w:rFonts w:ascii="Times New Roman" w:eastAsia="Times New Roman" w:hAnsi="Times New Roman" w:cs="Times New Roman"/>
-          <w:sz w:val="24"/>
-          <w:szCs w:val="24"/>
-          <w:lang w:eastAsia="ru-RU"/>
-        </w:rPr>
-      </w:pPr>
-      <w:r>
-        <w:rPr>
-          <w:rFonts w:ascii="Times New Roman" w:eastAsia="Times New Roman" w:hAnsi="Times New Roman" w:cs="Times New Roman"/>
-          <w:sz w:val="24"/>
-          <w:szCs w:val="24"/>
-          <w:lang w:eastAsia="ru-RU"/>
-        </w:rPr>
-        <w:t> </w:t>
-      </w:r>
-    </w:p>
-    <w:p>
-      <w:pPr>
-        <w:spacing w:after="100" w:afterAutospacing="1" w:line="240" w:lineRule="auto"/>
-        <w:rPr>
-          <w:rFonts w:ascii="Times New Roman" w:eastAsia="Times New Roman" w:hAnsi="Times New Roman" w:cs="Times New Roman"/>
-          <w:sz w:val="24"/>
-          <w:szCs w:val="24"/>
-          <w:lang w:eastAsia="ru-RU"/>
-        </w:rPr>
-      </w:pPr>
-      <w:r>
-        <w:rPr>
-          <w:rFonts w:ascii="Times New Roman" w:eastAsia="Times New Roman" w:hAnsi="Times New Roman" w:cs="Times New Roman"/>
-          <w:sz w:val="24"/>
-          <w:szCs w:val="24"/>
-          <w:lang w:eastAsia="ru-RU"/>
-        </w:rPr>
-        <w:t>Аннотация @</w:t>
-      </w:r>
-      <w:proofErr w:type="spellStart"/>
-      <w:r>
-        <w:rPr>
-          <w:rFonts w:ascii="Times New Roman" w:eastAsia="Times New Roman" w:hAnsi="Times New Roman" w:cs="Times New Roman"/>
-          <w:sz w:val="24"/>
-          <w:szCs w:val="24"/>
-          <w:lang w:eastAsia="ru-RU"/>
-        </w:rPr>
-        <w:t>EmbeddedId</w:t>
-      </w:r>
-      <w:proofErr w:type="spellEnd"/>
-      <w:r>
-        <w:rPr>
-          <w:rFonts w:ascii="Times New Roman" w:eastAsia="Times New Roman" w:hAnsi="Times New Roman" w:cs="Times New Roman"/>
-          <w:sz w:val="24"/>
-          <w:szCs w:val="24"/>
-          <w:lang w:eastAsia="ru-RU"/>
-        </w:rPr>
-        <w:t xml:space="preserve"> говорит, что данный параметр является составным ключом.</w:t>
-      </w:r>
-    </w:p>
-    <w:p>
-      <w:pPr>
-        <w:spacing w:after="100" w:afterAutospacing="1" w:line="240" w:lineRule="auto"/>
-        <w:rPr>
-          <w:rFonts w:ascii="Times New Roman" w:eastAsia="Times New Roman" w:hAnsi="Times New Roman" w:cs="Times New Roman"/>
-          <w:sz w:val="24"/>
-          <w:szCs w:val="24"/>
-          <w:lang w:eastAsia="ru-RU"/>
-        </w:rPr>
-      </w:pPr>
-      <w:r>
-        <w:rPr>
-          <w:rFonts w:ascii="Times New Roman" w:eastAsia="Times New Roman" w:hAnsi="Times New Roman" w:cs="Times New Roman"/>
-          <w:sz w:val="24"/>
-          <w:szCs w:val="24"/>
-          <w:lang w:eastAsia="ru-RU"/>
-        </w:rPr>
-        <w:t>Если поля ключа использовать и в основном классе @</w:t>
-      </w:r>
-      <w:proofErr w:type="spellStart"/>
-      <w:r>
-        <w:rPr>
-          <w:rFonts w:ascii="Times New Roman" w:eastAsia="Times New Roman" w:hAnsi="Times New Roman" w:cs="Times New Roman"/>
-          <w:sz w:val="24"/>
-          <w:szCs w:val="24"/>
-          <w:lang w:eastAsia="ru-RU"/>
-        </w:rPr>
-        <w:t>Entity</w:t>
-      </w:r>
-      <w:proofErr w:type="spellEnd"/>
-      <w:r>
-        <w:rPr>
-          <w:rFonts w:ascii="Times New Roman" w:eastAsia="Times New Roman" w:hAnsi="Times New Roman" w:cs="Times New Roman"/>
-          <w:sz w:val="24"/>
-          <w:szCs w:val="24"/>
-          <w:lang w:eastAsia="ru-RU"/>
-        </w:rPr>
-        <w:t xml:space="preserve">, то необходимо запретить использовать поля для вставки и </w:t>
-      </w:r>
-      <w:proofErr w:type="gramStart"/>
-      <w:r>
-        <w:rPr>
-          <w:rFonts w:ascii="Times New Roman" w:eastAsia="Times New Roman" w:hAnsi="Times New Roman" w:cs="Times New Roman"/>
-          <w:sz w:val="24"/>
-          <w:szCs w:val="24"/>
-          <w:lang w:eastAsia="ru-RU"/>
-        </w:rPr>
-        <w:t>обновления</w:t>
-      </w:r>
-      <w:proofErr w:type="gramEnd"/>
-      <w:r>
-        <w:rPr>
-          <w:rFonts w:ascii="Times New Roman" w:eastAsia="Times New Roman" w:hAnsi="Times New Roman" w:cs="Times New Roman"/>
-          <w:sz w:val="24"/>
-          <w:szCs w:val="24"/>
-          <w:lang w:eastAsia="ru-RU"/>
-        </w:rPr>
-        <w:t xml:space="preserve"> данных дополнительными параметрами в аннотации @</w:t>
+          <w:rFonts w:ascii="Times New Roman" w:eastAsia="Times New Roman" w:hAnsi="Times New Roman" w:cs="Times New Roman"/>
+          <w:sz w:val="24"/>
+          <w:szCs w:val="24"/>
+          <w:lang w:eastAsia="ru-RU"/>
+        </w:rPr>
+        <w:t>, то необходимо запретить использовать поля для вставки и обновления данных дополнительными параметрами в аннотации @</w:t>
       </w:r>
       <w:proofErr w:type="spellStart"/>
       <w:r>
@@ -4402,7 +4054,7 @@
         </w:rPr>
         <w:t xml:space="preserve">Дополнительные примеры найдёте в </w:t>
       </w:r>
-      <w:hyperlink r:id="rId30" w:tgtFrame="_blank" w:history="1">
+      <w:hyperlink r:id="rId34" w:tgtFrame="_blank" w:history="1">
         <w:r>
           <w:rPr>
             <w:rFonts w:ascii="Times New Roman" w:eastAsia="Times New Roman" w:hAnsi="Times New Roman" w:cs="Times New Roman"/>
@@ -4448,18 +4100,8 @@
           <w:sz w:val="32"/>
           <w:szCs w:val="32"/>
         </w:rPr>
-        <w:t xml:space="preserve">11. </w:t>
-      </w:r>
-      <w:proofErr w:type="spellStart"/>
-      <w:r>
-        <w:rPr>
-          <w:b/>
-          <w:sz w:val="32"/>
-          <w:szCs w:val="32"/>
-        </w:rPr>
-        <w:t>Многопоточность</w:t>
-      </w:r>
-      <w:proofErr w:type="spellEnd"/>
+        <w:t>11. Многопоточность</w:t>
+      </w:r>
     </w:p>
     <w:p>
       <w:pPr>
@@ -4506,7 +4148,7 @@
         </w:rPr>
         <w:t xml:space="preserve">Согласно </w:t>
       </w:r>
-      <w:hyperlink r:id="rId31" w:tgtFrame="_blank" w:history="1">
+      <w:hyperlink r:id="rId35" w:tgtFrame="_blank" w:history="1">
         <w:r>
           <w:rPr>
             <w:rFonts w:ascii="Times New Roman" w:eastAsia="Times New Roman" w:hAnsi="Times New Roman" w:cs="Times New Roman"/>
@@ -4627,6 +4269,38 @@
           <w:lang w:val="en-US" w:eastAsia="ru-RU"/>
         </w:rPr>
       </w:pPr>
+      <w:r>
+        <w:rPr>
+          <w:rFonts w:ascii="Courier New" w:eastAsia="Times New Roman" w:hAnsi="Courier New" w:cs="Courier New"/>
+          <w:color w:val="414141"/>
+          <w:sz w:val="21"/>
+          <w:szCs w:val="21"/>
+          <w:lang w:val="en-US" w:eastAsia="ru-RU"/>
+        </w:rPr>
+        <w:t xml:space="preserve">public static </w:t>
+      </w:r>
+      <w:proofErr w:type="spellStart"/>
+      <w:r>
+        <w:rPr>
+          <w:rFonts w:ascii="Courier New" w:eastAsia="Times New Roman" w:hAnsi="Courier New" w:cs="Courier New"/>
+          <w:color w:val="414141"/>
+          <w:sz w:val="21"/>
+          <w:szCs w:val="21"/>
+          <w:lang w:val="en-US" w:eastAsia="ru-RU"/>
+        </w:rPr>
+        <w:t>BufferedImage</w:t>
+      </w:r>
+      <w:proofErr w:type="spellEnd"/>
+      <w:r>
+        <w:rPr>
+          <w:rFonts w:ascii="Courier New" w:eastAsia="Times New Roman" w:hAnsi="Courier New" w:cs="Courier New"/>
+          <w:color w:val="414141"/>
+          <w:sz w:val="21"/>
+          <w:szCs w:val="21"/>
+          <w:lang w:val="en-US" w:eastAsia="ru-RU"/>
+        </w:rPr>
+        <w:t xml:space="preserve"> </w:t>
+      </w:r>
       <w:proofErr w:type="gramStart"/>
       <w:r>
         <w:rPr>
@@ -4636,8 +4310,9 @@
           <w:szCs w:val="21"/>
           <w:lang w:val="en-US" w:eastAsia="ru-RU"/>
         </w:rPr>
-        <w:t>public</w:t>
-      </w:r>
+        <w:t>resize(</w:t>
+      </w:r>
+      <w:proofErr w:type="spellStart"/>
       <w:proofErr w:type="gramEnd"/>
       <w:r>
         <w:rPr>
@@ -4647,7 +4322,18 @@
           <w:szCs w:val="21"/>
           <w:lang w:val="en-US" w:eastAsia="ru-RU"/>
         </w:rPr>
-        <w:t xml:space="preserve"> static </w:t>
+        <w:t>BufferedImage</w:t>
+      </w:r>
+      <w:proofErr w:type="spellEnd"/>
+      <w:r>
+        <w:rPr>
+          <w:rFonts w:ascii="Courier New" w:eastAsia="Times New Roman" w:hAnsi="Courier New" w:cs="Courier New"/>
+          <w:color w:val="414141"/>
+          <w:sz w:val="21"/>
+          <w:szCs w:val="21"/>
+          <w:lang w:val="en-US" w:eastAsia="ru-RU"/>
+        </w:rPr>
+        <w:t xml:space="preserve"> </w:t>
       </w:r>
       <w:proofErr w:type="spellStart"/>
       <w:r>
@@ -4658,7 +4344,7 @@
           <w:szCs w:val="21"/>
           <w:lang w:val="en-US" w:eastAsia="ru-RU"/>
         </w:rPr>
-        <w:t>BufferedImage</w:t>
+        <w:t>src</w:t>
       </w:r>
       <w:proofErr w:type="spellEnd"/>
       <w:r>
@@ -4669,7 +4355,7 @@
           <w:szCs w:val="21"/>
           <w:lang w:val="en-US" w:eastAsia="ru-RU"/>
         </w:rPr>
-        <w:t xml:space="preserve"> resize(</w:t>
+        <w:t xml:space="preserve">, int </w:t>
       </w:r>
       <w:proofErr w:type="spellStart"/>
       <w:r>
@@ -4680,7 +4366,7 @@
           <w:szCs w:val="21"/>
           <w:lang w:val="en-US" w:eastAsia="ru-RU"/>
         </w:rPr>
-        <w:t>BufferedImage</w:t>
+        <w:t>targetWidth</w:t>
       </w:r>
       <w:proofErr w:type="spellEnd"/>
       <w:r>
@@ -4691,10 +4377,12 @@
           <w:szCs w:val="21"/>
           <w:lang w:val="en-US" w:eastAsia="ru-RU"/>
         </w:rPr>
-        <w:t xml:space="preserve"> </w:t>
-      </w:r>
-      <w:proofErr w:type="spellStart"/>
-      <w:r>
+        <w:t>,</w:t>
+      </w:r>
+    </w:p>
+    <w:p>
+      <w:pPr>
+        <w:spacing w:after="0" w:line="240" w:lineRule="auto"/>
         <w:rPr>
           <w:rFonts w:ascii="Courier New" w:eastAsia="Times New Roman" w:hAnsi="Courier New" w:cs="Courier New"/>
           <w:color w:val="414141"/>
@@ -4702,9 +4390,7 @@
           <w:szCs w:val="21"/>
           <w:lang w:val="en-US" w:eastAsia="ru-RU"/>
         </w:rPr>
-        <w:t>src</w:t>
-      </w:r>
-      <w:proofErr w:type="spellEnd"/>
+      </w:pPr>
       <w:r>
         <w:rPr>
           <w:rFonts w:ascii="Courier New" w:eastAsia="Times New Roman" w:hAnsi="Courier New" w:cs="Courier New"/>
@@ -4713,97 +4399,7 @@
           <w:szCs w:val="21"/>
           <w:lang w:val="en-US" w:eastAsia="ru-RU"/>
         </w:rPr>
-        <w:t xml:space="preserve">, </w:t>
-      </w:r>
-      <w:proofErr w:type="spellStart"/>
-      <w:r>
-        <w:rPr>
-          <w:rFonts w:ascii="Courier New" w:eastAsia="Times New Roman" w:hAnsi="Courier New" w:cs="Courier New"/>
-          <w:color w:val="414141"/>
-          <w:sz w:val="21"/>
-          <w:szCs w:val="21"/>
-          <w:lang w:val="en-US" w:eastAsia="ru-RU"/>
-        </w:rPr>
-        <w:t>int</w:t>
-      </w:r>
-      <w:proofErr w:type="spellEnd"/>
-      <w:r>
-        <w:rPr>
-          <w:rFonts w:ascii="Courier New" w:eastAsia="Times New Roman" w:hAnsi="Courier New" w:cs="Courier New"/>
-          <w:color w:val="414141"/>
-          <w:sz w:val="21"/>
-          <w:szCs w:val="21"/>
-          <w:lang w:val="en-US" w:eastAsia="ru-RU"/>
-        </w:rPr>
-        <w:t xml:space="preserve"> </w:t>
-      </w:r>
-      <w:proofErr w:type="spellStart"/>
-      <w:r>
-        <w:rPr>
-          <w:rFonts w:ascii="Courier New" w:eastAsia="Times New Roman" w:hAnsi="Courier New" w:cs="Courier New"/>
-          <w:color w:val="414141"/>
-          <w:sz w:val="21"/>
-          <w:szCs w:val="21"/>
-          <w:lang w:val="en-US" w:eastAsia="ru-RU"/>
-        </w:rPr>
-        <w:t>targetWidth</w:t>
-      </w:r>
-      <w:proofErr w:type="spellEnd"/>
-      <w:r>
-        <w:rPr>
-          <w:rFonts w:ascii="Courier New" w:eastAsia="Times New Roman" w:hAnsi="Courier New" w:cs="Courier New"/>
-          <w:color w:val="414141"/>
-          <w:sz w:val="21"/>
-          <w:szCs w:val="21"/>
-          <w:lang w:val="en-US" w:eastAsia="ru-RU"/>
-        </w:rPr>
-        <w:t>,</w:t>
-      </w:r>
-    </w:p>
-    <w:p>
-      <w:pPr>
-        <w:spacing w:after="0" w:line="240" w:lineRule="auto"/>
-        <w:rPr>
-          <w:rFonts w:ascii="Courier New" w:eastAsia="Times New Roman" w:hAnsi="Courier New" w:cs="Courier New"/>
-          <w:color w:val="414141"/>
-          <w:sz w:val="21"/>
-          <w:szCs w:val="21"/>
-          <w:lang w:val="en-US" w:eastAsia="ru-RU"/>
-        </w:rPr>
-      </w:pPr>
-      <w:r>
-        <w:rPr>
-          <w:rFonts w:ascii="Courier New" w:eastAsia="Times New Roman" w:hAnsi="Courier New" w:cs="Courier New"/>
-          <w:color w:val="414141"/>
-          <w:sz w:val="21"/>
-          <w:szCs w:val="21"/>
-          <w:lang w:val="en-US" w:eastAsia="ru-RU"/>
-        </w:rPr>
-        <w:t>            </w:t>
-      </w:r>
-      <w:proofErr w:type="spellStart"/>
-      <w:proofErr w:type="gramStart"/>
-      <w:r>
-        <w:rPr>
-          <w:rFonts w:ascii="Courier New" w:eastAsia="Times New Roman" w:hAnsi="Courier New" w:cs="Courier New"/>
-          <w:color w:val="414141"/>
-          <w:sz w:val="21"/>
-          <w:szCs w:val="21"/>
-          <w:lang w:val="en-US" w:eastAsia="ru-RU"/>
-        </w:rPr>
-        <w:t>int</w:t>
-      </w:r>
-      <w:proofErr w:type="spellEnd"/>
-      <w:proofErr w:type="gramEnd"/>
-      <w:r>
-        <w:rPr>
-          <w:rFonts w:ascii="Courier New" w:eastAsia="Times New Roman" w:hAnsi="Courier New" w:cs="Courier New"/>
-          <w:color w:val="414141"/>
-          <w:sz w:val="21"/>
-          <w:szCs w:val="21"/>
-          <w:lang w:val="en-US" w:eastAsia="ru-RU"/>
-        </w:rPr>
-        <w:t xml:space="preserve"> </w:t>
+        <w:t xml:space="preserve">            int </w:t>
       </w:r>
       <w:proofErr w:type="spellStart"/>
       <w:r>
@@ -4885,7 +4481,7 @@
         </w:rPr>
         <w:t xml:space="preserve">Удостоверьтесь, что ваша программа работает в многопоточном режиме. Для этого можете использовать утилиту </w:t>
       </w:r>
-      <w:hyperlink r:id="rId32" w:tgtFrame="_blank" w:history="1">
+      <w:hyperlink r:id="rId36" w:tgtFrame="_blank" w:history="1">
         <w:proofErr w:type="spellStart"/>
         <w:r>
           <w:rPr>
@@ -4934,18 +4530,8 @@
           <w:sz w:val="32"/>
           <w:szCs w:val="32"/>
         </w:rPr>
-        <w:t xml:space="preserve">12. Разработка </w:t>
-      </w:r>
-      <w:proofErr w:type="spellStart"/>
-      <w:r>
-        <w:rPr>
-          <w:b/>
-          <w:sz w:val="32"/>
-          <w:szCs w:val="32"/>
-        </w:rPr>
-        <w:t>веб-приложений</w:t>
-      </w:r>
-      <w:proofErr w:type="spellEnd"/>
+        <w:t>12. Разработка веб-приложений</w:t>
+      </w:r>
     </w:p>
     <w:p>
       <w:pPr>
@@ -4980,14 +4566,13 @@
           <w:lang w:val="en-US"/>
         </w:rPr>
       </w:pPr>
-      <w:proofErr w:type="gramStart"/>
       <w:r>
         <w:rPr>
           <w:lang w:val="en-US"/>
         </w:rPr>
         <w:t xml:space="preserve">Building an Application with </w:t>
       </w:r>
-      <w:hyperlink r:id="rId33" w:tgtFrame="_blank" w:history="1">
+      <w:hyperlink r:id="rId37" w:tgtFrame="_blank" w:history="1">
         <w:r>
           <w:rPr>
             <w:rStyle w:val="a5"/>
@@ -5002,7 +4587,6 @@
         </w:rPr>
         <w:t>.</w:t>
       </w:r>
-      <w:proofErr w:type="gramEnd"/>
     </w:p>
     <w:p>
       <w:pPr>
@@ -5024,7 +4608,7 @@
       <w:pPr>
         <w:pStyle w:val="a3"/>
       </w:pPr>
-      <w:hyperlink r:id="rId34" w:tgtFrame="_blank" w:history="1">
+      <w:hyperlink r:id="rId38" w:tgtFrame="_blank" w:history="1">
         <w:r>
           <w:rPr>
             <w:rStyle w:val="a5"/>
@@ -5091,21 +4675,7 @@
         <w:rPr>
           <w:lang w:val="en-US"/>
         </w:rPr>
-        <w:t xml:space="preserve">10 Best Practices for Better </w:t>
-      </w:r>
-      <w:proofErr w:type="spellStart"/>
-      <w:r>
-        <w:rPr>
-          <w:lang w:val="en-US"/>
-        </w:rPr>
-        <w:t>RESTful</w:t>
-      </w:r>
-      <w:proofErr w:type="spellEnd"/>
-      <w:r>
-        <w:rPr>
-          <w:lang w:val="en-US"/>
-        </w:rPr>
-        <w:t xml:space="preserve"> API. </w:t>
+        <w:t xml:space="preserve">10 Best Practices for Better RESTful API. </w:t>
       </w:r>
       <w:r>
         <w:rPr>
@@ -5123,7 +4693,7 @@
         </w:numPr>
         <w:spacing w:before="0" w:beforeAutospacing="0"/>
       </w:pPr>
-      <w:hyperlink r:id="rId35" w:tgtFrame="_blank" w:history="1">
+      <w:hyperlink r:id="rId39" w:tgtFrame="_blank" w:history="1">
         <w:r>
           <w:rPr>
             <w:rStyle w:val="a5"/>
@@ -5173,13 +4743,27 @@
       <w:r>
         <w:t xml:space="preserve">Принципы построения </w:t>
       </w:r>
-      <w:hyperlink r:id="rId36" w:tgtFrame="_blank" w:history="1">
+      <w:hyperlink r:id="rId40" w:tgtFrame="_blank" w:history="1">
         <w:r>
           <w:rPr>
             <w:rStyle w:val="a5"/>
             <w:color w:val="007BFF"/>
           </w:rPr>
-          <w:t>REST JSON API</w:t>
+          <w:t>REST JSO</w:t>
+        </w:r>
+        <w:r>
+          <w:rPr>
+            <w:rStyle w:val="a5"/>
+            <w:color w:val="007BFF"/>
+          </w:rPr>
+          <w:t>N</w:t>
+        </w:r>
+        <w:r>
+          <w:rPr>
+            <w:rStyle w:val="a5"/>
+            <w:color w:val="007BFF"/>
+          </w:rPr>
+          <w:t xml:space="preserve"> API</w:t>
         </w:r>
       </w:hyperlink>
       <w:r>
@@ -5195,13 +4779,27 @@
         </w:numPr>
         <w:spacing w:before="0" w:beforeAutospacing="0"/>
       </w:pPr>
-      <w:hyperlink r:id="rId37" w:tgtFrame="_blank" w:history="1">
+      <w:hyperlink r:id="rId41" w:tgtFrame="_blank" w:history="1">
         <w:r>
           <w:rPr>
             <w:rStyle w:val="a5"/>
             <w:color w:val="007BFF"/>
           </w:rPr>
-          <w:t>Коды состояний HTTP</w:t>
+          <w:t>Коды состояний H</w:t>
+        </w:r>
+        <w:r>
+          <w:rPr>
+            <w:rStyle w:val="a5"/>
+            <w:color w:val="007BFF"/>
+          </w:rPr>
+          <w:t>T</w:t>
+        </w:r>
+        <w:r>
+          <w:rPr>
+            <w:rStyle w:val="a5"/>
+            <w:color w:val="007BFF"/>
+          </w:rPr>
+          <w:t>TP</w:t>
         </w:r>
       </w:hyperlink>
       <w:r>
@@ -5210,66 +4808,286 @@
     </w:p>
     <w:p>
       <w:pPr>
-        <w:rPr>
-          <w:b/>
-          <w:sz w:val="32"/>
-          <w:szCs w:val="32"/>
-        </w:rPr>
-      </w:pPr>
-    </w:p>
-    <w:p>
-      <w:pPr>
-        <w:rPr>
-          <w:b/>
-          <w:sz w:val="32"/>
-          <w:szCs w:val="32"/>
-        </w:rPr>
-      </w:pPr>
-      <w:r>
-        <w:rPr>
-          <w:b/>
-          <w:sz w:val="32"/>
-          <w:szCs w:val="32"/>
-        </w:rPr>
+        <w:pStyle w:val="a3"/>
+      </w:pPr>
+    </w:p>
+    <w:p>
+      <w:pPr>
+        <w:pStyle w:val="a3"/>
+      </w:pPr>
+      <w:r>
         <w:lastRenderedPageBreak/>
-        <w:t xml:space="preserve">13. </w:t>
+        <w:t>Полезные ссылки:</w:t>
+      </w:r>
+    </w:p>
+    <w:p>
+      <w:pPr>
+        <w:pStyle w:val="a3"/>
+        <w:numPr>
+          <w:ilvl w:val="0"/>
+          <w:numId w:val="20"/>
+        </w:numPr>
+        <w:rPr>
+          <w:lang w:val="en-US"/>
+        </w:rPr>
+      </w:pPr>
+      <w:r>
+        <w:rPr>
+          <w:lang w:val="en-US"/>
+        </w:rPr>
+        <w:t xml:space="preserve">Building REST </w:t>
+      </w:r>
+      <w:hyperlink r:id="rId42" w:tgtFrame="_blank" w:history="1">
+        <w:r>
+          <w:rPr>
+            <w:rStyle w:val="a5"/>
+            <w:lang w:val="en-US"/>
+          </w:rPr>
+          <w:t>services with Spring</w:t>
+        </w:r>
+      </w:hyperlink>
+      <w:r>
+        <w:rPr>
+          <w:lang w:val="en-US"/>
+        </w:rPr>
+        <w:t>.</w:t>
+      </w:r>
+    </w:p>
+    <w:p>
+      <w:pPr>
+        <w:pStyle w:val="a3"/>
+        <w:numPr>
+          <w:ilvl w:val="0"/>
+          <w:numId w:val="20"/>
+        </w:numPr>
+        <w:rPr>
+          <w:lang w:val="en-US"/>
+        </w:rPr>
+      </w:pPr>
+      <w:r>
+        <w:rPr>
+          <w:lang w:val="en-US"/>
+        </w:rPr>
+        <w:t xml:space="preserve">Validating </w:t>
       </w:r>
       <w:proofErr w:type="spellStart"/>
       <w:r>
         <w:rPr>
-          <w:b/>
-          <w:sz w:val="32"/>
-          <w:szCs w:val="32"/>
-        </w:rPr>
-        <w:t>Нереляционные</w:t>
+          <w:lang w:val="en-US"/>
+        </w:rPr>
+        <w:t>RequestParams</w:t>
       </w:r>
       <w:proofErr w:type="spellEnd"/>
       <w:r>
         <w:rPr>
-          <w:b/>
-          <w:sz w:val="32"/>
-          <w:szCs w:val="32"/>
-        </w:rPr>
-        <w:t xml:space="preserve"> (</w:t>
+          <w:lang w:val="en-US"/>
+        </w:rPr>
+        <w:t xml:space="preserve"> and </w:t>
       </w:r>
       <w:proofErr w:type="spellStart"/>
       <w:r>
+        <w:rPr>
+          <w:lang w:val="en-US"/>
+        </w:rPr>
+        <w:t>PathVariable</w:t>
+      </w:r>
+      <w:proofErr w:type="spellEnd"/>
+      <w:r>
+        <w:rPr>
+          <w:lang w:val="en-US"/>
+        </w:rPr>
+        <w:t xml:space="preserve"> </w:t>
+      </w:r>
+      <w:hyperlink r:id="rId43" w:tgtFrame="_blank" w:history="1">
+        <w:r>
+          <w:rPr>
+            <w:rStyle w:val="a5"/>
+            <w:lang w:val="en-US"/>
+          </w:rPr>
+          <w:t>with Spring</w:t>
+        </w:r>
+      </w:hyperlink>
+      <w:r>
+        <w:rPr>
+          <w:lang w:val="en-US"/>
+        </w:rPr>
+        <w:t>.</w:t>
+      </w:r>
+    </w:p>
+    <w:p>
+      <w:pPr>
         <w:rPr>
           <w:b/>
           <w:sz w:val="32"/>
           <w:szCs w:val="32"/>
           <w:lang w:val="en-US"/>
         </w:rPr>
-        <w:t>NoSQL</w:t>
-      </w:r>
-      <w:proofErr w:type="spellEnd"/>
-      <w:r>
+      </w:pPr>
+    </w:p>
+    <w:p>
+      <w:pPr>
+        <w:pStyle w:val="a3"/>
+        <w:rPr>
+          <w:lang w:val="en-US"/>
+        </w:rPr>
+      </w:pPr>
+      <w:r>
+        <w:t>Полезные</w:t>
+      </w:r>
+      <w:r>
+        <w:rPr>
+          <w:lang w:val="en-US"/>
+        </w:rPr>
+        <w:t xml:space="preserve"> </w:t>
+      </w:r>
+      <w:r>
+        <w:t>ссылки</w:t>
+      </w:r>
+      <w:r>
+        <w:rPr>
+          <w:lang w:val="en-US"/>
+        </w:rPr>
+        <w:t>:</w:t>
+      </w:r>
+    </w:p>
+    <w:p>
+      <w:pPr>
+        <w:pStyle w:val="a3"/>
+        <w:rPr>
+          <w:lang w:val="en-US"/>
+        </w:rPr>
+      </w:pPr>
+      <w:hyperlink r:id="rId44" w:tgtFrame="_blank" w:history="1">
+        <w:r>
+          <w:rPr>
+            <w:rStyle w:val="a5"/>
+            <w:lang w:val="en-US"/>
+          </w:rPr>
+          <w:t>Accessing Data with MySQL</w:t>
+        </w:r>
+      </w:hyperlink>
+      <w:r>
+        <w:rPr>
+          <w:lang w:val="en-US"/>
+        </w:rPr>
+        <w:t>.</w:t>
+      </w:r>
+    </w:p>
+    <w:p>
+      <w:pPr>
         <w:rPr>
           <w:b/>
           <w:sz w:val="32"/>
           <w:szCs w:val="32"/>
-        </w:rPr>
-        <w:t>) базы данных</w:t>
+          <w:lang w:val="en-US"/>
+        </w:rPr>
+      </w:pPr>
+    </w:p>
+    <w:p>
+      <w:pPr>
+        <w:pStyle w:val="a3"/>
+        <w:rPr>
+          <w:lang w:val="en-US"/>
+        </w:rPr>
+      </w:pPr>
+      <w:r>
+        <w:t>Полезные</w:t>
+      </w:r>
+      <w:r>
+        <w:rPr>
+          <w:lang w:val="en-US"/>
+        </w:rPr>
+        <w:t xml:space="preserve"> </w:t>
+      </w:r>
+      <w:r>
+        <w:t>ссылки</w:t>
+      </w:r>
+      <w:r>
+        <w:rPr>
+          <w:lang w:val="en-US"/>
+        </w:rPr>
+        <w:t>:</w:t>
+      </w:r>
+    </w:p>
+    <w:p>
+      <w:pPr>
+        <w:pStyle w:val="a3"/>
+        <w:rPr>
+          <w:lang w:val="en-US"/>
+        </w:rPr>
+      </w:pPr>
+      <w:hyperlink r:id="rId45" w:tgtFrame="_blank" w:history="1">
+        <w:r>
+          <w:rPr>
+            <w:rStyle w:val="a5"/>
+            <w:lang w:val="en-US"/>
+          </w:rPr>
+          <w:t>Serving Web Content with Spring MVC</w:t>
+        </w:r>
+      </w:hyperlink>
+      <w:r>
+        <w:rPr>
+          <w:lang w:val="en-US"/>
+        </w:rPr>
+        <w:t>.</w:t>
+      </w:r>
+    </w:p>
+    <w:p>
+      <w:pPr>
+        <w:pStyle w:val="a3"/>
+        <w:spacing w:before="0" w:beforeAutospacing="0"/>
+      </w:pPr>
+    </w:p>
+    <w:p>
+      <w:pPr>
+        <w:pStyle w:val="a3"/>
+        <w:spacing w:before="0" w:beforeAutospacing="0"/>
+        <w:rPr>
+          <w:lang w:val="en-US"/>
+        </w:rPr>
+      </w:pPr>
+      <w:r>
+        <w:t>Полезные</w:t>
+      </w:r>
+      <w:r>
+        <w:rPr>
+          <w:lang w:val="en-US"/>
+        </w:rPr>
+        <w:t xml:space="preserve"> </w:t>
+      </w:r>
+      <w:r>
+        <w:t>ссылки</w:t>
+      </w:r>
+      <w:r>
+        <w:rPr>
+          <w:lang w:val="en-US"/>
+        </w:rPr>
+        <w:t>:</w:t>
+      </w:r>
+    </w:p>
+    <w:p>
+      <w:pPr>
+        <w:pStyle w:val="a3"/>
+        <w:spacing w:before="0" w:beforeAutospacing="0"/>
+        <w:rPr>
+          <w:lang w:val="en-US"/>
+        </w:rPr>
+      </w:pPr>
+      <w:hyperlink r:id="rId46" w:tgtFrame="_blank" w:history="1">
+        <w:r>
+          <w:rPr>
+            <w:rStyle w:val="a5"/>
+            <w:color w:val="007BFF"/>
+            <w:lang w:val="en-US"/>
+          </w:rPr>
+          <w:t>Spring Boot Maven Plugin Usage</w:t>
+        </w:r>
+      </w:hyperlink>
+      <w:r>
+        <w:rPr>
+          <w:lang w:val="en-US"/>
+        </w:rPr>
+        <w:t>.</w:t>
       </w:r>
     </w:p>
     <w:p>
@@ -5278,8 +5096,11 @@
           <w:b/>
           <w:sz w:val="32"/>
           <w:szCs w:val="32"/>
-        </w:rPr>
-      </w:pPr>
+          <w:lang w:val="en-US"/>
+        </w:rPr>
+      </w:pPr>
+      <w:bookmarkStart w:id="0" w:name="_GoBack"/>
+      <w:bookmarkEnd w:id="0"/>
     </w:p>
     <w:p>
       <w:pPr>
@@ -5295,43 +5116,43 @@
           <w:sz w:val="32"/>
           <w:szCs w:val="32"/>
         </w:rPr>
-        <w:t>14. Производительность и оптимизация</w:t>
-      </w:r>
-    </w:p>
-    <w:p>
-      <w:pPr>
+        <w:t xml:space="preserve">13. </w:t>
+      </w:r>
+      <w:proofErr w:type="spellStart"/>
+      <w:r>
         <w:rPr>
           <w:b/>
           <w:sz w:val="32"/>
           <w:szCs w:val="32"/>
         </w:rPr>
-      </w:pPr>
-    </w:p>
-    <w:p>
-      <w:pPr>
+        <w:t>Нереляционные</w:t>
+      </w:r>
+      <w:proofErr w:type="spellEnd"/>
+      <w:r>
         <w:rPr>
           <w:b/>
           <w:sz w:val="32"/>
           <w:szCs w:val="32"/>
         </w:rPr>
-      </w:pPr>
+        <w:t xml:space="preserve"> (</w:t>
+      </w:r>
       <w:r>
         <w:rPr>
           <w:b/>
           <w:sz w:val="32"/>
           <w:szCs w:val="32"/>
-        </w:rPr>
-        <w:t>15. Распределённые хранилища и вычисления</w:t>
-      </w:r>
-    </w:p>
-    <w:p>
-      <w:pPr>
+          <w:lang w:val="en-US"/>
+        </w:rPr>
+        <w:t>NoSQL</w:t>
+      </w:r>
+      <w:r>
         <w:rPr>
           <w:b/>
           <w:sz w:val="32"/>
           <w:szCs w:val="32"/>
         </w:rPr>
-      </w:pPr>
+        <w:t>) базы данных</w:t>
+      </w:r>
     </w:p>
     <w:p>
       <w:pPr>
@@ -5341,23 +5162,23 @@
           <w:szCs w:val="32"/>
         </w:rPr>
       </w:pPr>
-      <w:r>
+    </w:p>
+    <w:p>
+      <w:pPr>
         <w:rPr>
           <w:b/>
           <w:sz w:val="32"/>
           <w:szCs w:val="32"/>
         </w:rPr>
-        <w:t>16. Заключительный модуль</w:t>
-      </w:r>
-    </w:p>
-    <w:p>
-      <w:pPr>
+      </w:pPr>
+      <w:r>
         <w:rPr>
           <w:b/>
           <w:sz w:val="32"/>
           <w:szCs w:val="32"/>
         </w:rPr>
-      </w:pPr>
+        <w:t>14. Производительность и оптимизация</w:t>
+      </w:r>
     </w:p>
     <w:p>
       <w:pPr>
@@ -5367,12 +5188,73 @@
           <w:szCs w:val="32"/>
         </w:rPr>
       </w:pPr>
-      <w:r>
+    </w:p>
+    <w:p>
+      <w:pPr>
         <w:rPr>
           <w:b/>
           <w:sz w:val="32"/>
           <w:szCs w:val="32"/>
         </w:rPr>
+      </w:pPr>
+      <w:r>
+        <w:rPr>
+          <w:b/>
+          <w:sz w:val="32"/>
+          <w:szCs w:val="32"/>
+        </w:rPr>
+        <w:t>15. Распределённые хранилища и вычисления</w:t>
+      </w:r>
+    </w:p>
+    <w:p>
+      <w:pPr>
+        <w:rPr>
+          <w:b/>
+          <w:sz w:val="32"/>
+          <w:szCs w:val="32"/>
+        </w:rPr>
+      </w:pPr>
+    </w:p>
+    <w:p>
+      <w:pPr>
+        <w:rPr>
+          <w:b/>
+          <w:sz w:val="32"/>
+          <w:szCs w:val="32"/>
+        </w:rPr>
+      </w:pPr>
+      <w:r>
+        <w:rPr>
+          <w:b/>
+          <w:sz w:val="32"/>
+          <w:szCs w:val="32"/>
+        </w:rPr>
+        <w:t>16. Заключительный модуль</w:t>
+      </w:r>
+    </w:p>
+    <w:p>
+      <w:pPr>
+        <w:rPr>
+          <w:b/>
+          <w:sz w:val="32"/>
+          <w:szCs w:val="32"/>
+        </w:rPr>
+      </w:pPr>
+    </w:p>
+    <w:p>
+      <w:pPr>
+        <w:rPr>
+          <w:b/>
+          <w:sz w:val="32"/>
+          <w:szCs w:val="32"/>
+        </w:rPr>
+      </w:pPr>
+      <w:r>
+        <w:rPr>
+          <w:b/>
+          <w:sz w:val="32"/>
+          <w:szCs w:val="32"/>
+        </w:rPr>
         <w:t>17. Бонус-модуль. Паттерны проектирования</w:t>
       </w:r>
     </w:p>
@@ -5385,21 +5267,7 @@
         <w:rPr>
           <w:rStyle w:val="a4"/>
         </w:rPr>
-        <w:t xml:space="preserve">Скачать материалы модуля вы можете из </w:t>
-      </w:r>
-      <w:proofErr w:type="spellStart"/>
-      <w:r>
-        <w:rPr>
-          <w:rStyle w:val="a4"/>
-        </w:rPr>
-        <w:t>репозитория</w:t>
-      </w:r>
-      <w:proofErr w:type="spellEnd"/>
-      <w:r>
-        <w:rPr>
-          <w:rStyle w:val="a4"/>
-        </w:rPr>
-        <w:t>:</w:t>
+        <w:t>Скачать материалы модуля вы можете из репозитория:</w:t>
       </w:r>
     </w:p>
     <w:p>
@@ -5407,7 +5275,7 @@
         <w:pStyle w:val="a3"/>
         <w:spacing w:before="0" w:beforeAutospacing="0"/>
       </w:pPr>
-      <w:hyperlink r:id="rId38" w:tgtFrame="_blank" w:history="1">
+      <w:hyperlink r:id="rId47" w:tgtFrame="_blank" w:history="1">
         <w:r>
           <w:rPr>
             <w:rStyle w:val="a5"/>
@@ -5466,6 +5334,7 @@
           <w:sz w:val="32"/>
           <w:szCs w:val="32"/>
         </w:rPr>
+        <w:lastRenderedPageBreak/>
         <w:t>19. Бонус-модуль. Структуры данных</w:t>
       </w:r>
     </w:p>
@@ -5543,7 +5412,7 @@
           <w:lang w:eastAsia="ru-RU"/>
         </w:rPr>
       </w:pPr>
-      <w:hyperlink r:id="rId39" w:tgtFrame="_blank" w:history="1">
+      <w:hyperlink r:id="rId48" w:tgtFrame="_blank" w:history="1">
         <w:r>
           <w:rPr>
             <w:rFonts w:ascii="Times New Roman" w:eastAsia="Times New Roman" w:hAnsi="Times New Roman" w:cs="Times New Roman"/>
@@ -5571,7 +5440,7 @@
           <w:lang w:eastAsia="ru-RU"/>
         </w:rPr>
       </w:pPr>
-      <w:hyperlink r:id="rId40" w:tgtFrame="_blank" w:history="1">
+      <w:hyperlink r:id="rId49" w:tgtFrame="_blank" w:history="1">
         <w:r>
           <w:rPr>
             <w:rFonts w:ascii="Times New Roman" w:eastAsia="Times New Roman" w:hAnsi="Times New Roman" w:cs="Times New Roman"/>
@@ -5599,7 +5468,7 @@
           <w:lang w:eastAsia="ru-RU"/>
         </w:rPr>
       </w:pPr>
-      <w:hyperlink r:id="rId41" w:tgtFrame="_blank" w:history="1">
+      <w:hyperlink r:id="rId50" w:tgtFrame="_blank" w:history="1">
         <w:r>
           <w:rPr>
             <w:rFonts w:ascii="Times New Roman" w:eastAsia="Times New Roman" w:hAnsi="Times New Roman" w:cs="Times New Roman"/>
@@ -5627,7 +5496,7 @@
           <w:lang w:eastAsia="ru-RU"/>
         </w:rPr>
       </w:pPr>
-      <w:hyperlink r:id="rId42" w:tgtFrame="_blank" w:history="1">
+      <w:hyperlink r:id="rId51" w:tgtFrame="_blank" w:history="1">
         <w:r>
           <w:rPr>
             <w:rFonts w:ascii="Times New Roman" w:eastAsia="Times New Roman" w:hAnsi="Times New Roman" w:cs="Times New Roman"/>
@@ -5693,7 +5562,7 @@
           <w:lang w:eastAsia="ru-RU"/>
         </w:rPr>
       </w:pPr>
-      <w:hyperlink r:id="rId43" w:tgtFrame="_blank" w:history="1">
+      <w:hyperlink r:id="rId52" w:tgtFrame="_blank" w:history="1">
         <w:r>
           <w:rPr>
             <w:rFonts w:ascii="Times New Roman" w:eastAsia="Times New Roman" w:hAnsi="Times New Roman" w:cs="Times New Roman"/>
@@ -5758,7 +5627,7 @@
           <w:lang w:eastAsia="ru-RU"/>
         </w:rPr>
       </w:pPr>
-      <w:hyperlink r:id="rId44" w:tgtFrame="_blank" w:history="1">
+      <w:hyperlink r:id="rId53" w:tgtFrame="_blank" w:history="1">
         <w:r>
           <w:rPr>
             <w:rFonts w:ascii="Times New Roman" w:eastAsia="Times New Roman" w:hAnsi="Times New Roman" w:cs="Times New Roman"/>
@@ -5824,7 +5693,7 @@
           <w:lang w:eastAsia="ru-RU"/>
         </w:rPr>
       </w:pPr>
-      <w:hyperlink r:id="rId45" w:tgtFrame="_blank" w:history="1">
+      <w:hyperlink r:id="rId54" w:tgtFrame="_blank" w:history="1">
         <w:r>
           <w:rPr>
             <w:rFonts w:ascii="Times New Roman" w:eastAsia="Times New Roman" w:hAnsi="Times New Roman" w:cs="Times New Roman"/>
@@ -5852,7 +5721,7 @@
           <w:lang w:eastAsia="ru-RU"/>
         </w:rPr>
       </w:pPr>
-      <w:hyperlink r:id="rId46" w:tgtFrame="_blank" w:history="1">
+      <w:hyperlink r:id="rId55" w:tgtFrame="_blank" w:history="1">
         <w:r>
           <w:rPr>
             <w:rFonts w:ascii="Times New Roman" w:eastAsia="Times New Roman" w:hAnsi="Times New Roman" w:cs="Times New Roman"/>
@@ -5905,7 +5774,7 @@
           <w:lang w:eastAsia="ru-RU"/>
         </w:rPr>
       </w:pPr>
-      <w:hyperlink r:id="rId47" w:tgtFrame="_blank" w:history="1">
+      <w:hyperlink r:id="rId56" w:tgtFrame="_blank" w:history="1">
         <w:r>
           <w:rPr>
             <w:rFonts w:ascii="Times New Roman" w:eastAsia="Times New Roman" w:hAnsi="Times New Roman" w:cs="Times New Roman"/>
@@ -5946,7 +5815,7 @@
           <w:lang w:eastAsia="ru-RU"/>
         </w:rPr>
       </w:pPr>
-      <w:hyperlink r:id="rId48" w:tgtFrame="_blank" w:history="1">
+      <w:hyperlink r:id="rId57" w:tgtFrame="_blank" w:history="1">
         <w:r>
           <w:rPr>
             <w:rFonts w:ascii="Times New Roman" w:eastAsia="Times New Roman" w:hAnsi="Times New Roman" w:cs="Times New Roman"/>
@@ -5974,7 +5843,7 @@
           <w:lang w:eastAsia="ru-RU"/>
         </w:rPr>
       </w:pPr>
-      <w:hyperlink r:id="rId49" w:tgtFrame="_blank" w:history="1">
+      <w:hyperlink r:id="rId58" w:tgtFrame="_blank" w:history="1">
         <w:r>
           <w:rPr>
             <w:rFonts w:ascii="Times New Roman" w:eastAsia="Times New Roman" w:hAnsi="Times New Roman" w:cs="Times New Roman"/>
@@ -6002,7 +5871,7 @@
           <w:lang w:eastAsia="ru-RU"/>
         </w:rPr>
       </w:pPr>
-      <w:hyperlink r:id="rId50" w:tgtFrame="_blank" w:history="1">
+      <w:hyperlink r:id="rId59" w:tgtFrame="_blank" w:history="1">
         <w:proofErr w:type="spellStart"/>
         <w:r>
           <w:rPr>
@@ -6025,7 +5894,31 @@
             <w:u w:val="single"/>
             <w:lang w:eastAsia="ru-RU"/>
           </w:rPr>
-          <w:t xml:space="preserve"> of HTTP </w:t>
+          <w:t xml:space="preserve"> </w:t>
+        </w:r>
+        <w:proofErr w:type="spellStart"/>
+        <w:r>
+          <w:rPr>
+            <w:rFonts w:ascii="Times New Roman" w:eastAsia="Times New Roman" w:hAnsi="Times New Roman" w:cs="Times New Roman"/>
+            <w:color w:val="007BFF"/>
+            <w:sz w:val="24"/>
+            <w:szCs w:val="24"/>
+            <w:u w:val="single"/>
+            <w:lang w:eastAsia="ru-RU"/>
+          </w:rPr>
+          <w:t>of</w:t>
+        </w:r>
+        <w:proofErr w:type="spellEnd"/>
+        <w:r>
+          <w:rPr>
+            <w:rFonts w:ascii="Times New Roman" w:eastAsia="Times New Roman" w:hAnsi="Times New Roman" w:cs="Times New Roman"/>
+            <w:color w:val="007BFF"/>
+            <w:sz w:val="24"/>
+            <w:szCs w:val="24"/>
+            <w:u w:val="single"/>
+            <w:lang w:eastAsia="ru-RU"/>
+          </w:rPr>
+          <w:t xml:space="preserve"> HTTP </w:t>
         </w:r>
         <w:proofErr w:type="spellStart"/>
         <w:r>
@@ -6081,7 +5974,7 @@
           <w:lang w:eastAsia="ru-RU"/>
         </w:rPr>
       </w:pPr>
-      <w:hyperlink r:id="rId51" w:tgtFrame="_blank" w:history="1">
+      <w:hyperlink r:id="rId60" w:tgtFrame="_blank" w:history="1">
         <w:r>
           <w:rPr>
             <w:rFonts w:ascii="Times New Roman" w:eastAsia="Times New Roman" w:hAnsi="Times New Roman" w:cs="Times New Roman"/>
@@ -6109,7 +6002,7 @@
           <w:lang w:eastAsia="ru-RU"/>
         </w:rPr>
       </w:pPr>
-      <w:hyperlink r:id="rId52" w:tgtFrame="_blank" w:history="1">
+      <w:hyperlink r:id="rId61" w:tgtFrame="_blank" w:history="1">
         <w:r>
           <w:rPr>
             <w:rFonts w:ascii="Times New Roman" w:eastAsia="Times New Roman" w:hAnsi="Times New Roman" w:cs="Times New Roman"/>
@@ -6143,8 +6036,8 @@
 </file>
 
 <file path=word/numbering.xml><?xml version="1.0" encoding="utf-8"?>
-<w:numbering xmlns:ve="http://schemas.openxmlformats.org/markup-compatibility/2006" xmlns:o="urn:schemas-microsoft-com:office:office" xmlns:r="http://schemas.openxmlformats.org/officeDocument/2006/relationships" xmlns:m="http://schemas.openxmlformats.org/officeDocument/2006/math" xmlns:v="urn:schemas-microsoft-com:vml" xmlns:wp="http://schemas.openxmlformats.org/drawingml/2006/wordprocessingDrawing" xmlns:w10="urn:schemas-microsoft-com:office:word" xmlns:w="http://schemas.openxmlformats.org/wordprocessingml/2006/main" xmlns:wne="http://schemas.microsoft.com/office/word/2006/wordml">
-  <w:abstractNum w:abstractNumId="0">
+<w:numbering xmlns:wpc="http://schemas.microsoft.com/office/word/2010/wordprocessingCanvas" xmlns:cx="http://schemas.microsoft.com/office/drawing/2014/chartex" xmlns:cx1="http://schemas.microsoft.com/office/drawing/2015/9/8/chartex" xmlns:cx2="http://schemas.microsoft.com/office/drawing/2015/10/21/chartex" xmlns:cx3="http://schemas.microsoft.com/office/drawing/2016/5/9/chartex" xmlns:cx4="http://schemas.microsoft.com/office/drawing/2016/5/10/chartex" xmlns:cx5="http://schemas.microsoft.com/office/drawing/2016/5/11/chartex" xmlns:cx6="http://schemas.microsoft.com/office/drawing/2016/5/12/chartex" xmlns:cx7="http://schemas.microsoft.com/office/drawing/2016/5/13/chartex" xmlns:cx8="http://schemas.microsoft.com/office/drawing/2016/5/14/chartex" xmlns:mc="http://schemas.openxmlformats.org/markup-compatibility/2006" xmlns:aink="http://schemas.microsoft.com/office/drawing/2016/ink" xmlns:am3d="http://schemas.microsoft.com/office/drawing/2017/model3d" xmlns:o="urn:schemas-microsoft-com:office:office" xmlns:r="http://schemas.openxmlformats.org/officeDocument/2006/relationships" xmlns:m="http://schemas.openxmlformats.org/officeDocument/2006/math" xmlns:v="urn:schemas-microsoft-com:vml" xmlns:wp14="http://schemas.microsoft.com/office/word/2010/wordprocessingDrawing" xmlns:wp="http://schemas.openxmlformats.org/drawingml/2006/wordprocessingDrawing" xmlns:w10="urn:schemas-microsoft-com:office:word" xmlns:w="http://schemas.openxmlformats.org/wordprocessingml/2006/main" xmlns:w14="http://schemas.microsoft.com/office/word/2010/wordml" xmlns:w15="http://schemas.microsoft.com/office/word/2012/wordml" xmlns:w16cid="http://schemas.microsoft.com/office/word/2016/wordml/cid" xmlns:w16se="http://schemas.microsoft.com/office/word/2015/wordml/symex" xmlns:wpg="http://schemas.microsoft.com/office/word/2010/wordprocessingGroup" xmlns:wpi="http://schemas.microsoft.com/office/word/2010/wordprocessingInk" xmlns:wne="http://schemas.microsoft.com/office/word/2006/wordml" xmlns:wps="http://schemas.microsoft.com/office/word/2010/wordprocessingShape" mc:Ignorable="w14 w15 w16se w16cid wp14">
+  <w:abstractNum w:abstractNumId="0" w15:restartNumberingAfterBreak="0">
     <w:nsid w:val="02622062"/>
     <w:multiLevelType w:val="multilevel"/>
     <w:tmpl w:val="E8F6CB14"/>
@@ -6293,7 +6186,7 @@
       </w:rPr>
     </w:lvl>
   </w:abstractNum>
-  <w:abstractNum w:abstractNumId="1">
+  <w:abstractNum w:abstractNumId="1" w15:restartNumberingAfterBreak="0">
     <w:nsid w:val="04B2463C"/>
     <w:multiLevelType w:val="multilevel"/>
     <w:tmpl w:val="3B12ACEC"/>
@@ -6442,7 +6335,7 @@
       </w:rPr>
     </w:lvl>
   </w:abstractNum>
-  <w:abstractNum w:abstractNumId="2">
+  <w:abstractNum w:abstractNumId="2" w15:restartNumberingAfterBreak="0">
     <w:nsid w:val="07E50B4C"/>
     <w:multiLevelType w:val="multilevel"/>
     <w:tmpl w:val="3B8E0BFA"/>
@@ -6591,7 +6484,7 @@
       </w:rPr>
     </w:lvl>
   </w:abstractNum>
-  <w:abstractNum w:abstractNumId="3">
+  <w:abstractNum w:abstractNumId="3" w15:restartNumberingAfterBreak="0">
     <w:nsid w:val="0A917EDF"/>
     <w:multiLevelType w:val="multilevel"/>
     <w:tmpl w:val="05D64C94"/>
@@ -6740,7 +6633,7 @@
       </w:rPr>
     </w:lvl>
   </w:abstractNum>
-  <w:abstractNum w:abstractNumId="4">
+  <w:abstractNum w:abstractNumId="4" w15:restartNumberingAfterBreak="0">
     <w:nsid w:val="0AE23F4E"/>
     <w:multiLevelType w:val="multilevel"/>
     <w:tmpl w:val="87A07988"/>
@@ -6889,7 +6782,7 @@
       </w:rPr>
     </w:lvl>
   </w:abstractNum>
-  <w:abstractNum w:abstractNumId="5">
+  <w:abstractNum w:abstractNumId="5" w15:restartNumberingAfterBreak="0">
     <w:nsid w:val="13211993"/>
     <w:multiLevelType w:val="multilevel"/>
     <w:tmpl w:val="8FCC00F0"/>
@@ -7038,7 +6931,7 @@
       </w:rPr>
     </w:lvl>
   </w:abstractNum>
-  <w:abstractNum w:abstractNumId="6">
+  <w:abstractNum w:abstractNumId="6" w15:restartNumberingAfterBreak="0">
     <w:nsid w:val="1CB75937"/>
     <w:multiLevelType w:val="multilevel"/>
     <w:tmpl w:val="C42A2612"/>
@@ -7187,7 +7080,7 @@
       </w:rPr>
     </w:lvl>
   </w:abstractNum>
-  <w:abstractNum w:abstractNumId="7">
+  <w:abstractNum w:abstractNumId="7" w15:restartNumberingAfterBreak="0">
     <w:nsid w:val="233E38A5"/>
     <w:multiLevelType w:val="multilevel"/>
     <w:tmpl w:val="942CFF84"/>
@@ -7336,7 +7229,7 @@
       </w:rPr>
     </w:lvl>
   </w:abstractNum>
-  <w:abstractNum w:abstractNumId="8">
+  <w:abstractNum w:abstractNumId="8" w15:restartNumberingAfterBreak="0">
     <w:nsid w:val="2BBF0603"/>
     <w:multiLevelType w:val="multilevel"/>
     <w:tmpl w:val="9D0AFE46"/>
@@ -7485,7 +7378,7 @@
       </w:rPr>
     </w:lvl>
   </w:abstractNum>
-  <w:abstractNum w:abstractNumId="9">
+  <w:abstractNum w:abstractNumId="9" w15:restartNumberingAfterBreak="0">
     <w:nsid w:val="36F046EA"/>
     <w:multiLevelType w:val="multilevel"/>
     <w:tmpl w:val="9B849A74"/>
@@ -7634,7 +7527,156 @@
       </w:rPr>
     </w:lvl>
   </w:abstractNum>
-  <w:abstractNum w:abstractNumId="10">
+  <w:abstractNum w:abstractNumId="10" w15:restartNumberingAfterBreak="0">
+    <w:nsid w:val="3FE574C7"/>
+    <w:multiLevelType w:val="multilevel"/>
+    <w:tmpl w:val="9208BC60"/>
+    <w:lvl w:ilvl="0">
+      <w:start w:val="1"/>
+      <w:numFmt w:val="bullet"/>
+      <w:lvlText w:val=""/>
+      <w:lvlJc w:val="left"/>
+      <w:pPr>
+        <w:tabs>
+          <w:tab w:val="num" w:pos="720"/>
+        </w:tabs>
+        <w:ind w:left="720" w:hanging="360"/>
+      </w:pPr>
+      <w:rPr>
+        <w:rFonts w:ascii="Symbol" w:hAnsi="Symbol" w:hint="default"/>
+        <w:sz w:val="20"/>
+      </w:rPr>
+    </w:lvl>
+    <w:lvl w:ilvl="1" w:tentative="1">
+      <w:start w:val="1"/>
+      <w:numFmt w:val="bullet"/>
+      <w:lvlText w:val="o"/>
+      <w:lvlJc w:val="left"/>
+      <w:pPr>
+        <w:tabs>
+          <w:tab w:val="num" w:pos="1440"/>
+        </w:tabs>
+        <w:ind w:left="1440" w:hanging="360"/>
+      </w:pPr>
+      <w:rPr>
+        <w:rFonts w:ascii="Courier New" w:hAnsi="Courier New" w:hint="default"/>
+        <w:sz w:val="20"/>
+      </w:rPr>
+    </w:lvl>
+    <w:lvl w:ilvl="2" w:tentative="1">
+      <w:start w:val="1"/>
+      <w:numFmt w:val="bullet"/>
+      <w:lvlText w:val=""/>
+      <w:lvlJc w:val="left"/>
+      <w:pPr>
+        <w:tabs>
+          <w:tab w:val="num" w:pos="2160"/>
+        </w:tabs>
+        <w:ind w:left="2160" w:hanging="360"/>
+      </w:pPr>
+      <w:rPr>
+        <w:rFonts w:ascii="Wingdings" w:hAnsi="Wingdings" w:hint="default"/>
+        <w:sz w:val="20"/>
+      </w:rPr>
+    </w:lvl>
+    <w:lvl w:ilvl="3" w:tentative="1">
+      <w:start w:val="1"/>
+      <w:numFmt w:val="bullet"/>
+      <w:lvlText w:val=""/>
+      <w:lvlJc w:val="left"/>
+      <w:pPr>
+        <w:tabs>
+          <w:tab w:val="num" w:pos="2880"/>
+        </w:tabs>
+        <w:ind w:left="2880" w:hanging="360"/>
+      </w:pPr>
+      <w:rPr>
+        <w:rFonts w:ascii="Wingdings" w:hAnsi="Wingdings" w:hint="default"/>
+        <w:sz w:val="20"/>
+      </w:rPr>
+    </w:lvl>
+    <w:lvl w:ilvl="4" w:tentative="1">
+      <w:start w:val="1"/>
+      <w:numFmt w:val="bullet"/>
+      <w:lvlText w:val=""/>
+      <w:lvlJc w:val="left"/>
+      <w:pPr>
+        <w:tabs>
+          <w:tab w:val="num" w:pos="3600"/>
+        </w:tabs>
+        <w:ind w:left="3600" w:hanging="360"/>
+      </w:pPr>
+      <w:rPr>
+        <w:rFonts w:ascii="Wingdings" w:hAnsi="Wingdings" w:hint="default"/>
+        <w:sz w:val="20"/>
+      </w:rPr>
+    </w:lvl>
+    <w:lvl w:ilvl="5" w:tentative="1">
+      <w:start w:val="1"/>
+      <w:numFmt w:val="bullet"/>
+      <w:lvlText w:val=""/>
+      <w:lvlJc w:val="left"/>
+      <w:pPr>
+        <w:tabs>
+          <w:tab w:val="num" w:pos="4320"/>
+        </w:tabs>
+        <w:ind w:left="4320" w:hanging="360"/>
+      </w:pPr>
+      <w:rPr>
+        <w:rFonts w:ascii="Wingdings" w:hAnsi="Wingdings" w:hint="default"/>
+        <w:sz w:val="20"/>
+      </w:rPr>
+    </w:lvl>
+    <w:lvl w:ilvl="6" w:tentative="1">
+      <w:start w:val="1"/>
+      <w:numFmt w:val="bullet"/>
+      <w:lvlText w:val=""/>
+      <w:lvlJc w:val="left"/>
+      <w:pPr>
+        <w:tabs>
+          <w:tab w:val="num" w:pos="5040"/>
+        </w:tabs>
+        <w:ind w:left="5040" w:hanging="360"/>
+      </w:pPr>
+      <w:rPr>
+        <w:rFonts w:ascii="Wingdings" w:hAnsi="Wingdings" w:hint="default"/>
+        <w:sz w:val="20"/>
+      </w:rPr>
+    </w:lvl>
+    <w:lvl w:ilvl="7" w:tentative="1">
+      <w:start w:val="1"/>
+      <w:numFmt w:val="bullet"/>
+      <w:lvlText w:val=""/>
+      <w:lvlJc w:val="left"/>
+      <w:pPr>
+        <w:tabs>
+          <w:tab w:val="num" w:pos="5760"/>
+        </w:tabs>
+        <w:ind w:left="5760" w:hanging="360"/>
+      </w:pPr>
+      <w:rPr>
+        <w:rFonts w:ascii="Wingdings" w:hAnsi="Wingdings" w:hint="default"/>
+        <w:sz w:val="20"/>
+      </w:rPr>
+    </w:lvl>
+    <w:lvl w:ilvl="8" w:tentative="1">
+      <w:start w:val="1"/>
+      <w:numFmt w:val="bullet"/>
+      <w:lvlText w:val=""/>
+      <w:lvlJc w:val="left"/>
+      <w:pPr>
+        <w:tabs>
+          <w:tab w:val="num" w:pos="6480"/>
+        </w:tabs>
+        <w:ind w:left="6480" w:hanging="360"/>
+      </w:pPr>
+      <w:rPr>
+        <w:rFonts w:ascii="Wingdings" w:hAnsi="Wingdings" w:hint="default"/>
+        <w:sz w:val="20"/>
+      </w:rPr>
+    </w:lvl>
+  </w:abstractNum>
+  <w:abstractNum w:abstractNumId="11" w15:restartNumberingAfterBreak="0">
     <w:nsid w:val="4FED7A75"/>
     <w:multiLevelType w:val="multilevel"/>
     <w:tmpl w:val="7F602780"/>
@@ -7783,7 +7825,7 @@
       </w:rPr>
     </w:lvl>
   </w:abstractNum>
-  <w:abstractNum w:abstractNumId="11">
+  <w:abstractNum w:abstractNumId="12" w15:restartNumberingAfterBreak="0">
     <w:nsid w:val="58C24EE1"/>
     <w:multiLevelType w:val="multilevel"/>
     <w:tmpl w:val="81C6F9E2"/>
@@ -7932,7 +7974,7 @@
       </w:rPr>
     </w:lvl>
   </w:abstractNum>
-  <w:abstractNum w:abstractNumId="12">
+  <w:abstractNum w:abstractNumId="13" w15:restartNumberingAfterBreak="0">
     <w:nsid w:val="5BB50655"/>
     <w:multiLevelType w:val="multilevel"/>
     <w:tmpl w:val="4532E3FE"/>
@@ -8081,7 +8123,7 @@
       </w:rPr>
     </w:lvl>
   </w:abstractNum>
-  <w:abstractNum w:abstractNumId="13">
+  <w:abstractNum w:abstractNumId="14" w15:restartNumberingAfterBreak="0">
     <w:nsid w:val="5EDA0E6D"/>
     <w:multiLevelType w:val="multilevel"/>
     <w:tmpl w:val="23001692"/>
@@ -8230,7 +8272,7 @@
       </w:rPr>
     </w:lvl>
   </w:abstractNum>
-  <w:abstractNum w:abstractNumId="14">
+  <w:abstractNum w:abstractNumId="15" w15:restartNumberingAfterBreak="0">
     <w:nsid w:val="617C1DA3"/>
     <w:multiLevelType w:val="multilevel"/>
     <w:tmpl w:val="594AFB36"/>
@@ -8379,7 +8421,7 @@
       </w:rPr>
     </w:lvl>
   </w:abstractNum>
-  <w:abstractNum w:abstractNumId="15">
+  <w:abstractNum w:abstractNumId="16" w15:restartNumberingAfterBreak="0">
     <w:nsid w:val="632600F0"/>
     <w:multiLevelType w:val="multilevel"/>
     <w:tmpl w:val="410A75C2"/>
@@ -8528,7 +8570,7 @@
       </w:rPr>
     </w:lvl>
   </w:abstractNum>
-  <w:abstractNum w:abstractNumId="16">
+  <w:abstractNum w:abstractNumId="17" w15:restartNumberingAfterBreak="0">
     <w:nsid w:val="70204C3A"/>
     <w:multiLevelType w:val="multilevel"/>
     <w:tmpl w:val="3BDCEB74"/>
@@ -8677,7 +8719,7 @@
       </w:rPr>
     </w:lvl>
   </w:abstractNum>
-  <w:abstractNum w:abstractNumId="17">
+  <w:abstractNum w:abstractNumId="18" w15:restartNumberingAfterBreak="0">
     <w:nsid w:val="727830B9"/>
     <w:multiLevelType w:val="multilevel"/>
     <w:tmpl w:val="BE1A800E"/>
@@ -8826,7 +8868,7 @@
       </w:rPr>
     </w:lvl>
   </w:abstractNum>
-  <w:abstractNum w:abstractNumId="18">
+  <w:abstractNum w:abstractNumId="19" w15:restartNumberingAfterBreak="0">
     <w:nsid w:val="7F2468C4"/>
     <w:multiLevelType w:val="multilevel"/>
     <w:tmpl w:val="CB1C83D2"/>
@@ -8976,19 +9018,19 @@
     </w:lvl>
   </w:abstractNum>
   <w:num w:numId="1">
-    <w:abstractNumId w:val="12"/>
+    <w:abstractNumId w:val="13"/>
   </w:num>
   <w:num w:numId="2">
-    <w:abstractNumId w:val="10"/>
+    <w:abstractNumId w:val="11"/>
   </w:num>
   <w:num w:numId="3">
-    <w:abstractNumId w:val="18"/>
+    <w:abstractNumId w:val="19"/>
   </w:num>
   <w:num w:numId="4">
     <w:abstractNumId w:val="2"/>
   </w:num>
   <w:num w:numId="5">
-    <w:abstractNumId w:val="17"/>
+    <w:abstractNumId w:val="18"/>
   </w:num>
   <w:num w:numId="6">
     <w:abstractNumId w:val="6"/>
@@ -9003,13 +9045,13 @@
     <w:abstractNumId w:val="5"/>
   </w:num>
   <w:num w:numId="10">
-    <w:abstractNumId w:val="13"/>
+    <w:abstractNumId w:val="14"/>
   </w:num>
   <w:num w:numId="11">
     <w:abstractNumId w:val="8"/>
   </w:num>
   <w:num w:numId="12">
-    <w:abstractNumId w:val="11"/>
+    <w:abstractNumId w:val="12"/>
   </w:num>
   <w:num w:numId="13">
     <w:abstractNumId w:val="1"/>
@@ -9021,22 +9063,25 @@
     <w:abstractNumId w:val="3"/>
   </w:num>
   <w:num w:numId="16">
-    <w:abstractNumId w:val="14"/>
+    <w:abstractNumId w:val="15"/>
   </w:num>
   <w:num w:numId="17">
     <w:abstractNumId w:val="4"/>
   </w:num>
   <w:num w:numId="18">
-    <w:abstractNumId w:val="15"/>
+    <w:abstractNumId w:val="16"/>
   </w:num>
   <w:num w:numId="19">
-    <w:abstractNumId w:val="16"/>
+    <w:abstractNumId w:val="17"/>
+  </w:num>
+  <w:num w:numId="20">
+    <w:abstractNumId w:val="10"/>
   </w:num>
 </w:numbering>
 </file>
 
 <file path=word/styles.xml><?xml version="1.0" encoding="utf-8"?>
-<w:styles xmlns:r="http://schemas.openxmlformats.org/officeDocument/2006/relationships" xmlns:w="http://schemas.openxmlformats.org/wordprocessingml/2006/main">
+<w:styles xmlns:mc="http://schemas.openxmlformats.org/markup-compatibility/2006" xmlns:r="http://schemas.openxmlformats.org/officeDocument/2006/relationships" xmlns:w="http://schemas.openxmlformats.org/wordprocessingml/2006/main" xmlns:w14="http://schemas.microsoft.com/office/word/2010/wordml" xmlns:w15="http://schemas.microsoft.com/office/word/2012/wordml" xmlns:w16cid="http://schemas.microsoft.com/office/word/2016/wordml/cid" xmlns:w16se="http://schemas.microsoft.com/office/word/2015/wordml/symex" mc:Ignorable="w14 w15 w16se w16cid">
   <w:docDefaults>
     <w:rPrDefault>
       <w:rPr>
@@ -9052,144 +9097,382 @@
       </w:pPr>
     </w:pPrDefault>
   </w:docDefaults>
-  <w:latentStyles w:defLockedState="0" w:defUIPriority="99" w:defSemiHidden="1" w:defUnhideWhenUsed="1" w:defQFormat="0" w:count="267">
-    <w:lsdException w:name="Normal" w:semiHidden="0" w:uiPriority="0" w:unhideWhenUsed="0" w:qFormat="1"/>
-    <w:lsdException w:name="heading 1" w:semiHidden="0" w:uiPriority="9" w:unhideWhenUsed="0" w:qFormat="1"/>
-    <w:lsdException w:name="heading 2" w:uiPriority="9" w:qFormat="1"/>
-    <w:lsdException w:name="heading 3" w:uiPriority="9" w:qFormat="1"/>
-    <w:lsdException w:name="heading 4" w:uiPriority="9" w:qFormat="1"/>
-    <w:lsdException w:name="heading 5" w:uiPriority="9" w:qFormat="1"/>
-    <w:lsdException w:name="heading 6" w:uiPriority="9" w:qFormat="1"/>
-    <w:lsdException w:name="heading 7" w:uiPriority="9" w:qFormat="1"/>
-    <w:lsdException w:name="heading 8" w:uiPriority="9" w:qFormat="1"/>
-    <w:lsdException w:name="heading 9" w:uiPriority="9" w:qFormat="1"/>
-    <w:lsdException w:name="toc 1" w:uiPriority="39"/>
-    <w:lsdException w:name="toc 2" w:uiPriority="39"/>
-    <w:lsdException w:name="toc 3" w:uiPriority="39"/>
-    <w:lsdException w:name="toc 4" w:uiPriority="39"/>
-    <w:lsdException w:name="toc 5" w:uiPriority="39"/>
-    <w:lsdException w:name="toc 6" w:uiPriority="39"/>
-    <w:lsdException w:name="toc 7" w:uiPriority="39"/>
-    <w:lsdException w:name="toc 8" w:uiPriority="39"/>
-    <w:lsdException w:name="toc 9" w:uiPriority="39"/>
-    <w:lsdException w:name="caption" w:uiPriority="35" w:qFormat="1"/>
-    <w:lsdException w:name="Title" w:semiHidden="0" w:uiPriority="10" w:unhideWhenUsed="0" w:qFormat="1"/>
-    <w:lsdException w:name="Default Paragraph Font" w:uiPriority="1"/>
-    <w:lsdException w:name="Subtitle" w:semiHidden="0" w:uiPriority="11" w:unhideWhenUsed="0" w:qFormat="1"/>
-    <w:lsdException w:name="Strong" w:semiHidden="0" w:uiPriority="22" w:unhideWhenUsed="0" w:qFormat="1"/>
-    <w:lsdException w:name="Emphasis" w:semiHidden="0" w:uiPriority="20" w:unhideWhenUsed="0" w:qFormat="1"/>
-    <w:lsdException w:name="Table Grid" w:semiHidden="0" w:uiPriority="39" w:unhideWhenUsed="0"/>
-    <w:lsdException w:name="Placeholder Text" w:unhideWhenUsed="0"/>
-    <w:lsdException w:name="No Spacing" w:semiHidden="0" w:uiPriority="1" w:unhideWhenUsed="0" w:qFormat="1"/>
-    <w:lsdException w:name="Light Shading" w:semiHidden="0" w:uiPriority="60" w:unhideWhenUsed="0"/>
-    <w:lsdException w:name="Light List" w:semiHidden="0" w:uiPriority="61" w:unhideWhenUsed="0"/>
-    <w:lsdException w:name="Light Grid" w:semiHidden="0" w:uiPriority="62" w:unhideWhenUsed="0"/>
-    <w:lsdException w:name="Medium Shading 1" w:semiHidden="0" w:uiPriority="63" w:unhideWhenUsed="0"/>
-    <w:lsdException w:name="Medium Shading 2" w:semiHidden="0" w:uiPriority="64" w:unhideWhenUsed="0"/>
-    <w:lsdException w:name="Medium List 1" w:semiHidden="0" w:uiPriority="65" w:unhideWhenUsed="0"/>
-    <w:lsdException w:name="Medium List 2" w:semiHidden="0" w:uiPriority="66" w:unhideWhenUsed="0"/>
-    <w:lsdException w:name="Medium Grid 1" w:semiHidden="0" w:uiPriority="67" w:unhideWhenUsed="0"/>
-    <w:lsdException w:name="Medium Grid 2" w:semiHidden="0" w:uiPriority="68" w:unhideWhenUsed="0"/>
-    <w:lsdException w:name="Medium Grid 3" w:semiHidden="0" w:uiPriority="69" w:unhideWhenUsed="0"/>
-    <w:lsdException w:name="Dark List" w:semiHidden="0" w:uiPriority="70" w:unhideWhenUsed="0"/>
-    <w:lsdException w:name="Colorful Shading" w:semiHidden="0" w:uiPriority="71" w:unhideWhenUsed="0"/>
-    <w:lsdException w:name="Colorful List" w:semiHidden="0" w:uiPriority="72" w:unhideWhenUsed="0"/>
-    <w:lsdException w:name="Colorful Grid" w:semiHidden="0" w:uiPriority="73" w:unhideWhenUsed="0"/>
-    <w:lsdException w:name="Light Shading Accent 1" w:semiHidden="0" w:uiPriority="60" w:unhideWhenUsed="0"/>
-    <w:lsdException w:name="Light List Accent 1" w:semiHidden="0" w:uiPriority="61" w:unhideWhenUsed="0"/>
-    <w:lsdException w:name="Light Grid Accent 1" w:semiHidden="0" w:uiPriority="62" w:unhideWhenUsed="0"/>
-    <w:lsdException w:name="Medium Shading 1 Accent 1" w:semiHidden="0" w:uiPriority="63" w:unhideWhenUsed="0"/>
-    <w:lsdException w:name="Medium Shading 2 Accent 1" w:semiHidden="0" w:uiPriority="64" w:unhideWhenUsed="0"/>
-    <w:lsdException w:name="Medium List 1 Accent 1" w:semiHidden="0" w:uiPriority="65" w:unhideWhenUsed="0"/>
-    <w:lsdException w:name="Revision" w:unhideWhenUsed="0"/>
-    <w:lsdException w:name="List Paragraph" w:semiHidden="0" w:uiPriority="34" w:unhideWhenUsed="0" w:qFormat="1"/>
-    <w:lsdException w:name="Quote" w:semiHidden="0" w:uiPriority="29" w:unhideWhenUsed="0" w:qFormat="1"/>
-    <w:lsdException w:name="Intense Quote" w:semiHidden="0" w:uiPriority="30" w:unhideWhenUsed="0" w:qFormat="1"/>
-    <w:lsdException w:name="Medium List 2 Accent 1" w:semiHidden="0" w:uiPriority="66" w:unhideWhenUsed="0"/>
-    <w:lsdException w:name="Medium Grid 1 Accent 1" w:semiHidden="0" w:uiPriority="67" w:unhideWhenUsed="0"/>
-    <w:lsdException w:name="Medium Grid 2 Accent 1" w:semiHidden="0" w:uiPriority="68" w:unhideWhenUsed="0"/>
-    <w:lsdException w:name="Medium Grid 3 Accent 1" w:semiHidden="0" w:uiPriority="69" w:unhideWhenUsed="0"/>
-    <w:lsdException w:name="Dark List Accent 1" w:semiHidden="0" w:uiPriority="70" w:unhideWhenUsed="0"/>
-    <w:lsdException w:name="Colorful Shading Accent 1" w:semiHidden="0" w:uiPriority="71" w:unhideWhenUsed="0"/>
-    <w:lsdException w:name="Colorful List Accent 1" w:semiHidden="0" w:uiPriority="72" w:unhideWhenUsed="0"/>
-    <w:lsdException w:name="Colorful Grid Accent 1" w:semiHidden="0" w:uiPriority="73" w:unhideWhenUsed="0"/>
-    <w:lsdException w:name="Light Shading Accent 2" w:semiHidden="0" w:uiPriority="60" w:unhideWhenUsed="0"/>
-    <w:lsdException w:name="Light List Accent 2" w:semiHidden="0" w:uiPriority="61" w:unhideWhenUsed="0"/>
-    <w:lsdException w:name="Light Grid Accent 2" w:semiHidden="0" w:uiPriority="62" w:unhideWhenUsed="0"/>
-    <w:lsdException w:name="Medium Shading 1 Accent 2" w:semiHidden="0" w:uiPriority="63" w:unhideWhenUsed="0"/>
-    <w:lsdException w:name="Medium Shading 2 Accent 2" w:semiHidden="0" w:uiPriority="64" w:unhideWhenUsed="0"/>
-    <w:lsdException w:name="Medium List 1 Accent 2" w:semiHidden="0" w:uiPriority="65" w:unhideWhenUsed="0"/>
-    <w:lsdException w:name="Medium List 2 Accent 2" w:semiHidden="0" w:uiPriority="66" w:unhideWhenUsed="0"/>
-    <w:lsdException w:name="Medium Grid 1 Accent 2" w:semiHidden="0" w:uiPriority="67" w:unhideWhenUsed="0"/>
-    <w:lsdException w:name="Medium Grid 2 Accent 2" w:semiHidden="0" w:uiPriority="68" w:unhideWhenUsed="0"/>
-    <w:lsdException w:name="Medium Grid 3 Accent 2" w:semiHidden="0" w:uiPriority="69" w:unhideWhenUsed="0"/>
-    <w:lsdException w:name="Dark List Accent 2" w:semiHidden="0" w:uiPriority="70" w:unhideWhenUsed="0"/>
-    <w:lsdException w:name="Colorful Shading Accent 2" w:semiHidden="0" w:uiPriority="71" w:unhideWhenUsed="0"/>
-    <w:lsdException w:name="Colorful List Accent 2" w:semiHidden="0" w:uiPriority="72" w:unhideWhenUsed="0"/>
-    <w:lsdException w:name="Colorful Grid Accent 2" w:semiHidden="0" w:uiPriority="73" w:unhideWhenUsed="0"/>
-    <w:lsdException w:name="Light Shading Accent 3" w:semiHidden="0" w:uiPriority="60" w:unhideWhenUsed="0"/>
-    <w:lsdException w:name="Light List Accent 3" w:semiHidden="0" w:uiPriority="61" w:unhideWhenUsed="0"/>
-    <w:lsdException w:name="Light Grid Accent 3" w:semiHidden="0" w:uiPriority="62" w:unhideWhenUsed="0"/>
-    <w:lsdException w:name="Medium Shading 1 Accent 3" w:semiHidden="0" w:uiPriority="63" w:unhideWhenUsed="0"/>
-    <w:lsdException w:name="Medium Shading 2 Accent 3" w:semiHidden="0" w:uiPriority="64" w:unhideWhenUsed="0"/>
-    <w:lsdException w:name="Medium List 1 Accent 3" w:semiHidden="0" w:uiPriority="65" w:unhideWhenUsed="0"/>
-    <w:lsdException w:name="Medium List 2 Accent 3" w:semiHidden="0" w:uiPriority="66" w:unhideWhenUsed="0"/>
-    <w:lsdException w:name="Medium Grid 1 Accent 3" w:semiHidden="0" w:uiPriority="67" w:unhideWhenUsed="0"/>
-    <w:lsdException w:name="Medium Grid 2 Accent 3" w:semiHidden="0" w:uiPriority="68" w:unhideWhenUsed="0"/>
-    <w:lsdException w:name="Medium Grid 3 Accent 3" w:semiHidden="0" w:uiPriority="69" w:unhideWhenUsed="0"/>
-    <w:lsdException w:name="Dark List Accent 3" w:semiHidden="0" w:uiPriority="70" w:unhideWhenUsed="0"/>
-    <w:lsdException w:name="Colorful Shading Accent 3" w:semiHidden="0" w:uiPriority="71" w:unhideWhenUsed="0"/>
-    <w:lsdException w:name="Colorful List Accent 3" w:semiHidden="0" w:uiPriority="72" w:unhideWhenUsed="0"/>
-    <w:lsdException w:name="Colorful Grid Accent 3" w:semiHidden="0" w:uiPriority="73" w:unhideWhenUsed="0"/>
-    <w:lsdException w:name="Light Shading Accent 4" w:semiHidden="0" w:uiPriority="60" w:unhideWhenUsed="0"/>
-    <w:lsdException w:name="Light List Accent 4" w:semiHidden="0" w:uiPriority="61" w:unhideWhenUsed="0"/>
-    <w:lsdException w:name="Light Grid Accent 4" w:semiHidden="0" w:uiPriority="62" w:unhideWhenUsed="0"/>
-    <w:lsdException w:name="Medium Shading 1 Accent 4" w:semiHidden="0" w:uiPriority="63" w:unhideWhenUsed="0"/>
-    <w:lsdException w:name="Medium Shading 2 Accent 4" w:semiHidden="0" w:uiPriority="64" w:unhideWhenUsed="0"/>
-    <w:lsdException w:name="Medium List 1 Accent 4" w:semiHidden="0" w:uiPriority="65" w:unhideWhenUsed="0"/>
-    <w:lsdException w:name="Medium List 2 Accent 4" w:semiHidden="0" w:uiPriority="66" w:unhideWhenUsed="0"/>
-    <w:lsdException w:name="Medium Grid 1 Accent 4" w:semiHidden="0" w:uiPriority="67" w:unhideWhenUsed="0"/>
-    <w:lsdException w:name="Medium Grid 2 Accent 4" w:semiHidden="0" w:uiPriority="68" w:unhideWhenUsed="0"/>
-    <w:lsdException w:name="Medium Grid 3 Accent 4" w:semiHidden="0" w:uiPriority="69" w:unhideWhenUsed="0"/>
-    <w:lsdException w:name="Dark List Accent 4" w:semiHidden="0" w:uiPriority="70" w:unhideWhenUsed="0"/>
-    <w:lsdException w:name="Colorful Shading Accent 4" w:semiHidden="0" w:uiPriority="71" w:unhideWhenUsed="0"/>
-    <w:lsdException w:name="Colorful List Accent 4" w:semiHidden="0" w:uiPriority="72" w:unhideWhenUsed="0"/>
-    <w:lsdException w:name="Colorful Grid Accent 4" w:semiHidden="0" w:uiPriority="73" w:unhideWhenUsed="0"/>
-    <w:lsdException w:name="Light Shading Accent 5" w:semiHidden="0" w:uiPriority="60" w:unhideWhenUsed="0"/>
-    <w:lsdException w:name="Light List Accent 5" w:semiHidden="0" w:uiPriority="61" w:unhideWhenUsed="0"/>
-    <w:lsdException w:name="Light Grid Accent 5" w:semiHidden="0" w:uiPriority="62" w:unhideWhenUsed="0"/>
-    <w:lsdException w:name="Medium Shading 1 Accent 5" w:semiHidden="0" w:uiPriority="63" w:unhideWhenUsed="0"/>
-    <w:lsdException w:name="Medium Shading 2 Accent 5" w:semiHidden="0" w:uiPriority="64" w:unhideWhenUsed="0"/>
-    <w:lsdException w:name="Medium List 1 Accent 5" w:semiHidden="0" w:uiPriority="65" w:unhideWhenUsed="0"/>
-    <w:lsdException w:name="Medium List 2 Accent 5" w:semiHidden="0" w:uiPriority="66" w:unhideWhenUsed="0"/>
-    <w:lsdException w:name="Medium Grid 1 Accent 5" w:semiHidden="0" w:uiPriority="67" w:unhideWhenUsed="0"/>
-    <w:lsdException w:name="Medium Grid 2 Accent 5" w:semiHidden="0" w:uiPriority="68" w:unhideWhenUsed="0"/>
-    <w:lsdException w:name="Medium Grid 3 Accent 5" w:semiHidden="0" w:uiPriority="69" w:unhideWhenUsed="0"/>
-    <w:lsdException w:name="Dark List Accent 5" w:semiHidden="0" w:uiPriority="70" w:unhideWhenUsed="0"/>
-    <w:lsdException w:name="Colorful Shading Accent 5" w:semiHidden="0" w:uiPriority="71" w:unhideWhenUsed="0"/>
-    <w:lsdException w:name="Colorful List Accent 5" w:semiHidden="0" w:uiPriority="72" w:unhideWhenUsed="0"/>
-    <w:lsdException w:name="Colorful Grid Accent 5" w:semiHidden="0" w:uiPriority="73" w:unhideWhenUsed="0"/>
-    <w:lsdException w:name="Light Shading Accent 6" w:semiHidden="0" w:uiPriority="60" w:unhideWhenUsed="0"/>
-    <w:lsdException w:name="Light List Accent 6" w:semiHidden="0" w:uiPriority="61" w:unhideWhenUsed="0"/>
-    <w:lsdException w:name="Light Grid Accent 6" w:semiHidden="0" w:uiPriority="62" w:unhideWhenUsed="0"/>
-    <w:lsdException w:name="Medium Shading 1 Accent 6" w:semiHidden="0" w:uiPriority="63" w:unhideWhenUsed="0"/>
-    <w:lsdException w:name="Medium Shading 2 Accent 6" w:semiHidden="0" w:uiPriority="64" w:unhideWhenUsed="0"/>
-    <w:lsdException w:name="Medium List 1 Accent 6" w:semiHidden="0" w:uiPriority="65" w:unhideWhenUsed="0"/>
-    <w:lsdException w:name="Medium List 2 Accent 6" w:semiHidden="0" w:uiPriority="66" w:unhideWhenUsed="0"/>
-    <w:lsdException w:name="Medium Grid 1 Accent 6" w:semiHidden="0" w:uiPriority="67" w:unhideWhenUsed="0"/>
-    <w:lsdException w:name="Medium Grid 2 Accent 6" w:semiHidden="0" w:uiPriority="68" w:unhideWhenUsed="0"/>
-    <w:lsdException w:name="Medium Grid 3 Accent 6" w:semiHidden="0" w:uiPriority="69" w:unhideWhenUsed="0"/>
-    <w:lsdException w:name="Dark List Accent 6" w:semiHidden="0" w:uiPriority="70" w:unhideWhenUsed="0"/>
-    <w:lsdException w:name="Colorful Shading Accent 6" w:semiHidden="0" w:uiPriority="71" w:unhideWhenUsed="0"/>
-    <w:lsdException w:name="Colorful List Accent 6" w:semiHidden="0" w:uiPriority="72" w:unhideWhenUsed="0"/>
-    <w:lsdException w:name="Colorful Grid Accent 6" w:semiHidden="0" w:uiPriority="73" w:unhideWhenUsed="0"/>
-    <w:lsdException w:name="Subtle Emphasis" w:semiHidden="0" w:uiPriority="19" w:unhideWhenUsed="0" w:qFormat="1"/>
-    <w:lsdException w:name="Intense Emphasis" w:semiHidden="0" w:uiPriority="21" w:unhideWhenUsed="0" w:qFormat="1"/>
-    <w:lsdException w:name="Subtle Reference" w:semiHidden="0" w:uiPriority="31" w:unhideWhenUsed="0" w:qFormat="1"/>
-    <w:lsdException w:name="Intense Reference" w:semiHidden="0" w:uiPriority="32" w:unhideWhenUsed="0" w:qFormat="1"/>
-    <w:lsdException w:name="Book Title" w:semiHidden="0" w:uiPriority="33" w:unhideWhenUsed="0" w:qFormat="1"/>
-    <w:lsdException w:name="Bibliography" w:uiPriority="37"/>
-    <w:lsdException w:name="TOC Heading" w:uiPriority="39" w:qFormat="1"/>
+  <w:latentStyles w:defLockedState="0" w:defUIPriority="99" w:defSemiHidden="0" w:defUnhideWhenUsed="0" w:defQFormat="0" w:count="375">
+    <w:lsdException w:name="Normal" w:uiPriority="0" w:qFormat="1"/>
+    <w:lsdException w:name="heading 1" w:uiPriority="9" w:qFormat="1"/>
+    <w:lsdException w:name="heading 2" w:semiHidden="1" w:uiPriority="9" w:unhideWhenUsed="1" w:qFormat="1"/>
+    <w:lsdException w:name="heading 3" w:semiHidden="1" w:uiPriority="9" w:unhideWhenUsed="1" w:qFormat="1"/>
+    <w:lsdException w:name="heading 4" w:semiHidden="1" w:uiPriority="9" w:unhideWhenUsed="1" w:qFormat="1"/>
+    <w:lsdException w:name="heading 5" w:semiHidden="1" w:uiPriority="9" w:unhideWhenUsed="1" w:qFormat="1"/>
+    <w:lsdException w:name="heading 6" w:semiHidden="1" w:uiPriority="9" w:unhideWhenUsed="1" w:qFormat="1"/>
+    <w:lsdException w:name="heading 7" w:semiHidden="1" w:uiPriority="9" w:unhideWhenUsed="1" w:qFormat="1"/>
+    <w:lsdException w:name="heading 8" w:semiHidden="1" w:uiPriority="9" w:unhideWhenUsed="1" w:qFormat="1"/>
+    <w:lsdException w:name="heading 9" w:semiHidden="1" w:uiPriority="9" w:unhideWhenUsed="1" w:qFormat="1"/>
+    <w:lsdException w:name="index 1" w:semiHidden="1" w:unhideWhenUsed="1"/>
+    <w:lsdException w:name="index 2" w:semiHidden="1" w:unhideWhenUsed="1"/>
+    <w:lsdException w:name="index 3" w:semiHidden="1" w:unhideWhenUsed="1"/>
+    <w:lsdException w:name="index 4" w:semiHidden="1" w:unhideWhenUsed="1"/>
+    <w:lsdException w:name="index 5" w:semiHidden="1" w:unhideWhenUsed="1"/>
+    <w:lsdException w:name="index 6" w:semiHidden="1" w:unhideWhenUsed="1"/>
+    <w:lsdException w:name="index 7" w:semiHidden="1" w:unhideWhenUsed="1"/>
+    <w:lsdException w:name="index 8" w:semiHidden="1" w:unhideWhenUsed="1"/>
+    <w:lsdException w:name="index 9" w:semiHidden="1" w:unhideWhenUsed="1"/>
+    <w:lsdException w:name="toc 1" w:semiHidden="1" w:uiPriority="39" w:unhideWhenUsed="1"/>
+    <w:lsdException w:name="toc 2" w:semiHidden="1" w:uiPriority="39" w:unhideWhenUsed="1"/>
+    <w:lsdException w:name="toc 3" w:semiHidden="1" w:uiPriority="39" w:unhideWhenUsed="1"/>
+    <w:lsdException w:name="toc 4" w:semiHidden="1" w:uiPriority="39" w:unhideWhenUsed="1"/>
+    <w:lsdException w:name="toc 5" w:semiHidden="1" w:uiPriority="39" w:unhideWhenUsed="1"/>
+    <w:lsdException w:name="toc 6" w:semiHidden="1" w:uiPriority="39" w:unhideWhenUsed="1"/>
+    <w:lsdException w:name="toc 7" w:semiHidden="1" w:uiPriority="39" w:unhideWhenUsed="1"/>
+    <w:lsdException w:name="toc 8" w:semiHidden="1" w:uiPriority="39" w:unhideWhenUsed="1"/>
+    <w:lsdException w:name="toc 9" w:semiHidden="1" w:uiPriority="39" w:unhideWhenUsed="1"/>
+    <w:lsdException w:name="Normal Indent" w:semiHidden="1" w:unhideWhenUsed="1"/>
+    <w:lsdException w:name="footnote text" w:semiHidden="1" w:unhideWhenUsed="1"/>
+    <w:lsdException w:name="annotation text" w:semiHidden="1" w:unhideWhenUsed="1"/>
+    <w:lsdException w:name="header" w:semiHidden="1" w:unhideWhenUsed="1"/>
+    <w:lsdException w:name="footer" w:semiHidden="1" w:unhideWhenUsed="1"/>
+    <w:lsdException w:name="index heading" w:semiHidden="1" w:unhideWhenUsed="1"/>
+    <w:lsdException w:name="caption" w:semiHidden="1" w:uiPriority="35" w:unhideWhenUsed="1" w:qFormat="1"/>
+    <w:lsdException w:name="table of figures" w:semiHidden="1" w:unhideWhenUsed="1"/>
+    <w:lsdException w:name="envelope address" w:semiHidden="1" w:unhideWhenUsed="1"/>
+    <w:lsdException w:name="envelope return" w:semiHidden="1" w:unhideWhenUsed="1"/>
+    <w:lsdException w:name="footnote reference" w:semiHidden="1" w:unhideWhenUsed="1"/>
+    <w:lsdException w:name="annotation reference" w:semiHidden="1" w:unhideWhenUsed="1"/>
+    <w:lsdException w:name="line number" w:semiHidden="1" w:unhideWhenUsed="1"/>
+    <w:lsdException w:name="page number" w:semiHidden="1" w:unhideWhenUsed="1"/>
+    <w:lsdException w:name="endnote reference" w:semiHidden="1" w:unhideWhenUsed="1"/>
+    <w:lsdException w:name="endnote text" w:semiHidden="1" w:unhideWhenUsed="1"/>
+    <w:lsdException w:name="table of authorities" w:semiHidden="1" w:unhideWhenUsed="1"/>
+    <w:lsdException w:name="macro" w:semiHidden="1" w:unhideWhenUsed="1"/>
+    <w:lsdException w:name="toa heading" w:semiHidden="1" w:unhideWhenUsed="1"/>
+    <w:lsdException w:name="List" w:semiHidden="1" w:unhideWhenUsed="1"/>
+    <w:lsdException w:name="List Bullet" w:semiHidden="1" w:unhideWhenUsed="1"/>
+    <w:lsdException w:name="List Number" w:semiHidden="1" w:unhideWhenUsed="1"/>
+    <w:lsdException w:name="List 2" w:semiHidden="1" w:unhideWhenUsed="1"/>
+    <w:lsdException w:name="List 3" w:semiHidden="1" w:unhideWhenUsed="1"/>
+    <w:lsdException w:name="List 4" w:semiHidden="1" w:unhideWhenUsed="1"/>
+    <w:lsdException w:name="List 5" w:semiHidden="1" w:unhideWhenUsed="1"/>
+    <w:lsdException w:name="List Bullet 2" w:semiHidden="1" w:unhideWhenUsed="1"/>
+    <w:lsdException w:name="List Bullet 3" w:semiHidden="1" w:unhideWhenUsed="1"/>
+    <w:lsdException w:name="List Bullet 4" w:semiHidden="1" w:unhideWhenUsed="1"/>
+    <w:lsdException w:name="List Bullet 5" w:semiHidden="1" w:unhideWhenUsed="1"/>
+    <w:lsdException w:name="List Number 2" w:semiHidden="1" w:unhideWhenUsed="1"/>
+    <w:lsdException w:name="List Number 3" w:semiHidden="1" w:unhideWhenUsed="1"/>
+    <w:lsdException w:name="List Number 4" w:semiHidden="1" w:unhideWhenUsed="1"/>
+    <w:lsdException w:name="List Number 5" w:semiHidden="1" w:unhideWhenUsed="1"/>
+    <w:lsdException w:name="Title" w:uiPriority="10" w:qFormat="1"/>
+    <w:lsdException w:name="Closing" w:semiHidden="1" w:unhideWhenUsed="1"/>
+    <w:lsdException w:name="Signature" w:semiHidden="1" w:unhideWhenUsed="1"/>
+    <w:lsdException w:name="Default Paragraph Font" w:semiHidden="1" w:uiPriority="1" w:unhideWhenUsed="1"/>
+    <w:lsdException w:name="Body Text" w:semiHidden="1" w:unhideWhenUsed="1"/>
+    <w:lsdException w:name="Body Text Indent" w:semiHidden="1" w:unhideWhenUsed="1"/>
+    <w:lsdException w:name="List Continue" w:semiHidden="1" w:unhideWhenUsed="1"/>
+    <w:lsdException w:name="List Continue 2" w:semiHidden="1" w:unhideWhenUsed="1"/>
+    <w:lsdException w:name="List Continue 3" w:semiHidden="1" w:unhideWhenUsed="1"/>
+    <w:lsdException w:name="List Continue 4" w:semiHidden="1" w:unhideWhenUsed="1"/>
+    <w:lsdException w:name="List Continue 5" w:semiHidden="1" w:unhideWhenUsed="1"/>
+    <w:lsdException w:name="Message Header" w:semiHidden="1" w:unhideWhenUsed="1"/>
+    <w:lsdException w:name="Subtitle" w:uiPriority="11" w:qFormat="1"/>
+    <w:lsdException w:name="Salutation" w:semiHidden="1" w:unhideWhenUsed="1"/>
+    <w:lsdException w:name="Date" w:semiHidden="1" w:unhideWhenUsed="1"/>
+    <w:lsdException w:name="Body Text First Indent" w:semiHidden="1" w:unhideWhenUsed="1"/>
+    <w:lsdException w:name="Body Text First Indent 2" w:semiHidden="1" w:unhideWhenUsed="1"/>
+    <w:lsdException w:name="Note Heading" w:semiHidden="1" w:unhideWhenUsed="1"/>
+    <w:lsdException w:name="Body Text 2" w:semiHidden="1" w:unhideWhenUsed="1"/>
+    <w:lsdException w:name="Body Text 3" w:semiHidden="1" w:unhideWhenUsed="1"/>
+    <w:lsdException w:name="Body Text Indent 2" w:semiHidden="1" w:unhideWhenUsed="1"/>
+    <w:lsdException w:name="Body Text Indent 3" w:semiHidden="1" w:unhideWhenUsed="1"/>
+    <w:lsdException w:name="Block Text" w:semiHidden="1" w:unhideWhenUsed="1"/>
+    <w:lsdException w:name="Hyperlink" w:semiHidden="1" w:unhideWhenUsed="1"/>
+    <w:lsdException w:name="FollowedHyperlink" w:semiHidden="1" w:unhideWhenUsed="1"/>
+    <w:lsdException w:name="Strong" w:uiPriority="22" w:qFormat="1"/>
+    <w:lsdException w:name="Emphasis" w:uiPriority="20" w:qFormat="1"/>
+    <w:lsdException w:name="Document Map" w:semiHidden="1" w:unhideWhenUsed="1"/>
+    <w:lsdException w:name="Plain Text" w:semiHidden="1" w:unhideWhenUsed="1"/>
+    <w:lsdException w:name="E-mail Signature" w:semiHidden="1" w:unhideWhenUsed="1"/>
+    <w:lsdException w:name="HTML Top of Form" w:semiHidden="1" w:unhideWhenUsed="1"/>
+    <w:lsdException w:name="HTML Bottom of Form" w:semiHidden="1" w:unhideWhenUsed="1"/>
+    <w:lsdException w:name="Normal (Web)" w:semiHidden="1" w:unhideWhenUsed="1"/>
+    <w:lsdException w:name="HTML Acronym" w:semiHidden="1" w:unhideWhenUsed="1"/>
+    <w:lsdException w:name="HTML Address" w:semiHidden="1" w:unhideWhenUsed="1"/>
+    <w:lsdException w:name="HTML Cite" w:semiHidden="1" w:unhideWhenUsed="1"/>
+    <w:lsdException w:name="HTML Code" w:semiHidden="1" w:unhideWhenUsed="1"/>
+    <w:lsdException w:name="HTML Definition" w:semiHidden="1" w:unhideWhenUsed="1"/>
+    <w:lsdException w:name="HTML Keyboard" w:semiHidden="1" w:unhideWhenUsed="1"/>
+    <w:lsdException w:name="HTML Preformatted" w:semiHidden="1" w:unhideWhenUsed="1"/>
+    <w:lsdException w:name="HTML Sample" w:semiHidden="1" w:unhideWhenUsed="1"/>
+    <w:lsdException w:name="HTML Typewriter" w:semiHidden="1" w:unhideWhenUsed="1"/>
+    <w:lsdException w:name="HTML Variable" w:semiHidden="1" w:unhideWhenUsed="1"/>
+    <w:lsdException w:name="Normal Table" w:semiHidden="1" w:unhideWhenUsed="1"/>
+    <w:lsdException w:name="annotation subject" w:semiHidden="1" w:unhideWhenUsed="1"/>
+    <w:lsdException w:name="No List" w:semiHidden="1" w:unhideWhenUsed="1"/>
+    <w:lsdException w:name="Outline List 1" w:semiHidden="1" w:unhideWhenUsed="1"/>
+    <w:lsdException w:name="Outline List 2" w:semiHidden="1" w:unhideWhenUsed="1"/>
+    <w:lsdException w:name="Outline List 3" w:semiHidden="1" w:unhideWhenUsed="1"/>
+    <w:lsdException w:name="Table Simple 1" w:semiHidden="1" w:unhideWhenUsed="1"/>
+    <w:lsdException w:name="Table Simple 2" w:semiHidden="1" w:unhideWhenUsed="1"/>
+    <w:lsdException w:name="Table Simple 3" w:semiHidden="1" w:unhideWhenUsed="1"/>
+    <w:lsdException w:name="Table Classic 1" w:semiHidden="1" w:unhideWhenUsed="1"/>
+    <w:lsdException w:name="Table Classic 2" w:semiHidden="1" w:unhideWhenUsed="1"/>
+    <w:lsdException w:name="Table Classic 3" w:semiHidden="1" w:unhideWhenUsed="1"/>
+    <w:lsdException w:name="Table Classic 4" w:semiHidden="1" w:unhideWhenUsed="1"/>
+    <w:lsdException w:name="Table Colorful 1" w:semiHidden="1" w:unhideWhenUsed="1"/>
+    <w:lsdException w:name="Table Colorful 2" w:semiHidden="1" w:unhideWhenUsed="1"/>
+    <w:lsdException w:name="Table Colorful 3" w:semiHidden="1" w:unhideWhenUsed="1"/>
+    <w:lsdException w:name="Table Columns 1" w:semiHidden="1" w:unhideWhenUsed="1"/>
+    <w:lsdException w:name="Table Columns 2" w:semiHidden="1" w:unhideWhenUsed="1"/>
+    <w:lsdException w:name="Table Columns 3" w:semiHidden="1" w:unhideWhenUsed="1"/>
+    <w:lsdException w:name="Table Columns 4" w:semiHidden="1" w:unhideWhenUsed="1"/>
+    <w:lsdException w:name="Table Columns 5" w:semiHidden="1" w:unhideWhenUsed="1"/>
+    <w:lsdException w:name="Table Grid 1" w:semiHidden="1" w:unhideWhenUsed="1"/>
+    <w:lsdException w:name="Table Grid 2" w:semiHidden="1" w:unhideWhenUsed="1"/>
+    <w:lsdException w:name="Table Grid 3" w:semiHidden="1" w:unhideWhenUsed="1"/>
+    <w:lsdException w:name="Table Grid 4" w:semiHidden="1" w:unhideWhenUsed="1"/>
+    <w:lsdException w:name="Table Grid 5" w:semiHidden="1" w:unhideWhenUsed="1"/>
+    <w:lsdException w:name="Table Grid 6" w:semiHidden="1" w:unhideWhenUsed="1"/>
+    <w:lsdException w:name="Table Grid 7" w:semiHidden="1" w:unhideWhenUsed="1"/>
+    <w:lsdException w:name="Table Grid 8" w:semiHidden="1" w:unhideWhenUsed="1"/>
+    <w:lsdException w:name="Table List 1" w:semiHidden="1" w:unhideWhenUsed="1"/>
+    <w:lsdException w:name="Table List 2" w:semiHidden="1" w:unhideWhenUsed="1"/>
+    <w:lsdException w:name="Table List 3" w:semiHidden="1" w:unhideWhenUsed="1"/>
+    <w:lsdException w:name="Table List 4" w:semiHidden="1" w:unhideWhenUsed="1"/>
+    <w:lsdException w:name="Table List 5" w:semiHidden="1" w:unhideWhenUsed="1"/>
+    <w:lsdException w:name="Table List 6" w:semiHidden="1" w:unhideWhenUsed="1"/>
+    <w:lsdException w:name="Table List 7" w:semiHidden="1" w:unhideWhenUsed="1"/>
+    <w:lsdException w:name="Table List 8" w:semiHidden="1" w:unhideWhenUsed="1"/>
+    <w:lsdException w:name="Table 3D effects 1" w:semiHidden="1" w:unhideWhenUsed="1"/>
+    <w:lsdException w:name="Table 3D effects 2" w:semiHidden="1" w:unhideWhenUsed="1"/>
+    <w:lsdException w:name="Table 3D effects 3" w:semiHidden="1" w:unhideWhenUsed="1"/>
+    <w:lsdException w:name="Table Contemporary" w:semiHidden="1" w:unhideWhenUsed="1"/>
+    <w:lsdException w:name="Table Elegant" w:semiHidden="1" w:unhideWhenUsed="1"/>
+    <w:lsdException w:name="Table Professional" w:semiHidden="1" w:unhideWhenUsed="1"/>
+    <w:lsdException w:name="Table Subtle 1" w:semiHidden="1" w:unhideWhenUsed="1"/>
+    <w:lsdException w:name="Table Subtle 2" w:semiHidden="1" w:unhideWhenUsed="1"/>
+    <w:lsdException w:name="Table Web 1" w:semiHidden="1" w:unhideWhenUsed="1"/>
+    <w:lsdException w:name="Table Web 2" w:semiHidden="1" w:unhideWhenUsed="1"/>
+    <w:lsdException w:name="Table Web 3" w:semiHidden="1" w:unhideWhenUsed="1"/>
+    <w:lsdException w:name="Balloon Text" w:semiHidden="1" w:unhideWhenUsed="1"/>
+    <w:lsdException w:name="Table Grid" w:semiHidden="1" w:uiPriority="39" w:unhideWhenUsed="1"/>
+    <w:lsdException w:name="Table Theme" w:semiHidden="1" w:unhideWhenUsed="1"/>
+    <w:lsdException w:name="Placeholder Text" w:semiHidden="1"/>
+    <w:lsdException w:name="No Spacing" w:uiPriority="1" w:qFormat="1"/>
+    <w:lsdException w:name="Light Shading" w:uiPriority="60"/>
+    <w:lsdException w:name="Light List" w:uiPriority="61"/>
+    <w:lsdException w:name="Light Grid" w:uiPriority="62"/>
+    <w:lsdException w:name="Medium Shading 1" w:uiPriority="63"/>
+    <w:lsdException w:name="Medium Shading 2" w:uiPriority="64"/>
+    <w:lsdException w:name="Medium List 1" w:uiPriority="65"/>
+    <w:lsdException w:name="Medium List 2" w:uiPriority="66"/>
+    <w:lsdException w:name="Medium Grid 1" w:uiPriority="67"/>
+    <w:lsdException w:name="Medium Grid 2" w:uiPriority="68"/>
+    <w:lsdException w:name="Medium Grid 3" w:uiPriority="69"/>
+    <w:lsdException w:name="Dark List" w:uiPriority="70"/>
+    <w:lsdException w:name="Colorful Shading" w:uiPriority="71"/>
+    <w:lsdException w:name="Colorful List" w:uiPriority="72"/>
+    <w:lsdException w:name="Colorful Grid" w:uiPriority="73"/>
+    <w:lsdException w:name="Light Shading Accent 1" w:uiPriority="60"/>
+    <w:lsdException w:name="Light List Accent 1" w:uiPriority="61"/>
+    <w:lsdException w:name="Light Grid Accent 1" w:uiPriority="62"/>
+    <w:lsdException w:name="Medium Shading 1 Accent 1" w:uiPriority="63"/>
+    <w:lsdException w:name="Medium Shading 2 Accent 1" w:uiPriority="64"/>
+    <w:lsdException w:name="Medium List 1 Accent 1" w:uiPriority="65"/>
+    <w:lsdException w:name="Revision" w:semiHidden="1"/>
+    <w:lsdException w:name="List Paragraph" w:uiPriority="34" w:qFormat="1"/>
+    <w:lsdException w:name="Quote" w:uiPriority="29" w:qFormat="1"/>
+    <w:lsdException w:name="Intense Quote" w:uiPriority="30" w:qFormat="1"/>
+    <w:lsdException w:name="Medium List 2 Accent 1" w:uiPriority="66"/>
+    <w:lsdException w:name="Medium Grid 1 Accent 1" w:uiPriority="67"/>
+    <w:lsdException w:name="Medium Grid 2 Accent 1" w:uiPriority="68"/>
+    <w:lsdException w:name="Medium Grid 3 Accent 1" w:uiPriority="69"/>
+    <w:lsdException w:name="Dark List Accent 1" w:uiPriority="70"/>
+    <w:lsdException w:name="Colorful Shading Accent 1" w:uiPriority="71"/>
+    <w:lsdException w:name="Colorful List Accent 1" w:uiPriority="72"/>
+    <w:lsdException w:name="Colorful Grid Accent 1" w:uiPriority="73"/>
+    <w:lsdException w:name="Light Shading Accent 2" w:uiPriority="60"/>
+    <w:lsdException w:name="Light List Accent 2" w:uiPriority="61"/>
+    <w:lsdException w:name="Light Grid Accent 2" w:uiPriority="62"/>
+    <w:lsdException w:name="Medium Shading 1 Accent 2" w:uiPriority="63"/>
+    <w:lsdException w:name="Medium Shading 2 Accent 2" w:uiPriority="64"/>
+    <w:lsdException w:name="Medium List 1 Accent 2" w:uiPriority="65"/>
+    <w:lsdException w:name="Medium List 2 Accent 2" w:uiPriority="66"/>
+    <w:lsdException w:name="Medium Grid 1 Accent 2" w:uiPriority="67"/>
+    <w:lsdException w:name="Medium Grid 2 Accent 2" w:uiPriority="68"/>
+    <w:lsdException w:name="Medium Grid 3 Accent 2" w:uiPriority="69"/>
+    <w:lsdException w:name="Dark List Accent 2" w:uiPriority="70"/>
+    <w:lsdException w:name="Colorful Shading Accent 2" w:uiPriority="71"/>
+    <w:lsdException w:name="Colorful List Accent 2" w:uiPriority="72"/>
+    <w:lsdException w:name="Colorful Grid Accent 2" w:uiPriority="73"/>
+    <w:lsdException w:name="Light Shading Accent 3" w:uiPriority="60"/>
+    <w:lsdException w:name="Light List Accent 3" w:uiPriority="61"/>
+    <w:lsdException w:name="Light Grid Accent 3" w:uiPriority="62"/>
+    <w:lsdException w:name="Medium Shading 1 Accent 3" w:uiPriority="63"/>
+    <w:lsdException w:name="Medium Shading 2 Accent 3" w:uiPriority="64"/>
+    <w:lsdException w:name="Medium List 1 Accent 3" w:uiPriority="65"/>
+    <w:lsdException w:name="Medium List 2 Accent 3" w:uiPriority="66"/>
+    <w:lsdException w:name="Medium Grid 1 Accent 3" w:uiPriority="67"/>
+    <w:lsdException w:name="Medium Grid 2 Accent 3" w:uiPriority="68"/>
+    <w:lsdException w:name="Medium Grid 3 Accent 3" w:uiPriority="69"/>
+    <w:lsdException w:name="Dark List Accent 3" w:uiPriority="70"/>
+    <w:lsdException w:name="Colorful Shading Accent 3" w:uiPriority="71"/>
+    <w:lsdException w:name="Colorful List Accent 3" w:uiPriority="72"/>
+    <w:lsdException w:name="Colorful Grid Accent 3" w:uiPriority="73"/>
+    <w:lsdException w:name="Light Shading Accent 4" w:uiPriority="60"/>
+    <w:lsdException w:name="Light List Accent 4" w:uiPriority="61"/>
+    <w:lsdException w:name="Light Grid Accent 4" w:uiPriority="62"/>
+    <w:lsdException w:name="Medium Shading 1 Accent 4" w:uiPriority="63"/>
+    <w:lsdException w:name="Medium Shading 2 Accent 4" w:uiPriority="64"/>
+    <w:lsdException w:name="Medium List 1 Accent 4" w:uiPriority="65"/>
+    <w:lsdException w:name="Medium List 2 Accent 4" w:uiPriority="66"/>
+    <w:lsdException w:name="Medium Grid 1 Accent 4" w:uiPriority="67"/>
+    <w:lsdException w:name="Medium Grid 2 Accent 4" w:uiPriority="68"/>
+    <w:lsdException w:name="Medium Grid 3 Accent 4" w:uiPriority="69"/>
+    <w:lsdException w:name="Dark List Accent 4" w:uiPriority="70"/>
+    <w:lsdException w:name="Colorful Shading Accent 4" w:uiPriority="71"/>
+    <w:lsdException w:name="Colorful List Accent 4" w:uiPriority="72"/>
+    <w:lsdException w:name="Colorful Grid Accent 4" w:uiPriority="73"/>
+    <w:lsdException w:name="Light Shading Accent 5" w:uiPriority="60"/>
+    <w:lsdException w:name="Light List Accent 5" w:uiPriority="61"/>
+    <w:lsdException w:name="Light Grid Accent 5" w:uiPriority="62"/>
+    <w:lsdException w:name="Medium Shading 1 Accent 5" w:uiPriority="63"/>
+    <w:lsdException w:name="Medium Shading 2 Accent 5" w:uiPriority="64"/>
+    <w:lsdException w:name="Medium List 1 Accent 5" w:uiPriority="65"/>
+    <w:lsdException w:name="Medium List 2 Accent 5" w:uiPriority="66"/>
+    <w:lsdException w:name="Medium Grid 1 Accent 5" w:uiPriority="67"/>
+    <w:lsdException w:name="Medium Grid 2 Accent 5" w:uiPriority="68"/>
+    <w:lsdException w:name="Medium Grid 3 Accent 5" w:uiPriority="69"/>
+    <w:lsdException w:name="Dark List Accent 5" w:uiPriority="70"/>
+    <w:lsdException w:name="Colorful Shading Accent 5" w:uiPriority="71"/>
+    <w:lsdException w:name="Colorful List Accent 5" w:uiPriority="72"/>
+    <w:lsdException w:name="Colorful Grid Accent 5" w:uiPriority="73"/>
+    <w:lsdException w:name="Light Shading Accent 6" w:uiPriority="60"/>
+    <w:lsdException w:name="Light List Accent 6" w:uiPriority="61"/>
+    <w:lsdException w:name="Light Grid Accent 6" w:uiPriority="62"/>
+    <w:lsdException w:name="Medium Shading 1 Accent 6" w:uiPriority="63"/>
+    <w:lsdException w:name="Medium Shading 2 Accent 6" w:uiPriority="64"/>
+    <w:lsdException w:name="Medium List 1 Accent 6" w:uiPriority="65"/>
+    <w:lsdException w:name="Medium List 2 Accent 6" w:uiPriority="66"/>
+    <w:lsdException w:name="Medium Grid 1 Accent 6" w:uiPriority="67"/>
+    <w:lsdException w:name="Medium Grid 2 Accent 6" w:uiPriority="68"/>
+    <w:lsdException w:name="Medium Grid 3 Accent 6" w:uiPriority="69"/>
+    <w:lsdException w:name="Dark List Accent 6" w:uiPriority="70"/>
+    <w:lsdException w:name="Colorful Shading Accent 6" w:uiPriority="71"/>
+    <w:lsdException w:name="Colorful List Accent 6" w:uiPriority="72"/>
+    <w:lsdException w:name="Colorful Grid Accent 6" w:uiPriority="73"/>
+    <w:lsdException w:name="Subtle Emphasis" w:uiPriority="19" w:qFormat="1"/>
+    <w:lsdException w:name="Intense Emphasis" w:uiPriority="21" w:qFormat="1"/>
+    <w:lsdException w:name="Subtle Reference" w:uiPriority="31" w:qFormat="1"/>
+    <w:lsdException w:name="Intense Reference" w:uiPriority="32" w:qFormat="1"/>
+    <w:lsdException w:name="Book Title" w:uiPriority="33" w:qFormat="1"/>
+    <w:lsdException w:name="Bibliography" w:semiHidden="1" w:uiPriority="37" w:unhideWhenUsed="1"/>
+    <w:lsdException w:name="TOC Heading" w:semiHidden="1" w:uiPriority="39" w:unhideWhenUsed="1" w:qFormat="1"/>
+    <w:lsdException w:name="Plain Table 1" w:uiPriority="41"/>
+    <w:lsdException w:name="Plain Table 2" w:uiPriority="42"/>
+    <w:lsdException w:name="Plain Table 3" w:uiPriority="43"/>
+    <w:lsdException w:name="Plain Table 4" w:uiPriority="44"/>
+    <w:lsdException w:name="Plain Table 5" w:uiPriority="45"/>
+    <w:lsdException w:name="Grid Table Light" w:uiPriority="40"/>
+    <w:lsdException w:name="Grid Table 1 Light" w:uiPriority="46"/>
+    <w:lsdException w:name="Grid Table 2" w:uiPriority="47"/>
+    <w:lsdException w:name="Grid Table 3" w:uiPriority="48"/>
+    <w:lsdException w:name="Grid Table 4" w:uiPriority="49"/>
+    <w:lsdException w:name="Grid Table 5 Dark" w:uiPriority="50"/>
+    <w:lsdException w:name="Grid Table 6 Colorful" w:uiPriority="51"/>
+    <w:lsdException w:name="Grid Table 7 Colorful" w:uiPriority="52"/>
+    <w:lsdException w:name="Grid Table 1 Light Accent 1" w:uiPriority="46"/>
+    <w:lsdException w:name="Grid Table 2 Accent 1" w:uiPriority="47"/>
+    <w:lsdException w:name="Grid Table 3 Accent 1" w:uiPriority="48"/>
+    <w:lsdException w:name="Grid Table 4 Accent 1" w:uiPriority="49"/>
+    <w:lsdException w:name="Grid Table 5 Dark Accent 1" w:uiPriority="50"/>
+    <w:lsdException w:name="Grid Table 6 Colorful Accent 1" w:uiPriority="51"/>
+    <w:lsdException w:name="Grid Table 7 Colorful Accent 1" w:uiPriority="52"/>
+    <w:lsdException w:name="Grid Table 1 Light Accent 2" w:uiPriority="46"/>
+    <w:lsdException w:name="Grid Table 2 Accent 2" w:uiPriority="47"/>
+    <w:lsdException w:name="Grid Table 3 Accent 2" w:uiPriority="48"/>
+    <w:lsdException w:name="Grid Table 4 Accent 2" w:uiPriority="49"/>
+    <w:lsdException w:name="Grid Table 5 Dark Accent 2" w:uiPriority="50"/>
+    <w:lsdException w:name="Grid Table 6 Colorful Accent 2" w:uiPriority="51"/>
+    <w:lsdException w:name="Grid Table 7 Colorful Accent 2" w:uiPriority="52"/>
+    <w:lsdException w:name="Grid Table 1 Light Accent 3" w:uiPriority="46"/>
+    <w:lsdException w:name="Grid Table 2 Accent 3" w:uiPriority="47"/>
+    <w:lsdException w:name="Grid Table 3 Accent 3" w:uiPriority="48"/>
+    <w:lsdException w:name="Grid Table 4 Accent 3" w:uiPriority="49"/>
+    <w:lsdException w:name="Grid Table 5 Dark Accent 3" w:uiPriority="50"/>
+    <w:lsdException w:name="Grid Table 6 Colorful Accent 3" w:uiPriority="51"/>
+    <w:lsdException w:name="Grid Table 7 Colorful Accent 3" w:uiPriority="52"/>
+    <w:lsdException w:name="Grid Table 1 Light Accent 4" w:uiPriority="46"/>
+    <w:lsdException w:name="Grid Table 2 Accent 4" w:uiPriority="47"/>
+    <w:lsdException w:name="Grid Table 3 Accent 4" w:uiPriority="48"/>
+    <w:lsdException w:name="Grid Table 4 Accent 4" w:uiPriority="49"/>
+    <w:lsdException w:name="Grid Table 5 Dark Accent 4" w:uiPriority="50"/>
+    <w:lsdException w:name="Grid Table 6 Colorful Accent 4" w:uiPriority="51"/>
+    <w:lsdException w:name="Grid Table 7 Colorful Accent 4" w:uiPriority="52"/>
+    <w:lsdException w:name="Grid Table 1 Light Accent 5" w:uiPriority="46"/>
+    <w:lsdException w:name="Grid Table 2 Accent 5" w:uiPriority="47"/>
+    <w:lsdException w:name="Grid Table 3 Accent 5" w:uiPriority="48"/>
+    <w:lsdException w:name="Grid Table 4 Accent 5" w:uiPriority="49"/>
+    <w:lsdException w:name="Grid Table 5 Dark Accent 5" w:uiPriority="50"/>
+    <w:lsdException w:name="Grid Table 6 Colorful Accent 5" w:uiPriority="51"/>
+    <w:lsdException w:name="Grid Table 7 Colorful Accent 5" w:uiPriority="52"/>
+    <w:lsdException w:name="Grid Table 1 Light Accent 6" w:uiPriority="46"/>
+    <w:lsdException w:name="Grid Table 2 Accent 6" w:uiPriority="47"/>
+    <w:lsdException w:name="Grid Table 3 Accent 6" w:uiPriority="48"/>
+    <w:lsdException w:name="Grid Table 4 Accent 6" w:uiPriority="49"/>
+    <w:lsdException w:name="Grid Table 5 Dark Accent 6" w:uiPriority="50"/>
+    <w:lsdException w:name="Grid Table 6 Colorful Accent 6" w:uiPriority="51"/>
+    <w:lsdException w:name="Grid Table 7 Colorful Accent 6" w:uiPriority="52"/>
+    <w:lsdException w:name="List Table 1 Light" w:uiPriority="46"/>
+    <w:lsdException w:name="List Table 2" w:uiPriority="47"/>
+    <w:lsdException w:name="List Table 3" w:uiPriority="48"/>
+    <w:lsdException w:name="List Table 4" w:uiPriority="49"/>
+    <w:lsdException w:name="List Table 5 Dark" w:uiPriority="50"/>
+    <w:lsdException w:name="List Table 6 Colorful" w:uiPriority="51"/>
+    <w:lsdException w:name="List Table 7 Colorful" w:uiPriority="52"/>
+    <w:lsdException w:name="List Table 1 Light Accent 1" w:uiPriority="46"/>
+    <w:lsdException w:name="List Table 2 Accent 1" w:uiPriority="47"/>
+    <w:lsdException w:name="List Table 3 Accent 1" w:uiPriority="48"/>
+    <w:lsdException w:name="List Table 4 Accent 1" w:uiPriority="49"/>
+    <w:lsdException w:name="List Table 5 Dark Accent 1" w:uiPriority="50"/>
+    <w:lsdException w:name="List Table 6 Colorful Accent 1" w:uiPriority="51"/>
+    <w:lsdException w:name="List Table 7 Colorful Accent 1" w:uiPriority="52"/>
+    <w:lsdException w:name="List Table 1 Light Accent 2" w:uiPriority="46"/>
+    <w:lsdException w:name="List Table 2 Accent 2" w:uiPriority="47"/>
+    <w:lsdException w:name="List Table 3 Accent 2" w:uiPriority="48"/>
+    <w:lsdException w:name="List Table 4 Accent 2" w:uiPriority="49"/>
+    <w:lsdException w:name="List Table 5 Dark Accent 2" w:uiPriority="50"/>
+    <w:lsdException w:name="List Table 6 Colorful Accent 2" w:uiPriority="51"/>
+    <w:lsdException w:name="List Table 7 Colorful Accent 2" w:uiPriority="52"/>
+    <w:lsdException w:name="List Table 1 Light Accent 3" w:uiPriority="46"/>
+    <w:lsdException w:name="List Table 2 Accent 3" w:uiPriority="47"/>
+    <w:lsdException w:name="List Table 3 Accent 3" w:uiPriority="48"/>
+    <w:lsdException w:name="List Table 4 Accent 3" w:uiPriority="49"/>
+    <w:lsdException w:name="List Table 5 Dark Accent 3" w:uiPriority="50"/>
+    <w:lsdException w:name="List Table 6 Colorful Accent 3" w:uiPriority="51"/>
+    <w:lsdException w:name="List Table 7 Colorful Accent 3" w:uiPriority="52"/>
+    <w:lsdException w:name="List Table 1 Light Accent 4" w:uiPriority="46"/>
+    <w:lsdException w:name="List Table 2 Accent 4" w:uiPriority="47"/>
+    <w:lsdException w:name="List Table 3 Accent 4" w:uiPriority="48"/>
+    <w:lsdException w:name="List Table 4 Accent 4" w:uiPriority="49"/>
+    <w:lsdException w:name="List Table 5 Dark Accent 4" w:uiPriority="50"/>
+    <w:lsdException w:name="List Table 6 Colorful Accent 4" w:uiPriority="51"/>
+    <w:lsdException w:name="List Table 7 Colorful Accent 4" w:uiPriority="52"/>
+    <w:lsdException w:name="List Table 1 Light Accent 5" w:uiPriority="46"/>
+    <w:lsdException w:name="List Table 2 Accent 5" w:uiPriority="47"/>
+    <w:lsdException w:name="List Table 3 Accent 5" w:uiPriority="48"/>
+    <w:lsdException w:name="List Table 4 Accent 5" w:uiPriority="49"/>
+    <w:lsdException w:name="List Table 5 Dark Accent 5" w:uiPriority="50"/>
+    <w:lsdException w:name="List Table 6 Colorful Accent 5" w:uiPriority="51"/>
+    <w:lsdException w:name="List Table 7 Colorful Accent 5" w:uiPriority="52"/>
+    <w:lsdException w:name="List Table 1 Light Accent 6" w:uiPriority="46"/>
+    <w:lsdException w:name="List Table 2 Accent 6" w:uiPriority="47"/>
+    <w:lsdException w:name="List Table 3 Accent 6" w:uiPriority="48"/>
+    <w:lsdException w:name="List Table 4 Accent 6" w:uiPriority="49"/>
+    <w:lsdException w:name="List Table 5 Dark Accent 6" w:uiPriority="50"/>
+    <w:lsdException w:name="List Table 6 Colorful Accent 6" w:uiPriority="51"/>
+    <w:lsdException w:name="List Table 7 Colorful Accent 6" w:uiPriority="52"/>
+    <w:lsdException w:name="Mention" w:semiHidden="1" w:unhideWhenUsed="1"/>
+    <w:lsdException w:name="Smart Hyperlink" w:semiHidden="1" w:unhideWhenUsed="1"/>
+    <w:lsdException w:name="Hashtag" w:semiHidden="1" w:unhideWhenUsed="1"/>
+    <w:lsdException w:name="Unresolved Mention" w:semiHidden="1" w:unhideWhenUsed="1"/>
   </w:latentStyles>
   <w:style w:type="paragraph" w:default="1" w:styleId="a">
     <w:name w:val="Normal"/>
@@ -9207,7 +9490,6 @@
     <w:uiPriority w:val="99"/>
     <w:semiHidden/>
     <w:unhideWhenUsed/>
-    <w:qFormat/>
     <w:tblPr>
       <w:tblInd w:w="0" w:type="dxa"/>
       <w:tblCellMar>
@@ -9578,7 +9860,7 @@
   <a:extraClrSchemeLst/>
   <a:extLst>
     <a:ext uri="{05A4C25C-085E-4340-85A3-A5531E510DB2}">
-      <thm15:themeFamily xmlns:thm15="http://schemas.microsoft.com/office/thememl/2012/main" xmlns="" name="Office Theme" id="{62F939B6-93AF-4DB8-9C6B-D6C7DFDC589F}" vid="{4A3C46E8-61CC-4603-A589-7422A47A8E4A}"/>
+      <thm15:themeFamily xmlns:thm15="http://schemas.microsoft.com/office/thememl/2012/main" name="Office Theme" id="{62F939B6-93AF-4DB8-9C6B-D6C7DFDC589F}" vid="{4A3C46E8-61CC-4603-A589-7422A47A8E4A}"/>
     </a:ext>
   </a:extLst>
 </a:theme>

</xml_diff>